<commit_message>
working on lab2 OPD
</commit_message>
<xml_diff>
--- a/OPD/lab2/lab2.docx
+++ b/OPD/lab2/lab2.docx
@@ -1185,7 +1185,7 @@
           <w:r>
             <w:fldChar w:fldCharType="separate"/>
           </w:r>
-          <w:hyperlink w:anchor="_Toc95298660" w:history="1">
+          <w:hyperlink w:anchor="_Toc96611653" w:history="1">
             <w:r>
               <w:rPr>
                 <w:rStyle w:val="a7"/>
@@ -1212,7 +1212,7 @@
                 <w:noProof/>
                 <w:webHidden/>
               </w:rPr>
-              <w:instrText xml:space="preserve"> PAGEREF _Toc95298660 \h </w:instrText>
+              <w:instrText xml:space="preserve"> PAGEREF _Toc96611653 \h </w:instrText>
             </w:r>
             <w:r>
               <w:rPr>
@@ -1256,7 +1256,7 @@
               <w:lang w:eastAsia="ru-RU"/>
             </w:rPr>
           </w:pPr>
-          <w:hyperlink w:anchor="_Toc95298661" w:history="1">
+          <w:hyperlink w:anchor="_Toc96611654" w:history="1">
             <w:r>
               <w:rPr>
                 <w:rStyle w:val="a7"/>
@@ -1283,7 +1283,7 @@
                 <w:noProof/>
                 <w:webHidden/>
               </w:rPr>
-              <w:instrText xml:space="preserve"> PAGEREF _Toc95298661 \h </w:instrText>
+              <w:instrText xml:space="preserve"> PAGEREF _Toc96611654 \h </w:instrText>
             </w:r>
             <w:r>
               <w:rPr>
@@ -1327,7 +1327,7 @@
               <w:lang w:eastAsia="ru-RU"/>
             </w:rPr>
           </w:pPr>
-          <w:hyperlink w:anchor="_Toc95298662" w:history="1">
+          <w:hyperlink w:anchor="_Toc96611655" w:history="1">
             <w:r>
               <w:rPr>
                 <w:rStyle w:val="a7"/>
@@ -1354,7 +1354,7 @@
                 <w:noProof/>
                 <w:webHidden/>
               </w:rPr>
-              <w:instrText xml:space="preserve"> PAGEREF _Toc95298662 \h </w:instrText>
+              <w:instrText xml:space="preserve"> PAGEREF _Toc96611655 \h </w:instrText>
             </w:r>
             <w:r>
               <w:rPr>
@@ -1398,7 +1398,7 @@
               <w:lang w:eastAsia="ru-RU"/>
             </w:rPr>
           </w:pPr>
-          <w:hyperlink w:anchor="_Toc95298663" w:history="1">
+          <w:hyperlink w:anchor="_Toc96611656" w:history="1">
             <w:r>
               <w:rPr>
                 <w:rStyle w:val="a7"/>
@@ -1425,7 +1425,7 @@
                 <w:noProof/>
                 <w:webHidden/>
               </w:rPr>
-              <w:instrText xml:space="preserve"> PAGEREF _Toc95298663 \h </w:instrText>
+              <w:instrText xml:space="preserve"> PAGEREF _Toc96611656 \h </w:instrText>
             </w:r>
             <w:r>
               <w:rPr>
@@ -1469,7 +1469,7 @@
               <w:lang w:eastAsia="ru-RU"/>
             </w:rPr>
           </w:pPr>
-          <w:hyperlink w:anchor="_Toc95298664" w:history="1">
+          <w:hyperlink w:anchor="_Toc96611657" w:history="1">
             <w:r>
               <w:rPr>
                 <w:rStyle w:val="a7"/>
@@ -1496,7 +1496,7 @@
                 <w:noProof/>
                 <w:webHidden/>
               </w:rPr>
-              <w:instrText xml:space="preserve"> PAGEREF _Toc95298664 \h </w:instrText>
+              <w:instrText xml:space="preserve"> PAGEREF _Toc96611657 \h </w:instrText>
             </w:r>
             <w:r>
               <w:rPr>
@@ -1540,7 +1540,7 @@
               <w:lang w:eastAsia="ru-RU"/>
             </w:rPr>
           </w:pPr>
-          <w:hyperlink w:anchor="_Toc95298665" w:history="1">
+          <w:hyperlink w:anchor="_Toc96611658" w:history="1">
             <w:r>
               <w:rPr>
                 <w:rStyle w:val="a7"/>
@@ -1567,7 +1567,7 @@
                 <w:noProof/>
                 <w:webHidden/>
               </w:rPr>
-              <w:instrText xml:space="preserve"> PAGEREF _Toc95298665 \h </w:instrText>
+              <w:instrText xml:space="preserve"> PAGEREF _Toc96611658 \h </w:instrText>
             </w:r>
             <w:r>
               <w:rPr>
@@ -1611,7 +1611,7 @@
               <w:lang w:eastAsia="ru-RU"/>
             </w:rPr>
           </w:pPr>
-          <w:hyperlink w:anchor="_Toc95298666" w:history="1">
+          <w:hyperlink w:anchor="_Toc96611659" w:history="1">
             <w:r>
               <w:rPr>
                 <w:rStyle w:val="a7"/>
@@ -1638,7 +1638,7 @@
                 <w:noProof/>
                 <w:webHidden/>
               </w:rPr>
-              <w:instrText xml:space="preserve"> PAGEREF _Toc95298666 \h </w:instrText>
+              <w:instrText xml:space="preserve"> PAGEREF _Toc96611659 \h </w:instrText>
             </w:r>
             <w:r>
               <w:rPr>
@@ -1658,7 +1658,7 @@
                 <w:noProof/>
                 <w:webHidden/>
               </w:rPr>
-              <w:t>3</w:t>
+              <w:t>4</w:t>
             </w:r>
             <w:r>
               <w:rPr>
@@ -1682,7 +1682,7 @@
               <w:lang w:eastAsia="ru-RU"/>
             </w:rPr>
           </w:pPr>
-          <w:hyperlink w:anchor="_Toc95298667" w:history="1">
+          <w:hyperlink w:anchor="_Toc96611660" w:history="1">
             <w:r>
               <w:rPr>
                 <w:rStyle w:val="a7"/>
@@ -1709,7 +1709,7 @@
                 <w:noProof/>
                 <w:webHidden/>
               </w:rPr>
-              <w:instrText xml:space="preserve"> PAGEREF _Toc95298667 \h </w:instrText>
+              <w:instrText xml:space="preserve"> PAGEREF _Toc96611660 \h </w:instrText>
             </w:r>
             <w:r>
               <w:rPr>
@@ -1753,7 +1753,7 @@
               <w:lang w:eastAsia="ru-RU"/>
             </w:rPr>
           </w:pPr>
-          <w:hyperlink w:anchor="_Toc95298668" w:history="1">
+          <w:hyperlink w:anchor="_Toc96611661" w:history="1">
             <w:r>
               <w:rPr>
                 <w:rStyle w:val="a7"/>
@@ -1780,7 +1780,7 @@
                 <w:noProof/>
                 <w:webHidden/>
               </w:rPr>
-              <w:instrText xml:space="preserve"> PAGEREF _Toc95298668 \h </w:instrText>
+              <w:instrText xml:space="preserve"> PAGEREF _Toc96611661 \h </w:instrText>
             </w:r>
             <w:r>
               <w:rPr>
@@ -1824,7 +1824,7 @@
               <w:lang w:eastAsia="ru-RU"/>
             </w:rPr>
           </w:pPr>
-          <w:hyperlink w:anchor="_Toc95298669" w:history="1">
+          <w:hyperlink w:anchor="_Toc96611662" w:history="1">
             <w:r>
               <w:rPr>
                 <w:rStyle w:val="a7"/>
@@ -1851,7 +1851,7 @@
                 <w:noProof/>
                 <w:webHidden/>
               </w:rPr>
-              <w:instrText xml:space="preserve"> PAGEREF _Toc95298669 \h </w:instrText>
+              <w:instrText xml:space="preserve"> PAGEREF _Toc96611662 \h </w:instrText>
             </w:r>
             <w:r>
               <w:rPr>
@@ -1897,7 +1897,7 @@
       <w:pPr>
         <w:pStyle w:val="1"/>
       </w:pPr>
-      <w:bookmarkStart w:id="0" w:name="_Toc95298660"/>
+      <w:bookmarkStart w:id="0" w:name="_Toc96611653"/>
       <w:r>
         <w:t>Задание</w:t>
       </w:r>
@@ -1966,7 +1966,17 @@
       <w:pPr>
         <w:pStyle w:val="1"/>
       </w:pPr>
-      <w:bookmarkStart w:id="1" w:name="_Toc95298661"/>
+      <w:bookmarkStart w:id="1" w:name="_Toc96611654"/>
+    </w:p>
+    <w:p>
+      <w:pPr>
+        <w:pStyle w:val="1"/>
+      </w:pPr>
+    </w:p>
+    <w:p>
+      <w:pPr>
+        <w:pStyle w:val="1"/>
+      </w:pPr>
       <w:r>
         <w:t>Ход работы</w:t>
       </w:r>
@@ -1976,7 +1986,7 @@
       <w:pPr>
         <w:pStyle w:val="2"/>
       </w:pPr>
-      <w:bookmarkStart w:id="2" w:name="_Toc95298662"/>
+      <w:bookmarkStart w:id="2" w:name="_Toc96611655"/>
       <w:r>
         <w:t>Текст исходной программы</w:t>
       </w:r>
@@ -1989,19 +1999,19 @@
         <w:tblLook w:val="04A0" w:firstRow="1" w:lastRow="0" w:firstColumn="1" w:lastColumn="0" w:noHBand="0" w:noVBand="1"/>
       </w:tblPr>
       <w:tblGrid>
-        <w:gridCol w:w="985"/>
-        <w:gridCol w:w="1710"/>
-        <w:gridCol w:w="1980"/>
-        <w:gridCol w:w="4675"/>
+        <w:gridCol w:w="983"/>
+        <w:gridCol w:w="1205"/>
+        <w:gridCol w:w="1558"/>
+        <w:gridCol w:w="5604"/>
       </w:tblGrid>
       <w:tr>
         <w:trPr>
           <w:cantSplit/>
-          <w:trHeight w:val="552"/>
+          <w:trHeight w:val="255"/>
         </w:trPr>
         <w:tc>
           <w:tcPr>
-            <w:tcW w:w="985" w:type="dxa"/>
+            <w:tcW w:w="983" w:type="dxa"/>
           </w:tcPr>
           <w:p>
             <w:pPr>
@@ -2022,7 +2032,7 @@
         </w:tc>
         <w:tc>
           <w:tcPr>
-            <w:tcW w:w="1710" w:type="dxa"/>
+            <w:tcW w:w="1205" w:type="dxa"/>
           </w:tcPr>
           <w:p>
             <w:pPr>
@@ -2043,7 +2053,7 @@
         </w:tc>
         <w:tc>
           <w:tcPr>
-            <w:tcW w:w="1980" w:type="dxa"/>
+            <w:tcW w:w="1558" w:type="dxa"/>
           </w:tcPr>
           <w:p>
             <w:pPr>
@@ -2064,7 +2074,7 @@
         </w:tc>
         <w:tc>
           <w:tcPr>
-            <w:tcW w:w="4675" w:type="dxa"/>
+            <w:tcW w:w="5604" w:type="dxa"/>
           </w:tcPr>
           <w:p>
             <w:pPr>
@@ -2081,6 +2091,1141 @@
               </w:rPr>
               <w:t>Комментарии</w:t>
             </w:r>
+          </w:p>
+        </w:tc>
+      </w:tr>
+      <w:tr>
+        <w:trPr>
+          <w:cantSplit/>
+          <w:trHeight w:val="255"/>
+        </w:trPr>
+        <w:tc>
+          <w:tcPr>
+            <w:tcW w:w="983" w:type="dxa"/>
+          </w:tcPr>
+          <w:p>
+            <w:pPr>
+              <w:jc w:val="center"/>
+              <w:rPr>
+                <w:lang w:val="en-US"/>
+              </w:rPr>
+            </w:pPr>
+            <w:r>
+              <w:rPr>
+                <w:lang w:val="en-US"/>
+              </w:rPr>
+              <w:t>4A3</w:t>
+            </w:r>
+          </w:p>
+        </w:tc>
+        <w:tc>
+          <w:tcPr>
+            <w:tcW w:w="1205" w:type="dxa"/>
+          </w:tcPr>
+          <w:p>
+            <w:pPr>
+              <w:jc w:val="center"/>
+              <w:rPr>
+                <w:lang w:val="en-US"/>
+              </w:rPr>
+            </w:pPr>
+            <w:r>
+              <w:rPr>
+                <w:lang w:val="en-US"/>
+              </w:rPr>
+              <w:t>04B5</w:t>
+            </w:r>
+          </w:p>
+        </w:tc>
+        <w:tc>
+          <w:tcPr>
+            <w:tcW w:w="1558" w:type="dxa"/>
+          </w:tcPr>
+          <w:p>
+            <w:pPr>
+              <w:jc w:val="center"/>
+              <w:rPr>
+                <w:lang w:val="en-US"/>
+              </w:rPr>
+            </w:pPr>
+            <w:r>
+              <w:rPr>
+                <w:lang w:val="en-US"/>
+              </w:rPr>
+              <w:t>S</w:t>
+            </w:r>
+          </w:p>
+        </w:tc>
+        <w:tc>
+          <w:tcPr>
+            <w:tcW w:w="5604" w:type="dxa"/>
+          </w:tcPr>
+          <w:p>
+            <w:r>
+              <w:t>Адрес начала массива</w:t>
+            </w:r>
+          </w:p>
+        </w:tc>
+      </w:tr>
+      <w:tr>
+        <w:trPr>
+          <w:cantSplit/>
+          <w:trHeight w:val="255"/>
+        </w:trPr>
+        <w:tc>
+          <w:tcPr>
+            <w:tcW w:w="983" w:type="dxa"/>
+          </w:tcPr>
+          <w:p>
+            <w:pPr>
+              <w:jc w:val="center"/>
+              <w:rPr>
+                <w:lang w:val="en-US"/>
+              </w:rPr>
+            </w:pPr>
+            <w:r>
+              <w:rPr>
+                <w:lang w:val="en-US"/>
+              </w:rPr>
+              <w:t>4A4</w:t>
+            </w:r>
+          </w:p>
+        </w:tc>
+        <w:tc>
+          <w:tcPr>
+            <w:tcW w:w="1205" w:type="dxa"/>
+          </w:tcPr>
+          <w:p>
+            <w:pPr>
+              <w:jc w:val="center"/>
+              <w:rPr>
+                <w:lang w:val="en-US"/>
+              </w:rPr>
+            </w:pPr>
+            <w:r>
+              <w:rPr>
+                <w:lang w:val="en-US"/>
+              </w:rPr>
+              <w:t>0200</w:t>
+            </w:r>
+          </w:p>
+        </w:tc>
+        <w:tc>
+          <w:tcPr>
+            <w:tcW w:w="1558" w:type="dxa"/>
+          </w:tcPr>
+          <w:p>
+            <w:pPr>
+              <w:jc w:val="center"/>
+              <w:rPr>
+                <w:lang w:val="en-US"/>
+              </w:rPr>
+            </w:pPr>
+            <w:r>
+              <w:rPr>
+                <w:lang w:val="en-US"/>
+              </w:rPr>
+              <w:t>P</w:t>
+            </w:r>
+          </w:p>
+        </w:tc>
+        <w:tc>
+          <w:tcPr>
+            <w:tcW w:w="5604" w:type="dxa"/>
+          </w:tcPr>
+          <w:p>
+            <w:r>
+              <w:t>Указатель массива</w:t>
+            </w:r>
+          </w:p>
+        </w:tc>
+      </w:tr>
+      <w:tr>
+        <w:trPr>
+          <w:cantSplit/>
+          <w:trHeight w:val="255"/>
+        </w:trPr>
+        <w:tc>
+          <w:tcPr>
+            <w:tcW w:w="983" w:type="dxa"/>
+          </w:tcPr>
+          <w:p>
+            <w:pPr>
+              <w:jc w:val="center"/>
+              <w:rPr>
+                <w:lang w:val="en-US"/>
+              </w:rPr>
+            </w:pPr>
+            <w:r>
+              <w:rPr>
+                <w:lang w:val="en-US"/>
+              </w:rPr>
+              <w:t>4A5</w:t>
+            </w:r>
+          </w:p>
+        </w:tc>
+        <w:tc>
+          <w:tcPr>
+            <w:tcW w:w="1205" w:type="dxa"/>
+          </w:tcPr>
+          <w:p>
+            <w:pPr>
+              <w:jc w:val="center"/>
+              <w:rPr>
+                <w:lang w:val="en-US"/>
+              </w:rPr>
+            </w:pPr>
+            <w:r>
+              <w:rPr>
+                <w:lang w:val="en-US"/>
+              </w:rPr>
+              <w:t>E000</w:t>
+            </w:r>
+          </w:p>
+        </w:tc>
+        <w:tc>
+          <w:tcPr>
+            <w:tcW w:w="1558" w:type="dxa"/>
+          </w:tcPr>
+          <w:p>
+            <w:pPr>
+              <w:jc w:val="center"/>
+              <w:rPr>
+                <w:lang w:val="en-US"/>
+              </w:rPr>
+            </w:pPr>
+            <w:r>
+              <w:rPr>
+                <w:lang w:val="en-US"/>
+              </w:rPr>
+              <w:t>L</w:t>
+            </w:r>
+          </w:p>
+        </w:tc>
+        <w:tc>
+          <w:tcPr>
+            <w:tcW w:w="5604" w:type="dxa"/>
+          </w:tcPr>
+          <w:p>
+            <w:r>
+              <w:t>Размер массива</w:t>
+            </w:r>
+          </w:p>
+        </w:tc>
+      </w:tr>
+      <w:tr>
+        <w:trPr>
+          <w:cantSplit/>
+          <w:trHeight w:val="255"/>
+        </w:trPr>
+        <w:tc>
+          <w:tcPr>
+            <w:tcW w:w="983" w:type="dxa"/>
+          </w:tcPr>
+          <w:p>
+            <w:pPr>
+              <w:jc w:val="center"/>
+              <w:rPr>
+                <w:lang w:val="en-US"/>
+              </w:rPr>
+            </w:pPr>
+            <w:r>
+              <w:rPr>
+                <w:lang w:val="en-US"/>
+              </w:rPr>
+              <w:t>4A6</w:t>
+            </w:r>
+          </w:p>
+        </w:tc>
+        <w:tc>
+          <w:tcPr>
+            <w:tcW w:w="1205" w:type="dxa"/>
+          </w:tcPr>
+          <w:p>
+            <w:pPr>
+              <w:jc w:val="center"/>
+              <w:rPr>
+                <w:lang w:val="en-US"/>
+              </w:rPr>
+            </w:pPr>
+            <w:r>
+              <w:rPr>
+                <w:lang w:val="en-US"/>
+              </w:rPr>
+              <w:t>0200</w:t>
+            </w:r>
+          </w:p>
+        </w:tc>
+        <w:tc>
+          <w:tcPr>
+            <w:tcW w:w="1558" w:type="dxa"/>
+          </w:tcPr>
+          <w:p>
+            <w:pPr>
+              <w:jc w:val="center"/>
+              <w:rPr>
+                <w:lang w:val="en-US"/>
+              </w:rPr>
+            </w:pPr>
+            <w:r>
+              <w:rPr>
+                <w:lang w:val="en-US"/>
+              </w:rPr>
+              <w:t>D</w:t>
+            </w:r>
+          </w:p>
+        </w:tc>
+        <w:tc>
+          <w:tcPr>
+            <w:tcW w:w="5604" w:type="dxa"/>
+          </w:tcPr>
+          <w:p>
+            <w:r>
+              <w:t>Результат</w:t>
+            </w:r>
+          </w:p>
+        </w:tc>
+      </w:tr>
+      <w:tr>
+        <w:trPr>
+          <w:cantSplit/>
+          <w:trHeight w:val="274"/>
+        </w:trPr>
+        <w:tc>
+          <w:tcPr>
+            <w:tcW w:w="983" w:type="dxa"/>
+            <w:shd w:val="clear" w:color="auto" w:fill="00B050"/>
+          </w:tcPr>
+          <w:p>
+            <w:pPr>
+              <w:jc w:val="center"/>
+              <w:rPr>
+                <w:lang w:val="en-US"/>
+              </w:rPr>
+            </w:pPr>
+            <w:bookmarkStart w:id="3" w:name="_Hlk92325866"/>
+            <w:r>
+              <w:rPr>
+                <w:lang w:val="en-US"/>
+              </w:rPr>
+              <w:t>4A7</w:t>
+            </w:r>
+          </w:p>
+        </w:tc>
+        <w:tc>
+          <w:tcPr>
+            <w:tcW w:w="1205" w:type="dxa"/>
+            <w:shd w:val="clear" w:color="auto" w:fill="00B050"/>
+          </w:tcPr>
+          <w:p>
+            <w:pPr>
+              <w:jc w:val="center"/>
+              <w:rPr>
+                <w:lang w:val="en-US"/>
+              </w:rPr>
+            </w:pPr>
+            <w:r>
+              <w:rPr>
+                <w:lang w:val="en-US"/>
+              </w:rPr>
+              <w:t>0200</w:t>
+            </w:r>
+          </w:p>
+        </w:tc>
+        <w:tc>
+          <w:tcPr>
+            <w:tcW w:w="1558" w:type="dxa"/>
+            <w:shd w:val="clear" w:color="auto" w:fill="00B050"/>
+          </w:tcPr>
+          <w:p>
+            <w:pPr>
+              <w:jc w:val="center"/>
+              <w:rPr>
+                <w:lang w:val="en-US"/>
+              </w:rPr>
+            </w:pPr>
+            <w:r>
+              <w:rPr>
+                <w:lang w:val="en-US"/>
+              </w:rPr>
+              <w:t>CLA</w:t>
+            </w:r>
+          </w:p>
+        </w:tc>
+        <w:tc>
+          <w:tcPr>
+            <w:tcW w:w="5604" w:type="dxa"/>
+            <w:shd w:val="clear" w:color="auto" w:fill="00B050"/>
+          </w:tcPr>
+          <w:p>
+            <w:r>
+              <w:t xml:space="preserve">Очистить </w:t>
+            </w:r>
+            <w:r>
+              <w:rPr>
+                <w:lang w:val="en-US"/>
+              </w:rPr>
+              <w:t>AC</w:t>
+            </w:r>
+          </w:p>
+        </w:tc>
+      </w:tr>
+      <w:tr>
+        <w:trPr>
+          <w:cantSplit/>
+          <w:trHeight w:val="201"/>
+        </w:trPr>
+        <w:tc>
+          <w:tcPr>
+            <w:tcW w:w="983" w:type="dxa"/>
+          </w:tcPr>
+          <w:p>
+            <w:pPr>
+              <w:jc w:val="center"/>
+              <w:rPr>
+                <w:lang w:val="en-US"/>
+              </w:rPr>
+            </w:pPr>
+            <w:r>
+              <w:rPr>
+                <w:lang w:val="en-US"/>
+              </w:rPr>
+              <w:t>4A8</w:t>
+            </w:r>
+          </w:p>
+        </w:tc>
+        <w:tc>
+          <w:tcPr>
+            <w:tcW w:w="1205" w:type="dxa"/>
+          </w:tcPr>
+          <w:p>
+            <w:pPr>
+              <w:jc w:val="center"/>
+              <w:rPr>
+                <w:lang w:val="en-US"/>
+              </w:rPr>
+            </w:pPr>
+            <w:r>
+              <w:rPr>
+                <w:lang w:val="en-US"/>
+              </w:rPr>
+              <w:t>EEFD</w:t>
+            </w:r>
+          </w:p>
+        </w:tc>
+        <w:tc>
+          <w:tcPr>
+            <w:tcW w:w="1558" w:type="dxa"/>
+          </w:tcPr>
+          <w:p>
+            <w:pPr>
+              <w:jc w:val="center"/>
+              <w:rPr>
+                <w:lang w:val="en-US"/>
+              </w:rPr>
+            </w:pPr>
+            <w:r>
+              <w:rPr>
+                <w:lang w:val="en-US"/>
+              </w:rPr>
+              <w:t xml:space="preserve">ST </w:t>
+            </w:r>
+            <w:r>
+              <w:rPr>
+                <w:lang w:val="en-US"/>
+              </w:rPr>
+              <w:t>IP-3</w:t>
+            </w:r>
+          </w:p>
+        </w:tc>
+        <w:tc>
+          <w:tcPr>
+            <w:tcW w:w="5604" w:type="dxa"/>
+          </w:tcPr>
+          <w:p>
+            <w:r>
+              <w:t>Обнуление ячейки для результата</w:t>
+            </w:r>
+          </w:p>
+        </w:tc>
+      </w:tr>
+      <w:tr>
+        <w:trPr>
+          <w:cantSplit/>
+          <w:trHeight w:val="182"/>
+        </w:trPr>
+        <w:tc>
+          <w:tcPr>
+            <w:tcW w:w="983" w:type="dxa"/>
+          </w:tcPr>
+          <w:p>
+            <w:pPr>
+              <w:jc w:val="center"/>
+              <w:rPr>
+                <w:lang w:val="en-US"/>
+              </w:rPr>
+            </w:pPr>
+            <w:r>
+              <w:rPr>
+                <w:lang w:val="en-US"/>
+              </w:rPr>
+              <w:t>4A9</w:t>
+            </w:r>
+          </w:p>
+        </w:tc>
+        <w:tc>
+          <w:tcPr>
+            <w:tcW w:w="1205" w:type="dxa"/>
+          </w:tcPr>
+          <w:p>
+            <w:pPr>
+              <w:jc w:val="center"/>
+              <w:rPr>
+                <w:lang w:val="en-US"/>
+              </w:rPr>
+            </w:pPr>
+            <w:r>
+              <w:rPr>
+                <w:lang w:val="en-US"/>
+              </w:rPr>
+              <w:t>AF04</w:t>
+            </w:r>
+          </w:p>
+        </w:tc>
+        <w:tc>
+          <w:tcPr>
+            <w:tcW w:w="1558" w:type="dxa"/>
+          </w:tcPr>
+          <w:p>
+            <w:pPr>
+              <w:jc w:val="center"/>
+              <w:rPr>
+                <w:lang w:val="en-US"/>
+              </w:rPr>
+            </w:pPr>
+            <w:r>
+              <w:rPr>
+                <w:lang w:val="en-US"/>
+              </w:rPr>
+              <w:t>LD #04</w:t>
+            </w:r>
+          </w:p>
+        </w:tc>
+        <w:tc>
+          <w:tcPr>
+            <w:tcW w:w="5604" w:type="dxa"/>
+            <w:vMerge w:val="restart"/>
+          </w:tcPr>
+          <w:p>
+            <w:pPr>
+              <w:rPr>
+                <w:lang w:val="en-US"/>
+              </w:rPr>
+            </w:pPr>
+            <w:r>
+              <w:t xml:space="preserve">Установка размера массива </w:t>
+            </w:r>
+            <w:r>
+              <w:rPr>
+                <w:lang w:val="en-US"/>
+              </w:rPr>
+              <w:t>N=4</w:t>
+            </w:r>
+          </w:p>
+        </w:tc>
+      </w:tr>
+      <w:tr>
+        <w:trPr>
+          <w:cantSplit/>
+          <w:trHeight w:val="225"/>
+        </w:trPr>
+        <w:tc>
+          <w:tcPr>
+            <w:tcW w:w="983" w:type="dxa"/>
+          </w:tcPr>
+          <w:p>
+            <w:pPr>
+              <w:jc w:val="center"/>
+              <w:rPr>
+                <w:lang w:val="en-US"/>
+              </w:rPr>
+            </w:pPr>
+            <w:r>
+              <w:rPr>
+                <w:lang w:val="en-US"/>
+              </w:rPr>
+              <w:t>4AA</w:t>
+            </w:r>
+          </w:p>
+        </w:tc>
+        <w:tc>
+          <w:tcPr>
+            <w:tcW w:w="1205" w:type="dxa"/>
+          </w:tcPr>
+          <w:p>
+            <w:pPr>
+              <w:jc w:val="center"/>
+              <w:rPr>
+                <w:lang w:val="en-US"/>
+              </w:rPr>
+            </w:pPr>
+            <w:r>
+              <w:rPr>
+                <w:lang w:val="en-US"/>
+              </w:rPr>
+              <w:t>EEFA</w:t>
+            </w:r>
+          </w:p>
+        </w:tc>
+        <w:tc>
+          <w:tcPr>
+            <w:tcW w:w="1558" w:type="dxa"/>
+          </w:tcPr>
+          <w:p>
+            <w:pPr>
+              <w:jc w:val="center"/>
+              <w:rPr>
+                <w:lang w:val="en-US"/>
+              </w:rPr>
+            </w:pPr>
+            <w:r>
+              <w:rPr>
+                <w:lang w:val="en-US"/>
+              </w:rPr>
+              <w:t>ST IP-6</w:t>
+            </w:r>
+          </w:p>
+        </w:tc>
+        <w:tc>
+          <w:tcPr>
+            <w:tcW w:w="5604" w:type="dxa"/>
+            <w:vMerge/>
+          </w:tcPr>
+          <w:p/>
+        </w:tc>
+      </w:tr>
+      <w:tr>
+        <w:trPr>
+          <w:cantSplit/>
+          <w:trHeight w:val="233"/>
+        </w:trPr>
+        <w:tc>
+          <w:tcPr>
+            <w:tcW w:w="983" w:type="dxa"/>
+          </w:tcPr>
+          <w:p>
+            <w:pPr>
+              <w:jc w:val="center"/>
+              <w:rPr>
+                <w:lang w:val="en-US"/>
+              </w:rPr>
+            </w:pPr>
+            <w:r>
+              <w:rPr>
+                <w:lang w:val="en-US"/>
+              </w:rPr>
+              <w:t>4AB</w:t>
+            </w:r>
+          </w:p>
+        </w:tc>
+        <w:tc>
+          <w:tcPr>
+            <w:tcW w:w="1205" w:type="dxa"/>
+          </w:tcPr>
+          <w:p>
+            <w:pPr>
+              <w:jc w:val="center"/>
+              <w:rPr>
+                <w:lang w:val="en-US"/>
+              </w:rPr>
+            </w:pPr>
+            <w:r>
+              <w:rPr>
+                <w:lang w:val="en-US"/>
+              </w:rPr>
+              <w:t>4EF7</w:t>
+            </w:r>
+          </w:p>
+        </w:tc>
+        <w:tc>
+          <w:tcPr>
+            <w:tcW w:w="1558" w:type="dxa"/>
+          </w:tcPr>
+          <w:p>
+            <w:pPr>
+              <w:jc w:val="center"/>
+              <w:rPr>
+                <w:lang w:val="en-US"/>
+              </w:rPr>
+            </w:pPr>
+            <w:r>
+              <w:rPr>
+                <w:lang w:val="en-US"/>
+              </w:rPr>
+              <w:t>ADD IP-9</w:t>
+            </w:r>
+          </w:p>
+        </w:tc>
+        <w:tc>
+          <w:tcPr>
+            <w:tcW w:w="5604" w:type="dxa"/>
+            <w:vMerge w:val="restart"/>
+          </w:tcPr>
+          <w:p>
+            <w:r>
+              <w:t>В указатель записывается адрес конца массива</w:t>
+            </w:r>
+          </w:p>
+        </w:tc>
+      </w:tr>
+      <w:tr>
+        <w:trPr>
+          <w:cantSplit/>
+          <w:trHeight w:val="241"/>
+        </w:trPr>
+        <w:tc>
+          <w:tcPr>
+            <w:tcW w:w="983" w:type="dxa"/>
+          </w:tcPr>
+          <w:p>
+            <w:pPr>
+              <w:jc w:val="center"/>
+              <w:rPr>
+                <w:lang w:val="en-US"/>
+              </w:rPr>
+            </w:pPr>
+            <w:r>
+              <w:rPr>
+                <w:lang w:val="en-US"/>
+              </w:rPr>
+              <w:t>4AC</w:t>
+            </w:r>
+          </w:p>
+        </w:tc>
+        <w:tc>
+          <w:tcPr>
+            <w:tcW w:w="1205" w:type="dxa"/>
+          </w:tcPr>
+          <w:p>
+            <w:pPr>
+              <w:jc w:val="center"/>
+              <w:rPr>
+                <w:lang w:val="en-US"/>
+              </w:rPr>
+            </w:pPr>
+            <w:r>
+              <w:rPr>
+                <w:lang w:val="en-US"/>
+              </w:rPr>
+              <w:t>EEF7</w:t>
+            </w:r>
+          </w:p>
+        </w:tc>
+        <w:tc>
+          <w:tcPr>
+            <w:tcW w:w="1558" w:type="dxa"/>
+          </w:tcPr>
+          <w:p>
+            <w:pPr>
+              <w:jc w:val="center"/>
+              <w:rPr>
+                <w:lang w:val="en-US"/>
+              </w:rPr>
+            </w:pPr>
+            <w:r>
+              <w:rPr>
+                <w:lang w:val="en-US"/>
+              </w:rPr>
+              <w:t>ST IP-9</w:t>
+            </w:r>
+          </w:p>
+        </w:tc>
+        <w:tc>
+          <w:tcPr>
+            <w:tcW w:w="5604" w:type="dxa"/>
+            <w:vMerge/>
+          </w:tcPr>
+          <w:p/>
+        </w:tc>
+      </w:tr>
+      <w:tr>
+        <w:trPr>
+          <w:cantSplit/>
+          <w:trHeight w:val="63"/>
+        </w:trPr>
+        <w:tc>
+          <w:tcPr>
+            <w:tcW w:w="983" w:type="dxa"/>
+            <w:shd w:val="clear" w:color="auto" w:fill="DEEAF6" w:themeFill="accent5" w:themeFillTint="33"/>
+          </w:tcPr>
+          <w:p>
+            <w:pPr>
+              <w:jc w:val="center"/>
+              <w:rPr>
+                <w:lang w:val="en-US"/>
+              </w:rPr>
+            </w:pPr>
+            <w:r>
+              <w:rPr>
+                <w:lang w:val="en-US"/>
+              </w:rPr>
+              <w:t>4AD</w:t>
+            </w:r>
+          </w:p>
+        </w:tc>
+        <w:tc>
+          <w:tcPr>
+            <w:tcW w:w="1205" w:type="dxa"/>
+            <w:shd w:val="clear" w:color="auto" w:fill="DEEAF6" w:themeFill="accent5" w:themeFillTint="33"/>
+          </w:tcPr>
+          <w:p>
+            <w:pPr>
+              <w:jc w:val="center"/>
+              <w:rPr>
+                <w:lang w:val="en-US"/>
+              </w:rPr>
+            </w:pPr>
+            <w:r>
+              <w:rPr>
+                <w:lang w:val="en-US"/>
+              </w:rPr>
+              <w:t>ABF6</w:t>
+            </w:r>
+          </w:p>
+        </w:tc>
+        <w:tc>
+          <w:tcPr>
+            <w:tcW w:w="1558" w:type="dxa"/>
+            <w:shd w:val="clear" w:color="auto" w:fill="DEEAF6" w:themeFill="accent5" w:themeFillTint="33"/>
+          </w:tcPr>
+          <w:p>
+            <w:pPr>
+              <w:jc w:val="center"/>
+              <w:rPr>
+                <w:lang w:val="en-US"/>
+              </w:rPr>
+            </w:pPr>
+            <w:r>
+              <w:rPr>
+                <w:lang w:val="en-US"/>
+              </w:rPr>
+              <w:t>LD</w:t>
+            </w:r>
+            <w:r>
+              <w:rPr>
+                <w:lang w:val="en-US"/>
+              </w:rPr>
+              <w:t xml:space="preserve"> </w:t>
+            </w:r>
+            <w:r>
+              <w:rPr>
+                <w:lang w:val="en-US"/>
+              </w:rPr>
+              <w:t xml:space="preserve">- </w:t>
+            </w:r>
+            <w:r>
+              <w:rPr>
+                <w:lang w:val="en-US"/>
+              </w:rPr>
+              <w:t>(</w:t>
+            </w:r>
+            <w:r>
+              <w:rPr>
+                <w:lang w:val="en-US"/>
+              </w:rPr>
+              <w:t xml:space="preserve">IP </w:t>
+            </w:r>
+            <w:r>
+              <w:rPr>
+                <w:lang w:val="en-US"/>
+              </w:rPr>
+              <w:t>-</w:t>
+            </w:r>
+            <w:r>
+              <w:rPr>
+                <w:lang w:val="en-US"/>
+              </w:rPr>
+              <w:t xml:space="preserve"> </w:t>
+            </w:r>
+            <w:r>
+              <w:rPr>
+                <w:lang w:val="en-US"/>
+              </w:rPr>
+              <w:t>10</w:t>
+            </w:r>
+            <w:r>
+              <w:rPr>
+                <w:lang w:val="en-US"/>
+              </w:rPr>
+              <w:t>)</w:t>
+            </w:r>
+          </w:p>
+        </w:tc>
+        <w:tc>
+          <w:tcPr>
+            <w:tcW w:w="5604" w:type="dxa"/>
+            <w:shd w:val="clear" w:color="auto" w:fill="DEEAF6" w:themeFill="accent5" w:themeFillTint="33"/>
+          </w:tcPr>
+          <w:p>
+            <w:r>
+              <w:t>Загрузка следующего элемента массива</w:t>
+            </w:r>
+          </w:p>
+        </w:tc>
+      </w:tr>
+      <w:tr>
+        <w:trPr>
+          <w:cantSplit/>
+          <w:trHeight w:val="291"/>
+        </w:trPr>
+        <w:tc>
+          <w:tcPr>
+            <w:tcW w:w="983" w:type="dxa"/>
+            <w:shd w:val="clear" w:color="auto" w:fill="DEEAF6" w:themeFill="accent5" w:themeFillTint="33"/>
+          </w:tcPr>
+          <w:p>
+            <w:pPr>
+              <w:jc w:val="center"/>
+              <w:rPr>
+                <w:lang w:val="en-US"/>
+              </w:rPr>
+            </w:pPr>
+            <w:r>
+              <w:rPr>
+                <w:lang w:val="en-US"/>
+              </w:rPr>
+              <w:t>4AE</w:t>
+            </w:r>
+          </w:p>
+        </w:tc>
+        <w:tc>
+          <w:tcPr>
+            <w:tcW w:w="1205" w:type="dxa"/>
+            <w:shd w:val="clear" w:color="auto" w:fill="DEEAF6" w:themeFill="accent5" w:themeFillTint="33"/>
+          </w:tcPr>
+          <w:p>
+            <w:pPr>
+              <w:jc w:val="center"/>
+              <w:rPr>
+                <w:lang w:val="en-US"/>
+              </w:rPr>
+            </w:pPr>
+            <w:r>
+              <w:rPr>
+                <w:lang w:val="en-US"/>
+              </w:rPr>
+              <w:t>F203</w:t>
+            </w:r>
+          </w:p>
+        </w:tc>
+        <w:tc>
+          <w:tcPr>
+            <w:tcW w:w="1558" w:type="dxa"/>
+            <w:shd w:val="clear" w:color="auto" w:fill="DEEAF6" w:themeFill="accent5" w:themeFillTint="33"/>
+          </w:tcPr>
+          <w:p>
+            <w:pPr>
+              <w:jc w:val="center"/>
+              <w:rPr>
+                <w:lang w:val="en-US"/>
+              </w:rPr>
+            </w:pPr>
+            <w:r>
+              <w:rPr>
+                <w:lang w:val="en-US"/>
+              </w:rPr>
+              <w:t>BMI</w:t>
+            </w:r>
+            <w:r>
+              <w:rPr>
+                <w:lang w:val="en-US"/>
+              </w:rPr>
+              <w:t xml:space="preserve"> 03</w:t>
+            </w:r>
+          </w:p>
+        </w:tc>
+        <w:tc>
+          <w:tcPr>
+            <w:tcW w:w="5604" w:type="dxa"/>
+            <w:shd w:val="clear" w:color="auto" w:fill="DEEAF6" w:themeFill="accent5" w:themeFillTint="33"/>
+          </w:tcPr>
+          <w:p>
+            <w:r>
+              <w:t xml:space="preserve">Если </w:t>
+            </w:r>
+            <w:r>
+              <w:t xml:space="preserve">число отрицательное, переход к </w:t>
+            </w:r>
+            <w:r>
+              <w:t>4</w:t>
+            </w:r>
+            <w:r>
+              <w:rPr>
+                <w:lang w:val="en-US"/>
+              </w:rPr>
+              <w:t>B</w:t>
+            </w:r>
+            <w:r>
+              <w:t>2</w:t>
+            </w:r>
+          </w:p>
+        </w:tc>
+      </w:tr>
+      <w:tr>
+        <w:trPr>
+          <w:cantSplit/>
+          <w:trHeight w:val="281"/>
+        </w:trPr>
+        <w:tc>
+          <w:tcPr>
+            <w:tcW w:w="983" w:type="dxa"/>
+            <w:shd w:val="clear" w:color="auto" w:fill="FFF2CC" w:themeFill="accent4" w:themeFillTint="33"/>
+          </w:tcPr>
+          <w:p>
+            <w:pPr>
+              <w:jc w:val="center"/>
+              <w:rPr>
+                <w:lang w:val="en-US"/>
+              </w:rPr>
+            </w:pPr>
+            <w:r>
+              <w:rPr>
+                <w:lang w:val="en-US"/>
+              </w:rPr>
+              <w:t>4AF</w:t>
+            </w:r>
+          </w:p>
+        </w:tc>
+        <w:tc>
+          <w:tcPr>
+            <w:tcW w:w="1205" w:type="dxa"/>
+            <w:shd w:val="clear" w:color="auto" w:fill="FFF2CC" w:themeFill="accent4" w:themeFillTint="33"/>
+          </w:tcPr>
+          <w:p>
+            <w:pPr>
+              <w:jc w:val="center"/>
+              <w:rPr>
+                <w:lang w:val="en-US"/>
+              </w:rPr>
+            </w:pPr>
+            <w:r>
+              <w:rPr>
+                <w:lang w:val="en-US"/>
+              </w:rPr>
+              <w:t>AEF6</w:t>
+            </w:r>
+          </w:p>
+        </w:tc>
+        <w:tc>
+          <w:tcPr>
+            <w:tcW w:w="1558" w:type="dxa"/>
+            <w:shd w:val="clear" w:color="auto" w:fill="FFF2CC" w:themeFill="accent4" w:themeFillTint="33"/>
+          </w:tcPr>
+          <w:p>
+            <w:pPr>
+              <w:jc w:val="center"/>
+              <w:rPr>
+                <w:lang w:val="en-US"/>
+              </w:rPr>
+            </w:pPr>
+            <w:r>
+              <w:rPr>
+                <w:lang w:val="en-US"/>
+              </w:rPr>
+              <w:t>LD IP - 10</w:t>
+            </w:r>
+          </w:p>
+        </w:tc>
+        <w:tc>
+          <w:tcPr>
+            <w:tcW w:w="5604" w:type="dxa"/>
+            <w:vMerge w:val="restart"/>
+            <w:shd w:val="clear" w:color="auto" w:fill="FFF2CC" w:themeFill="accent4" w:themeFillTint="33"/>
+          </w:tcPr>
+          <w:p>
+            <w:r>
+              <w:t>Увеличение результата на 1</w:t>
+            </w:r>
+          </w:p>
+        </w:tc>
+      </w:tr>
+      <w:tr>
+        <w:trPr>
+          <w:cantSplit/>
+          <w:trHeight w:val="63"/>
+        </w:trPr>
+        <w:tc>
+          <w:tcPr>
+            <w:tcW w:w="983" w:type="dxa"/>
+            <w:shd w:val="clear" w:color="auto" w:fill="FFF2CC" w:themeFill="accent4" w:themeFillTint="33"/>
+          </w:tcPr>
+          <w:p>
+            <w:pPr>
+              <w:jc w:val="center"/>
+              <w:rPr>
+                <w:lang w:val="en-US"/>
+              </w:rPr>
+            </w:pPr>
+            <w:r>
+              <w:rPr>
+                <w:lang w:val="en-US"/>
+              </w:rPr>
+              <w:t>4B0</w:t>
+            </w:r>
+          </w:p>
+        </w:tc>
+        <w:tc>
+          <w:tcPr>
+            <w:tcW w:w="1205" w:type="dxa"/>
+            <w:shd w:val="clear" w:color="auto" w:fill="FFF2CC" w:themeFill="accent4" w:themeFillTint="33"/>
+          </w:tcPr>
+          <w:p>
+            <w:pPr>
+              <w:jc w:val="center"/>
+              <w:rPr>
+                <w:lang w:val="en-US"/>
+              </w:rPr>
+            </w:pPr>
+            <w:r>
+              <w:rPr>
+                <w:lang w:val="en-US"/>
+              </w:rPr>
+              <w:t>0700</w:t>
+            </w:r>
+          </w:p>
+        </w:tc>
+        <w:tc>
+          <w:tcPr>
+            <w:tcW w:w="1558" w:type="dxa"/>
+            <w:shd w:val="clear" w:color="auto" w:fill="FFF2CC" w:themeFill="accent4" w:themeFillTint="33"/>
+          </w:tcPr>
+          <w:p>
+            <w:pPr>
+              <w:jc w:val="center"/>
+              <w:rPr>
+                <w:lang w:val="en-US"/>
+              </w:rPr>
+            </w:pPr>
+            <w:r>
+              <w:rPr>
+                <w:lang w:val="en-US"/>
+              </w:rPr>
+              <w:t>INC</w:t>
+            </w:r>
+          </w:p>
+        </w:tc>
+        <w:tc>
+          <w:tcPr>
+            <w:tcW w:w="5604" w:type="dxa"/>
+            <w:vMerge/>
+            <w:shd w:val="clear" w:color="auto" w:fill="FFF2CC" w:themeFill="accent4" w:themeFillTint="33"/>
+          </w:tcPr>
+          <w:p>
+            <w:pPr>
+              <w:rPr>
+                <w:lang w:val="en-US"/>
+              </w:rPr>
+            </w:pPr>
           </w:p>
         </w:tc>
       </w:tr>
@@ -2091,77 +3236,71 @@
         </w:trPr>
         <w:tc>
           <w:tcPr>
-            <w:tcW w:w="985" w:type="dxa"/>
-          </w:tcPr>
-          <w:p>
-            <w:pPr>
-              <w:jc w:val="center"/>
-              <w:rPr>
-                <w:lang w:val="en-US"/>
-              </w:rPr>
-            </w:pPr>
-            <w:bookmarkStart w:id="3" w:name="_Hlk92325866"/>
-            <w:r>
-              <w:rPr>
-                <w:lang w:val="en-US"/>
-              </w:rPr>
-              <w:t>4A7</w:t>
-            </w:r>
-          </w:p>
-        </w:tc>
-        <w:tc>
-          <w:tcPr>
-            <w:tcW w:w="1710" w:type="dxa"/>
-          </w:tcPr>
-          <w:p>
-            <w:pPr>
-              <w:jc w:val="center"/>
-              <w:rPr>
-                <w:lang w:val="en-US"/>
-              </w:rPr>
-            </w:pPr>
-            <w:r>
-              <w:rPr>
-                <w:lang w:val="en-US"/>
-              </w:rPr>
-              <w:t>0200</w:t>
-            </w:r>
-          </w:p>
-        </w:tc>
-        <w:tc>
-          <w:tcPr>
-            <w:tcW w:w="1980" w:type="dxa"/>
-          </w:tcPr>
-          <w:p>
-            <w:pPr>
-              <w:jc w:val="center"/>
-              <w:rPr>
-                <w:lang w:val="en-US"/>
-              </w:rPr>
-            </w:pPr>
-            <w:r>
-              <w:rPr>
-                <w:lang w:val="en-US"/>
-              </w:rPr>
-              <w:t>CLA</w:t>
-            </w:r>
-          </w:p>
-        </w:tc>
-        <w:tc>
-          <w:tcPr>
-            <w:tcW w:w="4675" w:type="dxa"/>
-          </w:tcPr>
-          <w:p>
-            <w:r>
-              <w:t xml:space="preserve">Очистить </w:t>
-            </w:r>
-            <w:r>
-              <w:rPr>
-                <w:lang w:val="en-US"/>
-              </w:rPr>
-              <w:t>AC</w:t>
-            </w:r>
-          </w:p>
+            <w:tcW w:w="983" w:type="dxa"/>
+            <w:shd w:val="clear" w:color="auto" w:fill="FFF2CC" w:themeFill="accent4" w:themeFillTint="33"/>
+          </w:tcPr>
+          <w:p>
+            <w:pPr>
+              <w:jc w:val="center"/>
+              <w:rPr>
+                <w:lang w:val="en-US"/>
+              </w:rPr>
+            </w:pPr>
+            <w:r>
+              <w:rPr>
+                <w:lang w:val="en-US"/>
+              </w:rPr>
+              <w:t>4B1</w:t>
+            </w:r>
+          </w:p>
+        </w:tc>
+        <w:tc>
+          <w:tcPr>
+            <w:tcW w:w="1205" w:type="dxa"/>
+            <w:shd w:val="clear" w:color="auto" w:fill="FFF2CC" w:themeFill="accent4" w:themeFillTint="33"/>
+          </w:tcPr>
+          <w:p>
+            <w:pPr>
+              <w:jc w:val="center"/>
+              <w:rPr>
+                <w:lang w:val="en-US"/>
+              </w:rPr>
+            </w:pPr>
+            <w:r>
+              <w:rPr>
+                <w:lang w:val="en-US"/>
+              </w:rPr>
+              <w:t>EEF4</w:t>
+            </w:r>
+          </w:p>
+        </w:tc>
+        <w:tc>
+          <w:tcPr>
+            <w:tcW w:w="1558" w:type="dxa"/>
+            <w:shd w:val="clear" w:color="auto" w:fill="FFF2CC" w:themeFill="accent4" w:themeFillTint="33"/>
+          </w:tcPr>
+          <w:p>
+            <w:pPr>
+              <w:jc w:val="center"/>
+              <w:rPr>
+                <w:lang w:val="en-US"/>
+              </w:rPr>
+            </w:pPr>
+            <w:r>
+              <w:rPr>
+                <w:lang w:val="en-US"/>
+              </w:rPr>
+              <w:t>ST IP - 12</w:t>
+            </w:r>
+          </w:p>
+        </w:tc>
+        <w:tc>
+          <w:tcPr>
+            <w:tcW w:w="5604" w:type="dxa"/>
+            <w:vMerge/>
+            <w:shd w:val="clear" w:color="auto" w:fill="FFF2CC" w:themeFill="accent4" w:themeFillTint="33"/>
+          </w:tcPr>
+          <w:p/>
         </w:tc>
       </w:tr>
       <w:tr>
@@ -2171,347 +3310,416 @@
         </w:trPr>
         <w:tc>
           <w:tcPr>
-            <w:tcW w:w="985" w:type="dxa"/>
-          </w:tcPr>
-          <w:p>
-            <w:pPr>
-              <w:jc w:val="center"/>
-              <w:rPr>
-                <w:lang w:val="en-US"/>
-              </w:rPr>
-            </w:pPr>
-            <w:r>
-              <w:rPr>
-                <w:lang w:val="en-US"/>
-              </w:rPr>
-              <w:lastRenderedPageBreak/>
-              <w:t>4A8</w:t>
-            </w:r>
-          </w:p>
-        </w:tc>
-        <w:tc>
-          <w:tcPr>
-            <w:tcW w:w="1710" w:type="dxa"/>
-          </w:tcPr>
-          <w:p>
-            <w:pPr>
-              <w:jc w:val="center"/>
-              <w:rPr>
-                <w:lang w:val="en-US"/>
-              </w:rPr>
-            </w:pPr>
-            <w:r>
-              <w:rPr>
-                <w:lang w:val="en-US"/>
-              </w:rPr>
-              <w:t>EEFD</w:t>
-            </w:r>
-          </w:p>
-        </w:tc>
-        <w:tc>
-          <w:tcPr>
-            <w:tcW w:w="1980" w:type="dxa"/>
-          </w:tcPr>
-          <w:p>
-            <w:pPr>
-              <w:jc w:val="center"/>
-              <w:rPr>
-                <w:lang w:val="en-US"/>
-              </w:rPr>
-            </w:pPr>
-            <w:r>
-              <w:rPr>
-                <w:lang w:val="en-US"/>
-              </w:rPr>
-              <w:t xml:space="preserve">ST </w:t>
-            </w:r>
-          </w:p>
-        </w:tc>
-        <w:tc>
-          <w:tcPr>
-            <w:tcW w:w="4675" w:type="dxa"/>
-          </w:tcPr>
-          <w:p/>
+            <w:tcW w:w="983" w:type="dxa"/>
+            <w:shd w:val="clear" w:color="auto" w:fill="DEEAF6" w:themeFill="accent5" w:themeFillTint="33"/>
+          </w:tcPr>
+          <w:p>
+            <w:pPr>
+              <w:jc w:val="center"/>
+              <w:rPr>
+                <w:lang w:val="en-US"/>
+              </w:rPr>
+            </w:pPr>
+            <w:r>
+              <w:rPr>
+                <w:lang w:val="en-US"/>
+              </w:rPr>
+              <w:t>4B2</w:t>
+            </w:r>
+          </w:p>
+        </w:tc>
+        <w:tc>
+          <w:tcPr>
+            <w:tcW w:w="1205" w:type="dxa"/>
+            <w:shd w:val="clear" w:color="auto" w:fill="DEEAF6" w:themeFill="accent5" w:themeFillTint="33"/>
+          </w:tcPr>
+          <w:p>
+            <w:pPr>
+              <w:jc w:val="center"/>
+              <w:rPr>
+                <w:lang w:val="en-US"/>
+              </w:rPr>
+            </w:pPr>
+            <w:r>
+              <w:rPr>
+                <w:lang w:val="en-US"/>
+              </w:rPr>
+              <w:t>84A5</w:t>
+            </w:r>
+          </w:p>
+        </w:tc>
+        <w:tc>
+          <w:tcPr>
+            <w:tcW w:w="1558" w:type="dxa"/>
+            <w:shd w:val="clear" w:color="auto" w:fill="DEEAF6" w:themeFill="accent5" w:themeFillTint="33"/>
+          </w:tcPr>
+          <w:p>
+            <w:pPr>
+              <w:jc w:val="center"/>
+              <w:rPr>
+                <w:lang w:val="en-US"/>
+              </w:rPr>
+            </w:pPr>
+            <w:r>
+              <w:rPr>
+                <w:lang w:val="en-US"/>
+              </w:rPr>
+              <w:t>LOOP</w:t>
+            </w:r>
+            <w:r>
+              <w:rPr>
+                <w:lang w:val="en-US"/>
+              </w:rPr>
+              <w:t xml:space="preserve"> 4A5</w:t>
+            </w:r>
+          </w:p>
+        </w:tc>
+        <w:tc>
+          <w:tcPr>
+            <w:tcW w:w="5604" w:type="dxa"/>
+            <w:shd w:val="clear" w:color="auto" w:fill="DEEAF6" w:themeFill="accent5" w:themeFillTint="33"/>
+          </w:tcPr>
+          <w:p>
+            <w:r>
+              <w:t xml:space="preserve">Декремент ячейки </w:t>
+            </w:r>
+            <w:r>
+              <w:t>с размером массива</w:t>
+            </w:r>
+          </w:p>
+          <w:p>
+            <w:r>
+              <w:t xml:space="preserve">Если </w:t>
+            </w:r>
+            <w:r>
+              <w:t>размер массива</w:t>
+            </w:r>
+            <w:r>
+              <w:t xml:space="preserve"> &lt;= 0, то переход к </w:t>
+            </w:r>
+            <w:r>
+              <w:t>концу программы</w:t>
+            </w:r>
+          </w:p>
         </w:tc>
       </w:tr>
       <w:tr>
         <w:trPr>
           <w:cantSplit/>
-          <w:trHeight w:val="552"/>
+          <w:trHeight w:val="63"/>
         </w:trPr>
         <w:tc>
           <w:tcPr>
-            <w:tcW w:w="985" w:type="dxa"/>
-          </w:tcPr>
-          <w:p>
-            <w:pPr>
-              <w:jc w:val="center"/>
-              <w:rPr>
-                <w:lang w:val="en-US"/>
-              </w:rPr>
-            </w:pPr>
-            <w:r>
-              <w:rPr>
-                <w:lang w:val="en-US"/>
-              </w:rPr>
-              <w:t>4A9</w:t>
-            </w:r>
-          </w:p>
-        </w:tc>
-        <w:tc>
-          <w:tcPr>
-            <w:tcW w:w="1710" w:type="dxa"/>
-          </w:tcPr>
-          <w:p>
-            <w:pPr>
-              <w:jc w:val="center"/>
-              <w:rPr>
-                <w:lang w:val="en-US"/>
-              </w:rPr>
-            </w:pPr>
-            <w:r>
-              <w:rPr>
-                <w:lang w:val="en-US"/>
-              </w:rPr>
-              <w:t>AF04</w:t>
-            </w:r>
-          </w:p>
-        </w:tc>
-        <w:tc>
-          <w:tcPr>
-            <w:tcW w:w="1980" w:type="dxa"/>
-          </w:tcPr>
-          <w:p>
-            <w:pPr>
-              <w:jc w:val="center"/>
-              <w:rPr>
-                <w:lang w:val="en-US"/>
-              </w:rPr>
-            </w:pPr>
-            <w:r>
-              <w:rPr>
-                <w:lang w:val="en-US"/>
-              </w:rPr>
-              <w:t xml:space="preserve">LD </w:t>
-            </w:r>
-          </w:p>
-        </w:tc>
-        <w:tc>
-          <w:tcPr>
-            <w:tcW w:w="4675" w:type="dxa"/>
-          </w:tcPr>
-          <w:p/>
+            <w:tcW w:w="983" w:type="dxa"/>
+            <w:shd w:val="clear" w:color="auto" w:fill="DEEAF6" w:themeFill="accent5" w:themeFillTint="33"/>
+          </w:tcPr>
+          <w:p>
+            <w:pPr>
+              <w:jc w:val="center"/>
+              <w:rPr>
+                <w:lang w:val="en-US"/>
+              </w:rPr>
+            </w:pPr>
+            <w:r>
+              <w:rPr>
+                <w:lang w:val="en-US"/>
+              </w:rPr>
+              <w:t>4B3</w:t>
+            </w:r>
+          </w:p>
+        </w:tc>
+        <w:tc>
+          <w:tcPr>
+            <w:tcW w:w="1205" w:type="dxa"/>
+            <w:shd w:val="clear" w:color="auto" w:fill="DEEAF6" w:themeFill="accent5" w:themeFillTint="33"/>
+          </w:tcPr>
+          <w:p>
+            <w:pPr>
+              <w:jc w:val="center"/>
+              <w:rPr>
+                <w:lang w:val="en-US"/>
+              </w:rPr>
+            </w:pPr>
+            <w:r>
+              <w:rPr>
+                <w:lang w:val="en-US"/>
+              </w:rPr>
+              <w:t>CEF9</w:t>
+            </w:r>
+          </w:p>
+        </w:tc>
+        <w:tc>
+          <w:tcPr>
+            <w:tcW w:w="1558" w:type="dxa"/>
+            <w:shd w:val="clear" w:color="auto" w:fill="DEEAF6" w:themeFill="accent5" w:themeFillTint="33"/>
+          </w:tcPr>
+          <w:p>
+            <w:pPr>
+              <w:jc w:val="center"/>
+            </w:pPr>
+            <w:r>
+              <w:rPr>
+                <w:lang w:val="en-US"/>
+              </w:rPr>
+              <w:t>JUMP</w:t>
+            </w:r>
+            <w:r>
+              <w:rPr>
+                <w:lang w:val="en-US"/>
+              </w:rPr>
+              <w:t xml:space="preserve"> IP-</w:t>
+            </w:r>
+            <w:r>
+              <w:rPr>
+                <w:lang w:val="en-US"/>
+              </w:rPr>
+              <w:t>7</w:t>
+            </w:r>
+          </w:p>
+        </w:tc>
+        <w:tc>
+          <w:tcPr>
+            <w:tcW w:w="5604" w:type="dxa"/>
+            <w:shd w:val="clear" w:color="auto" w:fill="DEEAF6" w:themeFill="accent5" w:themeFillTint="33"/>
+          </w:tcPr>
+          <w:p>
+            <w:r>
+              <w:t xml:space="preserve">Безусловный переход </w:t>
+            </w:r>
+            <w:r>
+              <w:t>в начало цикла</w:t>
+            </w:r>
+          </w:p>
         </w:tc>
       </w:tr>
       <w:tr>
         <w:trPr>
           <w:cantSplit/>
-          <w:trHeight w:val="552"/>
+          <w:trHeight w:val="182"/>
         </w:trPr>
         <w:tc>
           <w:tcPr>
-            <w:tcW w:w="985" w:type="dxa"/>
-          </w:tcPr>
-          <w:p>
-            <w:pPr>
-              <w:jc w:val="center"/>
-              <w:rPr>
-                <w:lang w:val="en-US"/>
-              </w:rPr>
-            </w:pPr>
-            <w:r>
-              <w:rPr>
-                <w:lang w:val="en-US"/>
-              </w:rPr>
-              <w:t>4AA</w:t>
-            </w:r>
-          </w:p>
-        </w:tc>
-        <w:tc>
-          <w:tcPr>
-            <w:tcW w:w="1710" w:type="dxa"/>
-          </w:tcPr>
-          <w:p>
-            <w:pPr>
-              <w:jc w:val="center"/>
-              <w:rPr>
-                <w:lang w:val="en-US"/>
-              </w:rPr>
-            </w:pPr>
-            <w:r>
-              <w:rPr>
-                <w:lang w:val="en-US"/>
-              </w:rPr>
-              <w:t>EEFA</w:t>
-            </w:r>
-          </w:p>
-        </w:tc>
-        <w:tc>
-          <w:tcPr>
-            <w:tcW w:w="1980" w:type="dxa"/>
-          </w:tcPr>
-          <w:p>
-            <w:pPr>
-              <w:jc w:val="center"/>
-              <w:rPr>
-                <w:lang w:val="en-US"/>
-              </w:rPr>
-            </w:pPr>
-            <w:r>
-              <w:rPr>
-                <w:lang w:val="en-US"/>
-              </w:rPr>
-              <w:t xml:space="preserve">ST </w:t>
-            </w:r>
-          </w:p>
-        </w:tc>
-        <w:tc>
-          <w:tcPr>
-            <w:tcW w:w="4675" w:type="dxa"/>
-          </w:tcPr>
-          <w:p>
-            <w:pPr>
-              <w:rPr>
-                <w:lang w:val="en-US"/>
-              </w:rPr>
-            </w:pPr>
+            <w:tcW w:w="983" w:type="dxa"/>
+            <w:shd w:val="clear" w:color="auto" w:fill="FF0000"/>
+          </w:tcPr>
+          <w:p>
+            <w:pPr>
+              <w:jc w:val="center"/>
+              <w:rPr>
+                <w:lang w:val="en-US"/>
+              </w:rPr>
+            </w:pPr>
+            <w:r>
+              <w:rPr>
+                <w:lang w:val="en-US"/>
+              </w:rPr>
+              <w:t>4B4</w:t>
+            </w:r>
+          </w:p>
+        </w:tc>
+        <w:tc>
+          <w:tcPr>
+            <w:tcW w:w="1205" w:type="dxa"/>
+            <w:shd w:val="clear" w:color="auto" w:fill="FF0000"/>
+          </w:tcPr>
+          <w:p>
+            <w:pPr>
+              <w:jc w:val="center"/>
+              <w:rPr>
+                <w:lang w:val="en-US"/>
+              </w:rPr>
+            </w:pPr>
+            <w:r>
+              <w:rPr>
+                <w:lang w:val="en-US"/>
+              </w:rPr>
+              <w:t>0100</w:t>
+            </w:r>
+          </w:p>
+        </w:tc>
+        <w:tc>
+          <w:tcPr>
+            <w:tcW w:w="1558" w:type="dxa"/>
+            <w:shd w:val="clear" w:color="auto" w:fill="FF0000"/>
+          </w:tcPr>
+          <w:p>
+            <w:pPr>
+              <w:jc w:val="center"/>
+              <w:rPr>
+                <w:lang w:val="en-US"/>
+              </w:rPr>
+            </w:pPr>
+            <w:r>
+              <w:rPr>
+                <w:lang w:val="en-US"/>
+              </w:rPr>
+              <w:t>HLT</w:t>
+            </w:r>
+          </w:p>
+        </w:tc>
+        <w:tc>
+          <w:tcPr>
+            <w:tcW w:w="5604" w:type="dxa"/>
+            <w:shd w:val="clear" w:color="auto" w:fill="FF0000"/>
+          </w:tcPr>
+          <w:p>
+            <w:r>
+              <w:t>Остановить выполнение программы</w:t>
+            </w:r>
           </w:p>
         </w:tc>
       </w:tr>
       <w:tr>
         <w:trPr>
           <w:cantSplit/>
-          <w:trHeight w:val="552"/>
+          <w:trHeight w:val="182"/>
         </w:trPr>
         <w:tc>
           <w:tcPr>
-            <w:tcW w:w="985" w:type="dxa"/>
-          </w:tcPr>
-          <w:p>
-            <w:pPr>
-              <w:jc w:val="center"/>
-              <w:rPr>
-                <w:lang w:val="en-US"/>
-              </w:rPr>
-            </w:pPr>
-            <w:r>
-              <w:rPr>
-                <w:lang w:val="en-US"/>
-              </w:rPr>
-              <w:t>4AB</w:t>
-            </w:r>
-          </w:p>
-        </w:tc>
-        <w:tc>
-          <w:tcPr>
-            <w:tcW w:w="1710" w:type="dxa"/>
-          </w:tcPr>
-          <w:p>
-            <w:pPr>
-              <w:jc w:val="center"/>
-              <w:rPr>
-                <w:lang w:val="en-US"/>
-              </w:rPr>
-            </w:pPr>
-            <w:r>
-              <w:rPr>
-                <w:lang w:val="en-US"/>
-              </w:rPr>
-              <w:t>4EF7</w:t>
-            </w:r>
-          </w:p>
-        </w:tc>
-        <w:tc>
-          <w:tcPr>
-            <w:tcW w:w="1980" w:type="dxa"/>
-          </w:tcPr>
-          <w:p>
-            <w:pPr>
-              <w:jc w:val="center"/>
-              <w:rPr>
-                <w:lang w:val="en-US"/>
-              </w:rPr>
-            </w:pPr>
-            <w:r>
-              <w:rPr>
-                <w:lang w:val="en-US"/>
-              </w:rPr>
-              <w:t xml:space="preserve">ADD </w:t>
-            </w:r>
-          </w:p>
-        </w:tc>
-        <w:tc>
-          <w:tcPr>
-            <w:tcW w:w="4675" w:type="dxa"/>
-          </w:tcPr>
-          <w:p/>
+            <w:tcW w:w="983" w:type="dxa"/>
+            <w:shd w:val="clear" w:color="auto" w:fill="auto"/>
+          </w:tcPr>
+          <w:p>
+            <w:pPr>
+              <w:jc w:val="center"/>
+              <w:rPr>
+                <w:lang w:val="en-US"/>
+              </w:rPr>
+            </w:pPr>
+            <w:r>
+              <w:t>4</w:t>
+            </w:r>
+            <w:r>
+              <w:rPr>
+                <w:lang w:val="en-US"/>
+              </w:rPr>
+              <w:t>B5</w:t>
+            </w:r>
+          </w:p>
+        </w:tc>
+        <w:tc>
+          <w:tcPr>
+            <w:tcW w:w="1205" w:type="dxa"/>
+            <w:shd w:val="clear" w:color="auto" w:fill="auto"/>
+          </w:tcPr>
+          <w:p>
+            <w:pPr>
+              <w:jc w:val="center"/>
+              <w:rPr>
+                <w:lang w:val="en-US"/>
+              </w:rPr>
+            </w:pPr>
+            <w:r>
+              <w:rPr>
+                <w:lang w:val="en-US"/>
+              </w:rPr>
+              <w:t>0700</w:t>
+            </w:r>
+          </w:p>
+        </w:tc>
+        <w:tc>
+          <w:tcPr>
+            <w:tcW w:w="1558" w:type="dxa"/>
+            <w:shd w:val="clear" w:color="auto" w:fill="auto"/>
+          </w:tcPr>
+          <w:p>
+            <w:pPr>
+              <w:jc w:val="center"/>
+              <w:rPr>
+                <w:lang w:val="en-US"/>
+              </w:rPr>
+            </w:pPr>
+            <w:r>
+              <w:rPr>
+                <w:lang w:val="en-US"/>
+              </w:rPr>
+              <w:t>A[0]</w:t>
+            </w:r>
+          </w:p>
+        </w:tc>
+        <w:tc>
+          <w:tcPr>
+            <w:tcW w:w="5604" w:type="dxa"/>
+            <w:vMerge w:val="restart"/>
+            <w:shd w:val="clear" w:color="auto" w:fill="auto"/>
+          </w:tcPr>
+          <w:p>
+            <w:r>
+              <w:t>Элементы массива</w:t>
+            </w:r>
+          </w:p>
         </w:tc>
       </w:tr>
       <w:tr>
         <w:trPr>
           <w:cantSplit/>
-          <w:trHeight w:val="552"/>
+          <w:trHeight w:val="182"/>
         </w:trPr>
         <w:tc>
           <w:tcPr>
-            <w:tcW w:w="985" w:type="dxa"/>
-          </w:tcPr>
-          <w:p>
-            <w:pPr>
-              <w:jc w:val="center"/>
-              <w:rPr>
-                <w:lang w:val="en-US"/>
-              </w:rPr>
-            </w:pPr>
-            <w:r>
-              <w:rPr>
-                <w:lang w:val="en-US"/>
-              </w:rPr>
-              <w:t>4AC</w:t>
-            </w:r>
-          </w:p>
-        </w:tc>
-        <w:tc>
-          <w:tcPr>
-            <w:tcW w:w="1710" w:type="dxa"/>
-          </w:tcPr>
-          <w:p>
-            <w:pPr>
-              <w:jc w:val="center"/>
-              <w:rPr>
-                <w:lang w:val="en-US"/>
-              </w:rPr>
-            </w:pPr>
-            <w:r>
-              <w:rPr>
-                <w:lang w:val="en-US"/>
-              </w:rPr>
-              <w:t>EEF7</w:t>
-            </w:r>
-          </w:p>
-        </w:tc>
-        <w:tc>
-          <w:tcPr>
-            <w:tcW w:w="1980" w:type="dxa"/>
-          </w:tcPr>
-          <w:p>
-            <w:pPr>
-              <w:jc w:val="center"/>
-              <w:rPr>
-                <w:lang w:val="en-US"/>
-              </w:rPr>
-            </w:pPr>
-            <w:r>
-              <w:rPr>
-                <w:lang w:val="en-US"/>
-              </w:rPr>
-              <w:t>ST</w:t>
-            </w:r>
-          </w:p>
-        </w:tc>
-        <w:tc>
-          <w:tcPr>
-            <w:tcW w:w="4675" w:type="dxa"/>
+            <w:tcW w:w="983" w:type="dxa"/>
+            <w:shd w:val="clear" w:color="auto" w:fill="auto"/>
+          </w:tcPr>
+          <w:p>
+            <w:pPr>
+              <w:jc w:val="center"/>
+              <w:rPr>
+                <w:lang w:val="en-US"/>
+              </w:rPr>
+            </w:pPr>
+            <w:r>
+              <w:rPr>
+                <w:lang w:val="en-US"/>
+              </w:rPr>
+              <w:t>4B6</w:t>
+            </w:r>
+          </w:p>
+        </w:tc>
+        <w:tc>
+          <w:tcPr>
+            <w:tcW w:w="1205" w:type="dxa"/>
+            <w:shd w:val="clear" w:color="auto" w:fill="auto"/>
+          </w:tcPr>
+          <w:p>
+            <w:pPr>
+              <w:jc w:val="center"/>
+              <w:rPr>
+                <w:lang w:val="en-US"/>
+              </w:rPr>
+            </w:pPr>
+            <w:r>
+              <w:rPr>
+                <w:lang w:val="en-US"/>
+              </w:rPr>
+              <w:t>14B3</w:t>
+            </w:r>
+          </w:p>
+        </w:tc>
+        <w:tc>
+          <w:tcPr>
+            <w:tcW w:w="1558" w:type="dxa"/>
+            <w:shd w:val="clear" w:color="auto" w:fill="auto"/>
+          </w:tcPr>
+          <w:p>
+            <w:pPr>
+              <w:jc w:val="center"/>
+              <w:rPr>
+                <w:lang w:val="en-US"/>
+              </w:rPr>
+            </w:pPr>
+            <w:r>
+              <w:rPr>
+                <w:lang w:val="en-US"/>
+              </w:rPr>
+              <w:t>A[1]</w:t>
+            </w:r>
+          </w:p>
+        </w:tc>
+        <w:tc>
+          <w:tcPr>
+            <w:tcW w:w="5604" w:type="dxa"/>
+            <w:vMerge/>
+            <w:shd w:val="clear" w:color="auto" w:fill="auto"/>
           </w:tcPr>
           <w:p/>
         </w:tc>
@@ -2519,68 +3727,73 @@
       <w:tr>
         <w:trPr>
           <w:cantSplit/>
-          <w:trHeight w:val="552"/>
+          <w:trHeight w:val="182"/>
         </w:trPr>
         <w:tc>
           <w:tcPr>
-            <w:tcW w:w="985" w:type="dxa"/>
-          </w:tcPr>
-          <w:p>
-            <w:pPr>
-              <w:jc w:val="center"/>
-              <w:rPr>
-                <w:lang w:val="en-US"/>
-              </w:rPr>
-            </w:pPr>
-            <w:r>
-              <w:rPr>
-                <w:lang w:val="en-US"/>
-              </w:rPr>
-              <w:t>4AD</w:t>
-            </w:r>
-          </w:p>
-        </w:tc>
-        <w:tc>
-          <w:tcPr>
-            <w:tcW w:w="1710" w:type="dxa"/>
-          </w:tcPr>
-          <w:p>
-            <w:pPr>
-              <w:jc w:val="center"/>
-              <w:rPr>
-                <w:lang w:val="en-US"/>
-              </w:rPr>
-            </w:pPr>
-            <w:r>
-              <w:rPr>
-                <w:lang w:val="en-US"/>
-              </w:rPr>
-              <w:t>ABF6</w:t>
-            </w:r>
-          </w:p>
-        </w:tc>
-        <w:tc>
-          <w:tcPr>
-            <w:tcW w:w="1980" w:type="dxa"/>
-          </w:tcPr>
-          <w:p>
-            <w:pPr>
-              <w:jc w:val="center"/>
-              <w:rPr>
-                <w:lang w:val="en-US"/>
-              </w:rPr>
-            </w:pPr>
-            <w:r>
-              <w:rPr>
-                <w:lang w:val="en-US"/>
-              </w:rPr>
-              <w:t>LD</w:t>
-            </w:r>
-          </w:p>
-        </w:tc>
-        <w:tc>
-          <w:tcPr>
-            <w:tcW w:w="4675" w:type="dxa"/>
+            <w:tcW w:w="983" w:type="dxa"/>
+            <w:shd w:val="clear" w:color="auto" w:fill="auto"/>
+          </w:tcPr>
+          <w:p>
+            <w:pPr>
+              <w:jc w:val="center"/>
+              <w:rPr>
+                <w:lang w:val="en-US"/>
+              </w:rPr>
+            </w:pPr>
+            <w:r>
+              <w:rPr>
+                <w:lang w:val="en-US"/>
+              </w:rPr>
+              <w:t>4B7</w:t>
+            </w:r>
+          </w:p>
+        </w:tc>
+        <w:tc>
+          <w:tcPr>
+            <w:tcW w:w="1205" w:type="dxa"/>
+            <w:shd w:val="clear" w:color="auto" w:fill="auto"/>
+          </w:tcPr>
+          <w:p>
+            <w:pPr>
+              <w:jc w:val="center"/>
+              <w:rPr>
+                <w:lang w:val="en-US"/>
+              </w:rPr>
+            </w:pPr>
+            <w:r>
+              <w:rPr>
+                <w:lang w:val="en-US"/>
+              </w:rPr>
+              <w:t>54A5</w:t>
+            </w:r>
+          </w:p>
+        </w:tc>
+        <w:tc>
+          <w:tcPr>
+            <w:tcW w:w="1558" w:type="dxa"/>
+            <w:shd w:val="clear" w:color="auto" w:fill="auto"/>
+          </w:tcPr>
+          <w:p>
+            <w:pPr>
+              <w:jc w:val="center"/>
+              <w:rPr>
+                <w:lang w:val="en-US"/>
+              </w:rPr>
+            </w:pPr>
+            <w:r>
+              <w:rPr>
+                <w:lang w:val="en-US"/>
+              </w:rPr>
+              <w:t>A[2]</w:t>
+            </w:r>
+          </w:p>
+        </w:tc>
+        <w:tc>
+          <w:tcPr>
+            <w:tcW w:w="5604" w:type="dxa"/>
+            <w:vMerge/>
+            <w:shd w:val="clear" w:color="auto" w:fill="auto"/>
           </w:tcPr>
           <w:p/>
         </w:tc>
@@ -2588,488 +3801,75 @@
       <w:tr>
         <w:trPr>
           <w:cantSplit/>
-          <w:trHeight w:val="552"/>
+          <w:trHeight w:val="182"/>
         </w:trPr>
         <w:tc>
           <w:tcPr>
-            <w:tcW w:w="985" w:type="dxa"/>
-          </w:tcPr>
-          <w:p>
-            <w:pPr>
-              <w:jc w:val="center"/>
-              <w:rPr>
-                <w:lang w:val="en-US"/>
-              </w:rPr>
-            </w:pPr>
-            <w:r>
-              <w:rPr>
-                <w:lang w:val="en-US"/>
-              </w:rPr>
-              <w:t>4AE</w:t>
-            </w:r>
-          </w:p>
-        </w:tc>
-        <w:tc>
-          <w:tcPr>
-            <w:tcW w:w="1710" w:type="dxa"/>
-          </w:tcPr>
-          <w:p>
-            <w:pPr>
-              <w:jc w:val="center"/>
-              <w:rPr>
-                <w:lang w:val="en-US"/>
-              </w:rPr>
-            </w:pPr>
-            <w:r>
-              <w:rPr>
-                <w:lang w:val="en-US"/>
-              </w:rPr>
-              <w:t>F203</w:t>
-            </w:r>
-          </w:p>
-        </w:tc>
-        <w:tc>
-          <w:tcPr>
-            <w:tcW w:w="1980" w:type="dxa"/>
-          </w:tcPr>
-          <w:p>
-            <w:pPr>
-              <w:jc w:val="center"/>
-              <w:rPr>
-                <w:lang w:val="en-US"/>
-              </w:rPr>
-            </w:pPr>
-            <w:r>
-              <w:rPr>
-                <w:lang w:val="en-US"/>
-              </w:rPr>
-              <w:t>BMI</w:t>
-            </w:r>
-          </w:p>
-        </w:tc>
-        <w:tc>
-          <w:tcPr>
-            <w:tcW w:w="4675" w:type="dxa"/>
+            <w:tcW w:w="983" w:type="dxa"/>
+            <w:shd w:val="clear" w:color="auto" w:fill="auto"/>
+          </w:tcPr>
+          <w:p>
+            <w:pPr>
+              <w:jc w:val="center"/>
+              <w:rPr>
+                <w:lang w:val="en-US"/>
+              </w:rPr>
+            </w:pPr>
+            <w:r>
+              <w:rPr>
+                <w:lang w:val="en-US"/>
+              </w:rPr>
+              <w:t>4B8</w:t>
+            </w:r>
+          </w:p>
+        </w:tc>
+        <w:tc>
+          <w:tcPr>
+            <w:tcW w:w="1205" w:type="dxa"/>
+            <w:shd w:val="clear" w:color="auto" w:fill="auto"/>
+          </w:tcPr>
+          <w:p>
+            <w:pPr>
+              <w:jc w:val="center"/>
+              <w:rPr>
+                <w:lang w:val="en-US"/>
+              </w:rPr>
+            </w:pPr>
+            <w:r>
+              <w:rPr>
+                <w:lang w:val="en-US"/>
+              </w:rPr>
+              <w:t>F900</w:t>
+            </w:r>
+          </w:p>
+        </w:tc>
+        <w:tc>
+          <w:tcPr>
+            <w:tcW w:w="1558" w:type="dxa"/>
+            <w:shd w:val="clear" w:color="auto" w:fill="auto"/>
+          </w:tcPr>
+          <w:p>
+            <w:pPr>
+              <w:jc w:val="center"/>
+              <w:rPr>
+                <w:lang w:val="en-US"/>
+              </w:rPr>
+            </w:pPr>
+            <w:r>
+              <w:rPr>
+                <w:lang w:val="en-US"/>
+              </w:rPr>
+              <w:t>A[3]</w:t>
+            </w:r>
+          </w:p>
+        </w:tc>
+        <w:tc>
+          <w:tcPr>
+            <w:tcW w:w="5604" w:type="dxa"/>
+            <w:vMerge/>
+            <w:shd w:val="clear" w:color="auto" w:fill="auto"/>
           </w:tcPr>
           <w:p/>
-        </w:tc>
-      </w:tr>
-      <w:tr>
-        <w:trPr>
-          <w:cantSplit/>
-          <w:trHeight w:val="552"/>
-        </w:trPr>
-        <w:tc>
-          <w:tcPr>
-            <w:tcW w:w="985" w:type="dxa"/>
-          </w:tcPr>
-          <w:p>
-            <w:pPr>
-              <w:jc w:val="center"/>
-              <w:rPr>
-                <w:lang w:val="en-US"/>
-              </w:rPr>
-            </w:pPr>
-            <w:r>
-              <w:rPr>
-                <w:lang w:val="en-US"/>
-              </w:rPr>
-              <w:t>4AF</w:t>
-            </w:r>
-          </w:p>
-        </w:tc>
-        <w:tc>
-          <w:tcPr>
-            <w:tcW w:w="1710" w:type="dxa"/>
-          </w:tcPr>
-          <w:p>
-            <w:pPr>
-              <w:jc w:val="center"/>
-              <w:rPr>
-                <w:lang w:val="en-US"/>
-              </w:rPr>
-            </w:pPr>
-            <w:r>
-              <w:rPr>
-                <w:lang w:val="en-US"/>
-              </w:rPr>
-              <w:t>AEF6</w:t>
-            </w:r>
-          </w:p>
-        </w:tc>
-        <w:tc>
-          <w:tcPr>
-            <w:tcW w:w="1980" w:type="dxa"/>
-          </w:tcPr>
-          <w:p>
-            <w:pPr>
-              <w:jc w:val="center"/>
-              <w:rPr>
-                <w:lang w:val="en-US"/>
-              </w:rPr>
-            </w:pPr>
-            <w:r>
-              <w:rPr>
-                <w:lang w:val="en-US"/>
-              </w:rPr>
-              <w:t>LD</w:t>
-            </w:r>
-          </w:p>
-        </w:tc>
-        <w:tc>
-          <w:tcPr>
-            <w:tcW w:w="4675" w:type="dxa"/>
-          </w:tcPr>
-          <w:p/>
-        </w:tc>
-      </w:tr>
-      <w:tr>
-        <w:trPr>
-          <w:cantSplit/>
-          <w:trHeight w:val="552"/>
-        </w:trPr>
-        <w:tc>
-          <w:tcPr>
-            <w:tcW w:w="985" w:type="dxa"/>
-          </w:tcPr>
-          <w:p>
-            <w:pPr>
-              <w:jc w:val="center"/>
-              <w:rPr>
-                <w:lang w:val="en-US"/>
-              </w:rPr>
-            </w:pPr>
-            <w:r>
-              <w:rPr>
-                <w:lang w:val="en-US"/>
-              </w:rPr>
-              <w:t>4B0</w:t>
-            </w:r>
-          </w:p>
-        </w:tc>
-        <w:tc>
-          <w:tcPr>
-            <w:tcW w:w="1710" w:type="dxa"/>
-          </w:tcPr>
-          <w:p>
-            <w:pPr>
-              <w:jc w:val="center"/>
-              <w:rPr>
-                <w:lang w:val="en-US"/>
-              </w:rPr>
-            </w:pPr>
-            <w:r>
-              <w:rPr>
-                <w:lang w:val="en-US"/>
-              </w:rPr>
-              <w:t>0700</w:t>
-            </w:r>
-          </w:p>
-        </w:tc>
-        <w:tc>
-          <w:tcPr>
-            <w:tcW w:w="1980" w:type="dxa"/>
-          </w:tcPr>
-          <w:p>
-            <w:pPr>
-              <w:jc w:val="center"/>
-              <w:rPr>
-                <w:lang w:val="en-US"/>
-              </w:rPr>
-            </w:pPr>
-            <w:r>
-              <w:rPr>
-                <w:lang w:val="en-US"/>
-              </w:rPr>
-              <w:t>INC</w:t>
-            </w:r>
-          </w:p>
-        </w:tc>
-        <w:tc>
-          <w:tcPr>
-            <w:tcW w:w="4675" w:type="dxa"/>
-          </w:tcPr>
-          <w:p/>
-        </w:tc>
-      </w:tr>
-      <w:tr>
-        <w:trPr>
-          <w:cantSplit/>
-          <w:trHeight w:val="552"/>
-        </w:trPr>
-        <w:tc>
-          <w:tcPr>
-            <w:tcW w:w="985" w:type="dxa"/>
-          </w:tcPr>
-          <w:p>
-            <w:pPr>
-              <w:jc w:val="center"/>
-              <w:rPr>
-                <w:lang w:val="en-US"/>
-              </w:rPr>
-            </w:pPr>
-            <w:r>
-              <w:rPr>
-                <w:lang w:val="en-US"/>
-              </w:rPr>
-              <w:t>4B1</w:t>
-            </w:r>
-          </w:p>
-        </w:tc>
-        <w:tc>
-          <w:tcPr>
-            <w:tcW w:w="1710" w:type="dxa"/>
-          </w:tcPr>
-          <w:p>
-            <w:pPr>
-              <w:jc w:val="center"/>
-              <w:rPr>
-                <w:lang w:val="en-US"/>
-              </w:rPr>
-            </w:pPr>
-            <w:r>
-              <w:rPr>
-                <w:lang w:val="en-US"/>
-              </w:rPr>
-              <w:t>EEF4</w:t>
-            </w:r>
-          </w:p>
-        </w:tc>
-        <w:tc>
-          <w:tcPr>
-            <w:tcW w:w="1980" w:type="dxa"/>
-          </w:tcPr>
-          <w:p>
-            <w:pPr>
-              <w:jc w:val="center"/>
-              <w:rPr>
-                <w:lang w:val="en-US"/>
-              </w:rPr>
-            </w:pPr>
-            <w:r>
-              <w:rPr>
-                <w:lang w:val="en-US"/>
-              </w:rPr>
-              <w:t>ST</w:t>
-            </w:r>
-          </w:p>
-        </w:tc>
-        <w:tc>
-          <w:tcPr>
-            <w:tcW w:w="4675" w:type="dxa"/>
-          </w:tcPr>
-          <w:p/>
-        </w:tc>
-      </w:tr>
-      <w:tr>
-        <w:trPr>
-          <w:cantSplit/>
-          <w:trHeight w:val="552"/>
-        </w:trPr>
-        <w:tc>
-          <w:tcPr>
-            <w:tcW w:w="985" w:type="dxa"/>
-          </w:tcPr>
-          <w:p>
-            <w:pPr>
-              <w:jc w:val="center"/>
-              <w:rPr>
-                <w:lang w:val="en-US"/>
-              </w:rPr>
-            </w:pPr>
-            <w:r>
-              <w:rPr>
-                <w:lang w:val="en-US"/>
-              </w:rPr>
-              <w:t>4B2</w:t>
-            </w:r>
-          </w:p>
-        </w:tc>
-        <w:tc>
-          <w:tcPr>
-            <w:tcW w:w="1710" w:type="dxa"/>
-          </w:tcPr>
-          <w:p>
-            <w:pPr>
-              <w:jc w:val="center"/>
-              <w:rPr>
-                <w:lang w:val="en-US"/>
-              </w:rPr>
-            </w:pPr>
-            <w:r>
-              <w:rPr>
-                <w:lang w:val="en-US"/>
-              </w:rPr>
-              <w:t>84A5</w:t>
-            </w:r>
-          </w:p>
-        </w:tc>
-        <w:tc>
-          <w:tcPr>
-            <w:tcW w:w="1980" w:type="dxa"/>
-          </w:tcPr>
-          <w:p>
-            <w:pPr>
-              <w:jc w:val="center"/>
-              <w:rPr>
-                <w:lang w:val="en-US"/>
-              </w:rPr>
-            </w:pPr>
-            <w:r>
-              <w:rPr>
-                <w:lang w:val="en-US"/>
-              </w:rPr>
-              <w:t>LOOP</w:t>
-            </w:r>
-          </w:p>
-        </w:tc>
-        <w:tc>
-          <w:tcPr>
-            <w:tcW w:w="4675" w:type="dxa"/>
-          </w:tcPr>
-          <w:p/>
-        </w:tc>
-      </w:tr>
-      <w:tr>
-        <w:trPr>
-          <w:cantSplit/>
-          <w:trHeight w:val="552"/>
-        </w:trPr>
-        <w:tc>
-          <w:tcPr>
-            <w:tcW w:w="985" w:type="dxa"/>
-          </w:tcPr>
-          <w:p>
-            <w:pPr>
-              <w:jc w:val="center"/>
-              <w:rPr>
-                <w:lang w:val="en-US"/>
-              </w:rPr>
-            </w:pPr>
-            <w:r>
-              <w:rPr>
-                <w:lang w:val="en-US"/>
-              </w:rPr>
-              <w:t>4B3</w:t>
-            </w:r>
-          </w:p>
-        </w:tc>
-        <w:tc>
-          <w:tcPr>
-            <w:tcW w:w="1710" w:type="dxa"/>
-          </w:tcPr>
-          <w:p>
-            <w:pPr>
-              <w:jc w:val="center"/>
-              <w:rPr>
-                <w:lang w:val="en-US"/>
-              </w:rPr>
-            </w:pPr>
-            <w:r>
-              <w:rPr>
-                <w:lang w:val="en-US"/>
-              </w:rPr>
-              <w:t>CEF9</w:t>
-            </w:r>
-          </w:p>
-        </w:tc>
-        <w:tc>
-          <w:tcPr>
-            <w:tcW w:w="1980" w:type="dxa"/>
-          </w:tcPr>
-          <w:p>
-            <w:pPr>
-              <w:jc w:val="center"/>
-              <w:rPr>
-                <w:lang w:val="en-US"/>
-              </w:rPr>
-            </w:pPr>
-            <w:r>
-              <w:rPr>
-                <w:lang w:val="en-US"/>
-              </w:rPr>
-              <w:t>JUMP</w:t>
-            </w:r>
-          </w:p>
-        </w:tc>
-        <w:tc>
-          <w:tcPr>
-            <w:tcW w:w="4675" w:type="dxa"/>
-          </w:tcPr>
-          <w:p/>
-        </w:tc>
-      </w:tr>
-      <w:tr>
-        <w:trPr>
-          <w:cantSplit/>
-          <w:trHeight w:val="552"/>
-        </w:trPr>
-        <w:tc>
-          <w:tcPr>
-            <w:tcW w:w="985" w:type="dxa"/>
-          </w:tcPr>
-          <w:p>
-            <w:pPr>
-              <w:jc w:val="center"/>
-              <w:rPr>
-                <w:lang w:val="en-US"/>
-              </w:rPr>
-            </w:pPr>
-            <w:r>
-              <w:rPr>
-                <w:lang w:val="en-US"/>
-              </w:rPr>
-              <w:t>4B4</w:t>
-            </w:r>
-          </w:p>
-        </w:tc>
-        <w:tc>
-          <w:tcPr>
-            <w:tcW w:w="1710" w:type="dxa"/>
-          </w:tcPr>
-          <w:p>
-            <w:pPr>
-              <w:jc w:val="center"/>
-              <w:rPr>
-                <w:lang w:val="en-US"/>
-              </w:rPr>
-            </w:pPr>
-            <w:r>
-              <w:rPr>
-                <w:lang w:val="en-US"/>
-              </w:rPr>
-              <w:t>0100</w:t>
-            </w:r>
-          </w:p>
-        </w:tc>
-        <w:tc>
-          <w:tcPr>
-            <w:tcW w:w="1980" w:type="dxa"/>
-          </w:tcPr>
-          <w:p>
-            <w:pPr>
-              <w:jc w:val="center"/>
-              <w:rPr>
-                <w:lang w:val="en-US"/>
-              </w:rPr>
-            </w:pPr>
-            <w:r>
-              <w:rPr>
-                <w:lang w:val="en-US"/>
-              </w:rPr>
-              <w:t>HLT</w:t>
-            </w:r>
-          </w:p>
-        </w:tc>
-        <w:tc>
-          <w:tcPr>
-            <w:tcW w:w="4675" w:type="dxa"/>
-          </w:tcPr>
-          <w:p>
-            <w:r>
-              <w:t>Остановить выполнение программы</w:t>
-            </w:r>
-          </w:p>
         </w:tc>
       </w:tr>
       <w:bookmarkEnd w:id="3"/>
@@ -3079,7 +3879,7 @@
       <w:pPr>
         <w:pStyle w:val="2"/>
       </w:pPr>
-      <w:bookmarkStart w:id="4" w:name="_Toc95298663"/>
+      <w:bookmarkStart w:id="4" w:name="_Toc96611656"/>
       <w:r>
         <w:t>Описание программы</w:t>
       </w:r>
@@ -3089,64 +3889,44 @@
       <w:pPr>
         <w:pStyle w:val="3"/>
       </w:pPr>
-      <w:bookmarkStart w:id="5" w:name="_Toc95298664"/>
+      <w:bookmarkStart w:id="5" w:name="_Toc96611657"/>
       <w:r>
         <w:t>Назначение и реализуемая функция</w:t>
       </w:r>
       <w:bookmarkEnd w:id="5"/>
     </w:p>
     <w:p>
-      <w:r>
-        <w:t>Программа предназначена для вычисление следующей функции:</w:t>
+      <w:pPr>
+        <w:rPr>
+          <w:lang w:val="en-US"/>
+        </w:rPr>
+      </w:pPr>
+      <w:r>
+        <w:t>Данная программа находит количество отрицательных элементов массива.</w:t>
       </w:r>
     </w:p>
     <w:p>
       <w:pPr>
-        <w:jc w:val="center"/>
-      </w:pPr>
-      <w:r>
-        <w:rPr>
-          <w:lang w:val="en-US"/>
-        </w:rPr>
-        <w:t>X</w:t>
-      </w:r>
-      <w:r>
-        <w:t xml:space="preserve"> = (</w:t>
-      </w:r>
-      <w:r>
-        <w:rPr>
-          <w:lang w:val="en-US"/>
-        </w:rPr>
-        <w:t>A</w:t>
-      </w:r>
-      <w:r>
-        <w:t xml:space="preserve"> &amp; </w:t>
-      </w:r>
-      <w:r>
-        <w:rPr>
-          <w:lang w:val="en-US"/>
-        </w:rPr>
-        <w:t>C</w:t>
-      </w:r>
-      <w:r>
-        <w:t xml:space="preserve">) – </w:t>
-      </w:r>
-      <w:r>
-        <w:rPr>
-          <w:lang w:val="en-US"/>
-        </w:rPr>
-        <w:t>B</w:t>
-      </w:r>
+        <w:rPr>
+          <w:lang w:val="en-US"/>
+        </w:rPr>
+      </w:pPr>
     </w:p>
     <w:p>
       <w:pPr>
+        <w:rPr>
+          <w:lang w:val="en-US"/>
+        </w:rPr>
+      </w:pPr>
+    </w:p>
+    <w:p>
+      <w:pPr>
         <w:pStyle w:val="3"/>
       </w:pPr>
-      <w:bookmarkStart w:id="6" w:name="_Toc95298665"/>
-      <w:r>
+      <w:r>
+        <w:lastRenderedPageBreak/>
         <w:t>Область представления</w:t>
       </w:r>
-      <w:bookmarkEnd w:id="6"/>
     </w:p>
     <w:tbl>
       <w:tblPr>
@@ -3155,14 +3935,14 @@
         <w:tblLook w:val="04A0" w:firstRow="1" w:lastRow="0" w:firstColumn="1" w:lastColumn="0" w:noHBand="0" w:noVBand="1"/>
       </w:tblPr>
       <w:tblGrid>
-        <w:gridCol w:w="1615"/>
-        <w:gridCol w:w="1620"/>
-        <w:gridCol w:w="6115"/>
+        <w:gridCol w:w="1123"/>
+        <w:gridCol w:w="1506"/>
+        <w:gridCol w:w="6721"/>
       </w:tblGrid>
       <w:tr>
         <w:tc>
           <w:tcPr>
-            <w:tcW w:w="1615" w:type="dxa"/>
+            <w:tcW w:w="1123" w:type="dxa"/>
           </w:tcPr>
           <w:p>
             <w:pPr>
@@ -3182,7 +3962,7 @@
         </w:tc>
         <w:tc>
           <w:tcPr>
-            <w:tcW w:w="1620" w:type="dxa"/>
+            <w:tcW w:w="1506" w:type="dxa"/>
           </w:tcPr>
           <w:p>
             <w:pPr>
@@ -3202,7 +3982,7 @@
         </w:tc>
         <w:tc>
           <w:tcPr>
-            <w:tcW w:w="6115" w:type="dxa"/>
+            <w:tcW w:w="6721" w:type="dxa"/>
           </w:tcPr>
           <w:p>
             <w:pPr>
@@ -3227,59 +4007,90 @@
         </w:trPr>
         <w:tc>
           <w:tcPr>
-            <w:tcW w:w="1615" w:type="dxa"/>
-          </w:tcPr>
-          <w:p>
-            <w:r>
-              <w:t>090</w:t>
-            </w:r>
-          </w:p>
-        </w:tc>
-        <w:tc>
-          <w:tcPr>
-            <w:tcW w:w="1620" w:type="dxa"/>
-          </w:tcPr>
-          <w:p>
-            <w:pPr>
-              <w:rPr>
-                <w:lang w:val="en-US"/>
-              </w:rPr>
-            </w:pPr>
-            <w:r>
-              <w:rPr>
-                <w:lang w:val="en-US"/>
-              </w:rPr>
-              <w:t>A</w:t>
-            </w:r>
-          </w:p>
-        </w:tc>
-        <w:tc>
-          <w:tcPr>
-            <w:tcW w:w="6115" w:type="dxa"/>
+            <w:tcW w:w="1123" w:type="dxa"/>
+          </w:tcPr>
+          <w:p>
+            <w:pPr>
+              <w:rPr>
+                <w:lang w:val="en-US"/>
+              </w:rPr>
+            </w:pPr>
+            <w:r>
+              <w:rPr>
+                <w:lang w:val="en-US"/>
+              </w:rPr>
+              <w:t>4A3</w:t>
+            </w:r>
+          </w:p>
+        </w:tc>
+        <w:tc>
+          <w:tcPr>
+            <w:tcW w:w="1506" w:type="dxa"/>
+          </w:tcPr>
+          <w:p>
+            <w:pPr>
+              <w:rPr>
+                <w:lang w:val="en-US"/>
+              </w:rPr>
+            </w:pPr>
+            <w:r>
+              <w:rPr>
+                <w:lang w:val="en-US"/>
+              </w:rPr>
+              <w:t>S</w:t>
+            </w:r>
+          </w:p>
+        </w:tc>
+        <w:tc>
+          <w:tcPr>
+            <w:tcW w:w="6721" w:type="dxa"/>
             <w:vMerge w:val="restart"/>
-          </w:tcPr>
-          <w:p>
-            <w:r>
-              <w:t>Набор из 16 логических однобитовых</w:t>
-            </w:r>
-            <w:r>
-              <w:t xml:space="preserve"> </w:t>
-            </w:r>
-            <w:r>
-              <w:t>значений</w:t>
-            </w:r>
-          </w:p>
-          <w:p>
-            <w:r>
-              <w:t>[0; 2</w:t>
+            <w:vAlign w:val="center"/>
+          </w:tcPr>
+          <w:p>
+            <w:r>
+              <w:t>З</w:t>
+            </w:r>
+            <w:r>
+              <w:t>наковое, 16-разрядное число</w:t>
+            </w:r>
+          </w:p>
+          <w:p>
+            <w:pPr>
+              <w:rPr>
+                <w:lang w:val="en-US"/>
+              </w:rPr>
+            </w:pPr>
+            <w:r>
+              <w:rPr>
+                <w:lang w:val="en-US"/>
+              </w:rPr>
+              <w:t>[-2</w:t>
             </w:r>
             <w:r>
               <w:rPr>
                 <w:vertAlign w:val="superscript"/>
-              </w:rPr>
-              <w:t>16</w:t>
-            </w:r>
-            <w:r>
+                <w:lang w:val="en-US"/>
+              </w:rPr>
+              <w:t>15</w:t>
+            </w:r>
+            <w:r>
+              <w:rPr>
+                <w:lang w:val="en-US"/>
+              </w:rPr>
+              <w:t>; 2</w:t>
+            </w:r>
+            <w:r>
+              <w:rPr>
+                <w:vertAlign w:val="superscript"/>
+                <w:lang w:val="en-US"/>
+              </w:rPr>
+              <w:t>15</w:t>
+            </w:r>
+            <w:r>
+              <w:rPr>
+                <w:lang w:val="en-US"/>
+              </w:rPr>
               <w:t xml:space="preserve"> – 1]</w:t>
             </w:r>
           </w:p>
@@ -3287,39 +4098,50 @@
       </w:tr>
       <w:tr>
         <w:trPr>
-          <w:trHeight w:val="277"/>
+          <w:trHeight w:val="278"/>
         </w:trPr>
         <w:tc>
           <w:tcPr>
-            <w:tcW w:w="1615" w:type="dxa"/>
-          </w:tcPr>
-          <w:p>
-            <w:r>
-              <w:t>092</w:t>
-            </w:r>
-          </w:p>
-        </w:tc>
-        <w:tc>
-          <w:tcPr>
-            <w:tcW w:w="1620" w:type="dxa"/>
-          </w:tcPr>
-          <w:p>
-            <w:pPr>
-              <w:rPr>
-                <w:lang w:val="en-US"/>
-              </w:rPr>
-            </w:pPr>
-            <w:r>
-              <w:rPr>
-                <w:lang w:val="en-US"/>
-              </w:rPr>
-              <w:t>C</w:t>
-            </w:r>
-          </w:p>
-        </w:tc>
-        <w:tc>
-          <w:tcPr>
-            <w:tcW w:w="6115" w:type="dxa"/>
+            <w:tcW w:w="1123" w:type="dxa"/>
+          </w:tcPr>
+          <w:p>
+            <w:pPr>
+              <w:rPr>
+                <w:lang w:val="en-US"/>
+              </w:rPr>
+            </w:pPr>
+            <w:r>
+              <w:t>4</w:t>
+            </w:r>
+            <w:r>
+              <w:rPr>
+                <w:lang w:val="en-US"/>
+              </w:rPr>
+              <w:t>A4</w:t>
+            </w:r>
+          </w:p>
+        </w:tc>
+        <w:tc>
+          <w:tcPr>
+            <w:tcW w:w="1506" w:type="dxa"/>
+          </w:tcPr>
+          <w:p>
+            <w:pPr>
+              <w:rPr>
+                <w:lang w:val="en-US"/>
+              </w:rPr>
+            </w:pPr>
+            <w:r>
+              <w:rPr>
+                <w:lang w:val="en-US"/>
+              </w:rPr>
+              <w:t>P</w:t>
+            </w:r>
+          </w:p>
+        </w:tc>
+        <w:tc>
+          <w:tcPr>
+            <w:tcW w:w="6721" w:type="dxa"/>
             <w:vMerge/>
           </w:tcPr>
           <w:p/>
@@ -3327,124 +4149,98 @@
       </w:tr>
       <w:tr>
         <w:trPr>
-          <w:trHeight w:val="90"/>
+          <w:trHeight w:val="278"/>
         </w:trPr>
         <w:tc>
           <w:tcPr>
-            <w:tcW w:w="1615" w:type="dxa"/>
-          </w:tcPr>
-          <w:p>
-            <w:r>
-              <w:t>086</w:t>
-            </w:r>
-          </w:p>
-        </w:tc>
-        <w:tc>
-          <w:tcPr>
-            <w:tcW w:w="1620" w:type="dxa"/>
-          </w:tcPr>
-          <w:p>
-            <w:pPr>
-              <w:rPr>
-                <w:lang w:val="en-US"/>
-              </w:rPr>
-            </w:pPr>
-            <w:r>
-              <w:rPr>
-                <w:lang w:val="en-US"/>
-              </w:rPr>
-              <w:t>X</w:t>
-            </w:r>
-          </w:p>
-        </w:tc>
-        <w:tc>
-          <w:tcPr>
-            <w:tcW w:w="6115" w:type="dxa"/>
-            <w:vMerge w:val="restart"/>
-          </w:tcPr>
-          <w:p>
-            <w:r>
-              <w:t>З</w:t>
-            </w:r>
-            <w:r>
-              <w:t xml:space="preserve">наковое, </w:t>
-            </w:r>
-            <w:r>
-              <w:t>16-разрядное</w:t>
-            </w:r>
-            <w:r>
-              <w:t xml:space="preserve"> число</w:t>
-            </w:r>
-          </w:p>
-          <w:p>
-            <w:r>
-              <w:rPr>
-                <w:lang w:val="en-US"/>
-              </w:rPr>
-              <w:t>[-2</w:t>
-            </w:r>
-            <w:r>
-              <w:rPr>
-                <w:vertAlign w:val="superscript"/>
-                <w:lang w:val="en-US"/>
-              </w:rPr>
-              <w:t>15</w:t>
-            </w:r>
-            <w:r>
-              <w:rPr>
-                <w:lang w:val="en-US"/>
-              </w:rPr>
-              <w:t>; 2</w:t>
-            </w:r>
-            <w:r>
-              <w:rPr>
-                <w:vertAlign w:val="superscript"/>
-                <w:lang w:val="en-US"/>
-              </w:rPr>
-              <w:t>15</w:t>
-            </w:r>
-            <w:r>
-              <w:rPr>
-                <w:lang w:val="en-US"/>
-              </w:rPr>
-              <w:t xml:space="preserve"> – 1]</w:t>
-            </w:r>
-          </w:p>
+            <w:tcW w:w="1123" w:type="dxa"/>
+          </w:tcPr>
+          <w:p>
+            <w:pPr>
+              <w:rPr>
+                <w:lang w:val="en-US"/>
+              </w:rPr>
+            </w:pPr>
+            <w:r>
+              <w:t>4</w:t>
+            </w:r>
+            <w:r>
+              <w:rPr>
+                <w:lang w:val="en-US"/>
+              </w:rPr>
+              <w:t>A5</w:t>
+            </w:r>
+          </w:p>
+        </w:tc>
+        <w:tc>
+          <w:tcPr>
+            <w:tcW w:w="1506" w:type="dxa"/>
+          </w:tcPr>
+          <w:p>
+            <w:pPr>
+              <w:rPr>
+                <w:lang w:val="en-US"/>
+              </w:rPr>
+            </w:pPr>
+            <w:r>
+              <w:rPr>
+                <w:lang w:val="en-US"/>
+              </w:rPr>
+              <w:t>L</w:t>
+            </w:r>
+          </w:p>
+        </w:tc>
+        <w:tc>
+          <w:tcPr>
+            <w:tcW w:w="6721" w:type="dxa"/>
+            <w:vMerge/>
+          </w:tcPr>
+          <w:p/>
         </w:tc>
       </w:tr>
       <w:tr>
         <w:trPr>
-          <w:trHeight w:val="90"/>
+          <w:trHeight w:val="278"/>
         </w:trPr>
         <w:tc>
           <w:tcPr>
-            <w:tcW w:w="1615" w:type="dxa"/>
-          </w:tcPr>
-          <w:p>
-            <w:r>
-              <w:rPr>
-                <w:lang w:val="en-US"/>
-              </w:rPr>
-              <w:t>08F</w:t>
-            </w:r>
-          </w:p>
-        </w:tc>
-        <w:tc>
-          <w:tcPr>
-            <w:tcW w:w="1620" w:type="dxa"/>
-          </w:tcPr>
-          <w:p>
-            <w:r>
-              <w:rPr>
-                <w:lang w:val="en-US"/>
-              </w:rPr>
-              <w:t>(A &amp; C)</w:t>
-            </w:r>
-          </w:p>
-        </w:tc>
-        <w:tc>
-          <w:tcPr>
-            <w:tcW w:w="6115" w:type="dxa"/>
+            <w:tcW w:w="1123" w:type="dxa"/>
+          </w:tcPr>
+          <w:p>
+            <w:pPr>
+              <w:rPr>
+                <w:lang w:val="en-US"/>
+              </w:rPr>
+            </w:pPr>
+            <w:r>
+              <w:rPr>
+                <w:lang w:val="en-US"/>
+              </w:rPr>
+              <w:t>4A6</w:t>
+            </w:r>
+          </w:p>
+        </w:tc>
+        <w:tc>
+          <w:tcPr>
+            <w:tcW w:w="1506" w:type="dxa"/>
+          </w:tcPr>
+          <w:p>
+            <w:pPr>
+              <w:rPr>
+                <w:lang w:val="en-US"/>
+              </w:rPr>
+            </w:pPr>
+            <w:r>
+              <w:rPr>
+                <w:lang w:val="en-US"/>
+              </w:rPr>
+              <w:t>D</w:t>
+            </w:r>
+          </w:p>
+        </w:tc>
+        <w:tc>
+          <w:tcPr>
+            <w:tcW w:w="6721" w:type="dxa"/>
             <w:vMerge/>
           </w:tcPr>
           <w:p/>
@@ -3452,42 +4248,179 @@
       </w:tr>
       <w:tr>
         <w:trPr>
-          <w:trHeight w:val="90"/>
+          <w:trHeight w:val="278"/>
         </w:trPr>
         <w:tc>
           <w:tcPr>
-            <w:tcW w:w="1615" w:type="dxa"/>
-          </w:tcPr>
-          <w:p>
-            <w:r>
-              <w:rPr>
-                <w:lang w:val="en-US"/>
-              </w:rPr>
-              <w:t>091</w:t>
-            </w:r>
-          </w:p>
-        </w:tc>
-        <w:tc>
-          <w:tcPr>
-            <w:tcW w:w="1620" w:type="dxa"/>
-          </w:tcPr>
-          <w:p>
-            <w:pPr>
-              <w:rPr>
-                <w:lang w:val="en-US"/>
-              </w:rPr>
-            </w:pPr>
-            <w:r>
-              <w:rPr>
-                <w:lang w:val="en-US"/>
-              </w:rPr>
-              <w:t>B</w:t>
-            </w:r>
-          </w:p>
-        </w:tc>
-        <w:tc>
-          <w:tcPr>
-            <w:tcW w:w="6115" w:type="dxa"/>
+            <w:tcW w:w="1123" w:type="dxa"/>
+          </w:tcPr>
+          <w:p>
+            <w:pPr>
+              <w:rPr>
+                <w:lang w:val="en-US"/>
+              </w:rPr>
+            </w:pPr>
+            <w:r>
+              <w:t>4</w:t>
+            </w:r>
+            <w:r>
+              <w:rPr>
+                <w:lang w:val="en-US"/>
+              </w:rPr>
+              <w:t>B5</w:t>
+            </w:r>
+          </w:p>
+        </w:tc>
+        <w:tc>
+          <w:tcPr>
+            <w:tcW w:w="1506" w:type="dxa"/>
+          </w:tcPr>
+          <w:p>
+            <w:pPr>
+              <w:rPr>
+                <w:lang w:val="en-US"/>
+              </w:rPr>
+            </w:pPr>
+            <w:r>
+              <w:rPr>
+                <w:lang w:val="en-US"/>
+              </w:rPr>
+              <w:t>A[0]</w:t>
+            </w:r>
+          </w:p>
+        </w:tc>
+        <w:tc>
+          <w:tcPr>
+            <w:tcW w:w="6721" w:type="dxa"/>
+            <w:vMerge/>
+          </w:tcPr>
+          <w:p/>
+        </w:tc>
+      </w:tr>
+      <w:tr>
+        <w:trPr>
+          <w:trHeight w:val="278"/>
+        </w:trPr>
+        <w:tc>
+          <w:tcPr>
+            <w:tcW w:w="1123" w:type="dxa"/>
+          </w:tcPr>
+          <w:p>
+            <w:r>
+              <w:rPr>
+                <w:lang w:val="en-US"/>
+              </w:rPr>
+              <w:t>4B6</w:t>
+            </w:r>
+          </w:p>
+        </w:tc>
+        <w:tc>
+          <w:tcPr>
+            <w:tcW w:w="1506" w:type="dxa"/>
+          </w:tcPr>
+          <w:p>
+            <w:pPr>
+              <w:rPr>
+                <w:lang w:val="en-US"/>
+              </w:rPr>
+            </w:pPr>
+            <w:r>
+              <w:rPr>
+                <w:lang w:val="en-US"/>
+              </w:rPr>
+              <w:t>A[1]</w:t>
+            </w:r>
+          </w:p>
+        </w:tc>
+        <w:tc>
+          <w:tcPr>
+            <w:tcW w:w="6721" w:type="dxa"/>
+            <w:vMerge/>
+          </w:tcPr>
+          <w:p/>
+        </w:tc>
+      </w:tr>
+      <w:tr>
+        <w:trPr>
+          <w:trHeight w:val="278"/>
+        </w:trPr>
+        <w:tc>
+          <w:tcPr>
+            <w:tcW w:w="1123" w:type="dxa"/>
+          </w:tcPr>
+          <w:p>
+            <w:r>
+              <w:rPr>
+                <w:lang w:val="en-US"/>
+              </w:rPr>
+              <w:t>4B7</w:t>
+            </w:r>
+          </w:p>
+        </w:tc>
+        <w:tc>
+          <w:tcPr>
+            <w:tcW w:w="1506" w:type="dxa"/>
+          </w:tcPr>
+          <w:p>
+            <w:pPr>
+              <w:rPr>
+                <w:lang w:val="en-US"/>
+              </w:rPr>
+            </w:pPr>
+            <w:r>
+              <w:rPr>
+                <w:lang w:val="en-US"/>
+              </w:rPr>
+              <w:t>A[2]</w:t>
+            </w:r>
+          </w:p>
+        </w:tc>
+        <w:tc>
+          <w:tcPr>
+            <w:tcW w:w="6721" w:type="dxa"/>
+            <w:vMerge/>
+          </w:tcPr>
+          <w:p/>
+        </w:tc>
+      </w:tr>
+      <w:tr>
+        <w:trPr>
+          <w:trHeight w:val="278"/>
+        </w:trPr>
+        <w:tc>
+          <w:tcPr>
+            <w:tcW w:w="1123" w:type="dxa"/>
+          </w:tcPr>
+          <w:p>
+            <w:r>
+              <w:rPr>
+                <w:lang w:val="en-US"/>
+              </w:rPr>
+              <w:t>4B8</w:t>
+            </w:r>
+          </w:p>
+        </w:tc>
+        <w:tc>
+          <w:tcPr>
+            <w:tcW w:w="1506" w:type="dxa"/>
+          </w:tcPr>
+          <w:p>
+            <w:pPr>
+              <w:rPr>
+                <w:lang w:val="en-US"/>
+              </w:rPr>
+            </w:pPr>
+            <w:r>
+              <w:rPr>
+                <w:lang w:val="en-US"/>
+              </w:rPr>
+              <w:t>A[3]</w:t>
+            </w:r>
+          </w:p>
+        </w:tc>
+        <w:tc>
+          <w:tcPr>
+            <w:tcW w:w="6721" w:type="dxa"/>
             <w:vMerge/>
           </w:tcPr>
           <w:p/>
@@ -3499,11 +4432,11 @@
       <w:pPr>
         <w:pStyle w:val="3"/>
       </w:pPr>
-      <w:bookmarkStart w:id="7" w:name="_Toc95298666"/>
+      <w:bookmarkStart w:id="6" w:name="_Toc96611659"/>
       <w:r>
         <w:t>Область допустимых значений</w:t>
       </w:r>
-      <w:bookmarkEnd w:id="7"/>
+      <w:bookmarkEnd w:id="6"/>
     </w:p>
     <w:p>
       <w:pPr>
@@ -3580,7 +4513,6 @@
         <w:rPr>
           <w:rStyle w:val="qv3wpe"/>
         </w:rPr>
-        <w:lastRenderedPageBreak/>
         <w:t>Случай 1</w:t>
       </w:r>
     </w:p>
@@ -3895,7 +4827,23 @@
           <w:rFonts w:cs="Times New Roman"/>
           <w:lang w:val="en-US"/>
         </w:rPr>
-        <w:t xml:space="preserve">≤ i ≤ 13, {15} </w:t>
+        <w:t xml:space="preserve">≤ </w:t>
+      </w:r>
+      <w:proofErr w:type="spellStart"/>
+      <w:r>
+        <w:rPr>
+          <w:rFonts w:cs="Times New Roman"/>
+          <w:lang w:val="en-US"/>
+        </w:rPr>
+        <w:t>i</w:t>
+      </w:r>
+      <w:proofErr w:type="spellEnd"/>
+      <w:r>
+        <w:rPr>
+          <w:rFonts w:cs="Times New Roman"/>
+          <w:lang w:val="en-US"/>
+        </w:rPr>
+        <w:t xml:space="preserve"> ≤ 13, {15} </w:t>
       </w:r>
     </w:p>
     <w:p>
@@ -4488,7 +5436,23 @@
           <w:rFonts w:cs="Times New Roman"/>
           <w:lang w:val="en-US"/>
         </w:rPr>
-        <w:t>≤ i ≤ 1</w:t>
+        <w:t xml:space="preserve">≤ </w:t>
+      </w:r>
+      <w:proofErr w:type="spellStart"/>
+      <w:r>
+        <w:rPr>
+          <w:rFonts w:cs="Times New Roman"/>
+          <w:lang w:val="en-US"/>
+        </w:rPr>
+        <w:t>i</w:t>
+      </w:r>
+      <w:proofErr w:type="spellEnd"/>
+      <w:r>
+        <w:rPr>
+          <w:rFonts w:cs="Times New Roman"/>
+          <w:lang w:val="en-US"/>
+        </w:rPr>
+        <w:t xml:space="preserve"> ≤ 1</w:t>
       </w:r>
       <w:r>
         <w:rPr>
@@ -5126,7 +6090,23 @@
           <w:rFonts w:cs="Times New Roman"/>
           <w:lang w:val="en-US"/>
         </w:rPr>
-        <w:t>≤ i ≤ 1</w:t>
+        <w:t xml:space="preserve">≤ </w:t>
+      </w:r>
+      <w:proofErr w:type="spellStart"/>
+      <w:r>
+        <w:rPr>
+          <w:rFonts w:cs="Times New Roman"/>
+          <w:lang w:val="en-US"/>
+        </w:rPr>
+        <w:t>i</w:t>
+      </w:r>
+      <w:proofErr w:type="spellEnd"/>
+      <w:r>
+        <w:rPr>
+          <w:rFonts w:cs="Times New Roman"/>
+          <w:lang w:val="en-US"/>
+        </w:rPr>
+        <w:t xml:space="preserve"> ≤ 1</w:t>
       </w:r>
       <w:r>
         <w:rPr>
@@ -5149,9 +6129,223 @@
       <w:pPr>
         <w:pStyle w:val="3"/>
       </w:pPr>
-      <w:bookmarkStart w:id="8" w:name="_Toc95298667"/>
+      <w:bookmarkStart w:id="7" w:name="_Toc96611660"/>
       <w:r>
         <w:t>Расположение программы в памяти</w:t>
+      </w:r>
+      <w:bookmarkEnd w:id="7"/>
+    </w:p>
+    <w:tbl>
+      <w:tblPr>
+        <w:tblStyle w:val="a8"/>
+        <w:tblW w:w="0" w:type="auto"/>
+        <w:tblLook w:val="04A0" w:firstRow="1" w:lastRow="0" w:firstColumn="1" w:lastColumn="0" w:noHBand="0" w:noVBand="1"/>
+      </w:tblPr>
+      <w:tblGrid>
+        <w:gridCol w:w="4675"/>
+        <w:gridCol w:w="4675"/>
+      </w:tblGrid>
+      <w:tr>
+        <w:tc>
+          <w:tcPr>
+            <w:tcW w:w="4675" w:type="dxa"/>
+          </w:tcPr>
+          <w:p>
+            <w:pPr>
+              <w:rPr>
+                <w:b/>
+                <w:bCs/>
+              </w:rPr>
+            </w:pPr>
+            <w:r>
+              <w:rPr>
+                <w:b/>
+                <w:bCs/>
+              </w:rPr>
+              <w:t>Данные</w:t>
+            </w:r>
+          </w:p>
+        </w:tc>
+        <w:tc>
+          <w:tcPr>
+            <w:tcW w:w="4675" w:type="dxa"/>
+          </w:tcPr>
+          <w:p>
+            <w:pPr>
+              <w:rPr>
+                <w:b/>
+                <w:bCs/>
+              </w:rPr>
+            </w:pPr>
+            <w:r>
+              <w:rPr>
+                <w:b/>
+                <w:bCs/>
+              </w:rPr>
+              <w:t>Расположение</w:t>
+            </w:r>
+          </w:p>
+        </w:tc>
+      </w:tr>
+      <w:tr>
+        <w:trPr>
+          <w:trHeight w:val="593"/>
+        </w:trPr>
+        <w:tc>
+          <w:tcPr>
+            <w:tcW w:w="4675" w:type="dxa"/>
+          </w:tcPr>
+          <w:p>
+            <w:r>
+              <w:t>Адрес первого элемента массива</w:t>
+            </w:r>
+          </w:p>
+        </w:tc>
+        <w:tc>
+          <w:tcPr>
+            <w:tcW w:w="4675" w:type="dxa"/>
+          </w:tcPr>
+          <w:p/>
+        </w:tc>
+      </w:tr>
+      <w:tr>
+        <w:trPr>
+          <w:trHeight w:val="593"/>
+        </w:trPr>
+        <w:tc>
+          <w:tcPr>
+            <w:tcW w:w="4675" w:type="dxa"/>
+          </w:tcPr>
+          <w:p>
+            <w:r>
+              <w:t>Указатель на элемент массива</w:t>
+            </w:r>
+          </w:p>
+        </w:tc>
+        <w:tc>
+          <w:tcPr>
+            <w:tcW w:w="4675" w:type="dxa"/>
+          </w:tcPr>
+          <w:p/>
+        </w:tc>
+      </w:tr>
+      <w:tr>
+        <w:trPr>
+          <w:trHeight w:val="593"/>
+        </w:trPr>
+        <w:tc>
+          <w:tcPr>
+            <w:tcW w:w="4675" w:type="dxa"/>
+          </w:tcPr>
+          <w:p>
+            <w:r>
+              <w:t>Размер массива</w:t>
+            </w:r>
+          </w:p>
+        </w:tc>
+        <w:tc>
+          <w:tcPr>
+            <w:tcW w:w="4675" w:type="dxa"/>
+          </w:tcPr>
+          <w:p>
+            <w:pPr>
+              <w:rPr>
+                <w:lang w:val="en-US"/>
+              </w:rPr>
+            </w:pPr>
+          </w:p>
+        </w:tc>
+      </w:tr>
+      <w:tr>
+        <w:trPr>
+          <w:trHeight w:val="593"/>
+        </w:trPr>
+        <w:tc>
+          <w:tcPr>
+            <w:tcW w:w="4675" w:type="dxa"/>
+          </w:tcPr>
+          <w:p>
+            <w:r>
+              <w:t>Результат</w:t>
+            </w:r>
+          </w:p>
+        </w:tc>
+        <w:tc>
+          <w:tcPr>
+            <w:tcW w:w="4675" w:type="dxa"/>
+          </w:tcPr>
+          <w:p>
+            <w:pPr>
+              <w:rPr>
+                <w:lang w:val="en-US"/>
+              </w:rPr>
+            </w:pPr>
+          </w:p>
+        </w:tc>
+      </w:tr>
+      <w:tr>
+        <w:trPr>
+          <w:trHeight w:val="593"/>
+        </w:trPr>
+        <w:tc>
+          <w:tcPr>
+            <w:tcW w:w="4675" w:type="dxa"/>
+          </w:tcPr>
+          <w:p>
+            <w:r>
+              <w:t>Элементы массива</w:t>
+            </w:r>
+          </w:p>
+        </w:tc>
+        <w:tc>
+          <w:tcPr>
+            <w:tcW w:w="4675" w:type="dxa"/>
+          </w:tcPr>
+          <w:p>
+            <w:pPr>
+              <w:rPr>
+                <w:lang w:val="en-US"/>
+              </w:rPr>
+            </w:pPr>
+          </w:p>
+        </w:tc>
+      </w:tr>
+      <w:tr>
+        <w:trPr>
+          <w:trHeight w:val="593"/>
+        </w:trPr>
+        <w:tc>
+          <w:tcPr>
+            <w:tcW w:w="4675" w:type="dxa"/>
+          </w:tcPr>
+          <w:p>
+            <w:r>
+              <w:t>Программа</w:t>
+            </w:r>
+          </w:p>
+        </w:tc>
+        <w:tc>
+          <w:tcPr>
+            <w:tcW w:w="4675" w:type="dxa"/>
+          </w:tcPr>
+          <w:p>
+            <w:pPr>
+              <w:rPr>
+                <w:lang w:val="en-US"/>
+              </w:rPr>
+            </w:pPr>
+          </w:p>
+        </w:tc>
+      </w:tr>
+    </w:tbl>
+    <w:p/>
+    <w:p>
+      <w:pPr>
+        <w:pStyle w:val="3"/>
+      </w:pPr>
+      <w:bookmarkStart w:id="8" w:name="_Toc96611661"/>
+      <w:r>
+        <w:t>Адреса первой и последней команды программы</w:t>
       </w:r>
       <w:bookmarkEnd w:id="8"/>
     </w:p>
@@ -5182,7 +6376,7 @@
                 <w:b/>
                 <w:bCs/>
               </w:rPr>
-              <w:t>Данные</w:t>
+              <w:t>Позиция</w:t>
             </w:r>
           </w:p>
         </w:tc>
@@ -5202,7 +6396,7 @@
                 <w:b/>
                 <w:bCs/>
               </w:rPr>
-              <w:t>Расположение</w:t>
+              <w:t>Адрес</w:t>
             </w:r>
           </w:p>
         </w:tc>
@@ -5217,7 +6411,7 @@
           </w:tcPr>
           <w:p>
             <w:r>
-              <w:t>Исходные данные</w:t>
+              <w:t>Первая команда</w:t>
             </w:r>
           </w:p>
         </w:tc>
@@ -5227,7 +6421,10 @@
           </w:tcPr>
           <w:p>
             <w:r>
-              <w:t>090, 091, 092</w:t>
+              <w:rPr>
+                <w:lang w:val="en-US"/>
+              </w:rPr>
+              <w:t>087</w:t>
             </w:r>
           </w:p>
         </w:tc>
@@ -5242,274 +6439,6 @@
           </w:tcPr>
           <w:p>
             <w:r>
-              <w:t>Промежуточный результат</w:t>
-            </w:r>
-          </w:p>
-        </w:tc>
-        <w:tc>
-          <w:tcPr>
-            <w:tcW w:w="4675" w:type="dxa"/>
-          </w:tcPr>
-          <w:p>
-            <w:r>
-              <w:rPr>
-                <w:lang w:val="en-US"/>
-              </w:rPr>
-              <w:t>08F</w:t>
-            </w:r>
-          </w:p>
-        </w:tc>
-      </w:tr>
-      <w:tr>
-        <w:trPr>
-          <w:trHeight w:val="593"/>
-        </w:trPr>
-        <w:tc>
-          <w:tcPr>
-            <w:tcW w:w="4675" w:type="dxa"/>
-          </w:tcPr>
-          <w:p>
-            <w:r>
-              <w:t>Результат</w:t>
-            </w:r>
-          </w:p>
-        </w:tc>
-        <w:tc>
-          <w:tcPr>
-            <w:tcW w:w="4675" w:type="dxa"/>
-          </w:tcPr>
-          <w:p>
-            <w:pPr>
-              <w:rPr>
-                <w:lang w:val="en-US"/>
-              </w:rPr>
-            </w:pPr>
-            <w:r>
-              <w:rPr>
-                <w:lang w:val="en-US"/>
-              </w:rPr>
-              <w:t>086</w:t>
-            </w:r>
-          </w:p>
-        </w:tc>
-      </w:tr>
-      <w:tr>
-        <w:trPr>
-          <w:trHeight w:val="593"/>
-        </w:trPr>
-        <w:tc>
-          <w:tcPr>
-            <w:tcW w:w="4675" w:type="dxa"/>
-          </w:tcPr>
-          <w:p>
-            <w:r>
-              <w:t>Программа</w:t>
-            </w:r>
-          </w:p>
-        </w:tc>
-        <w:tc>
-          <w:tcPr>
-            <w:tcW w:w="4675" w:type="dxa"/>
-          </w:tcPr>
-          <w:p>
-            <w:pPr>
-              <w:rPr>
-                <w:lang w:val="en-US"/>
-              </w:rPr>
-            </w:pPr>
-            <w:r>
-              <w:rPr>
-                <w:lang w:val="en-US"/>
-              </w:rPr>
-              <w:t>087</w:t>
-            </w:r>
-            <w:r>
-              <w:t xml:space="preserve">, </w:t>
-            </w:r>
-            <w:r>
-              <w:rPr>
-                <w:lang w:val="en-US"/>
-              </w:rPr>
-              <w:t>088</w:t>
-            </w:r>
-            <w:r>
-              <w:rPr>
-                <w:lang w:val="en-US"/>
-              </w:rPr>
-              <w:t xml:space="preserve">, </w:t>
-            </w:r>
-            <w:r>
-              <w:rPr>
-                <w:lang w:val="en-US"/>
-              </w:rPr>
-              <w:t>089</w:t>
-            </w:r>
-            <w:r>
-              <w:rPr>
-                <w:lang w:val="en-US"/>
-              </w:rPr>
-              <w:t xml:space="preserve">, </w:t>
-            </w:r>
-            <w:r>
-              <w:rPr>
-                <w:lang w:val="en-US"/>
-              </w:rPr>
-              <w:t>08A</w:t>
-            </w:r>
-            <w:r>
-              <w:rPr>
-                <w:lang w:val="en-US"/>
-              </w:rPr>
-              <w:t xml:space="preserve">, </w:t>
-            </w:r>
-            <w:r>
-              <w:rPr>
-                <w:lang w:val="en-US"/>
-              </w:rPr>
-              <w:t>08B</w:t>
-            </w:r>
-            <w:r>
-              <w:rPr>
-                <w:lang w:val="en-US"/>
-              </w:rPr>
-              <w:t xml:space="preserve">, </w:t>
-            </w:r>
-            <w:r>
-              <w:rPr>
-                <w:lang w:val="en-US"/>
-              </w:rPr>
-              <w:t>08C</w:t>
-            </w:r>
-            <w:r>
-              <w:rPr>
-                <w:lang w:val="en-US"/>
-              </w:rPr>
-              <w:t xml:space="preserve">, </w:t>
-            </w:r>
-            <w:r>
-              <w:rPr>
-                <w:lang w:val="en-US"/>
-              </w:rPr>
-              <w:t>08D</w:t>
-            </w:r>
-            <w:r>
-              <w:rPr>
-                <w:lang w:val="en-US"/>
-              </w:rPr>
-              <w:t xml:space="preserve">, </w:t>
-            </w:r>
-            <w:r>
-              <w:rPr>
-                <w:lang w:val="en-US"/>
-              </w:rPr>
-              <w:t>08E</w:t>
-            </w:r>
-          </w:p>
-        </w:tc>
-      </w:tr>
-    </w:tbl>
-    <w:p/>
-    <w:p>
-      <w:pPr>
-        <w:pStyle w:val="3"/>
-      </w:pPr>
-      <w:bookmarkStart w:id="9" w:name="_Toc95298668"/>
-      <w:r>
-        <w:lastRenderedPageBreak/>
-        <w:t>Адреса первой и последней команды программы</w:t>
-      </w:r>
-      <w:bookmarkEnd w:id="9"/>
-    </w:p>
-    <w:tbl>
-      <w:tblPr>
-        <w:tblStyle w:val="a8"/>
-        <w:tblW w:w="0" w:type="auto"/>
-        <w:tblLook w:val="04A0" w:firstRow="1" w:lastRow="0" w:firstColumn="1" w:lastColumn="0" w:noHBand="0" w:noVBand="1"/>
-      </w:tblPr>
-      <w:tblGrid>
-        <w:gridCol w:w="4675"/>
-        <w:gridCol w:w="4675"/>
-      </w:tblGrid>
-      <w:tr>
-        <w:tc>
-          <w:tcPr>
-            <w:tcW w:w="4675" w:type="dxa"/>
-          </w:tcPr>
-          <w:p>
-            <w:pPr>
-              <w:rPr>
-                <w:b/>
-                <w:bCs/>
-              </w:rPr>
-            </w:pPr>
-            <w:r>
-              <w:rPr>
-                <w:b/>
-                <w:bCs/>
-              </w:rPr>
-              <w:t>Позиция</w:t>
-            </w:r>
-          </w:p>
-        </w:tc>
-        <w:tc>
-          <w:tcPr>
-            <w:tcW w:w="4675" w:type="dxa"/>
-          </w:tcPr>
-          <w:p>
-            <w:pPr>
-              <w:rPr>
-                <w:b/>
-                <w:bCs/>
-              </w:rPr>
-            </w:pPr>
-            <w:r>
-              <w:rPr>
-                <w:b/>
-                <w:bCs/>
-              </w:rPr>
-              <w:t>Адрес</w:t>
-            </w:r>
-          </w:p>
-        </w:tc>
-      </w:tr>
-      <w:tr>
-        <w:trPr>
-          <w:trHeight w:val="593"/>
-        </w:trPr>
-        <w:tc>
-          <w:tcPr>
-            <w:tcW w:w="4675" w:type="dxa"/>
-          </w:tcPr>
-          <w:p>
-            <w:r>
-              <w:t>Первая команда</w:t>
-            </w:r>
-          </w:p>
-        </w:tc>
-        <w:tc>
-          <w:tcPr>
-            <w:tcW w:w="4675" w:type="dxa"/>
-          </w:tcPr>
-          <w:p>
-            <w:r>
-              <w:rPr>
-                <w:lang w:val="en-US"/>
-              </w:rPr>
-              <w:t>087</w:t>
-            </w:r>
-          </w:p>
-        </w:tc>
-      </w:tr>
-      <w:tr>
-        <w:trPr>
-          <w:trHeight w:val="593"/>
-        </w:trPr>
-        <w:tc>
-          <w:tcPr>
-            <w:tcW w:w="4675" w:type="dxa"/>
-          </w:tcPr>
-          <w:p>
-            <w:r>
               <w:t>Последняя</w:t>
             </w:r>
             <w:r>
@@ -5550,11 +6479,11 @@
       <w:pPr>
         <w:pStyle w:val="2"/>
       </w:pPr>
-      <w:bookmarkStart w:id="10" w:name="_Toc95298669"/>
+      <w:bookmarkStart w:id="9" w:name="_Toc96611662"/>
       <w:r>
         <w:t>Таблица трассировки</w:t>
       </w:r>
-      <w:bookmarkEnd w:id="10"/>
+      <w:bookmarkEnd w:id="9"/>
     </w:p>
     <w:p>
       <w:r>
@@ -5675,6 +6604,7 @@
               <w:jc w:val="center"/>
             </w:pPr>
             <w:r>
+              <w:lastRenderedPageBreak/>
               <w:t>Адрес</w:t>
             </w:r>
           </w:p>
@@ -10247,25 +11177,6 @@
 </file>
 
 <file path=customXml/item1.xml><?xml version="1.0" encoding="utf-8"?>
-<?mso-contentType ?>
-<FormTemplates xmlns="http://schemas.microsoft.com/sharepoint/v3/contenttype/forms">
-  <Display>DocumentLibraryForm</Display>
-  <Edit>DocumentLibraryForm</Edit>
-  <New>DocumentLibraryForm</New>
-</FormTemplates>
-</file>
-
-<file path=customXml/item2.xml><?xml version="1.0" encoding="utf-8"?>
-<b:Sources xmlns:b="http://schemas.openxmlformats.org/officeDocument/2006/bibliography" xmlns="http://schemas.openxmlformats.org/officeDocument/2006/bibliography" SelectedStyle="\APASixthEditionOfficeOnline.xsl" StyleName="APA" Version="6"/>
-</file>
-
-<file path=customXml/item3.xml><?xml version="1.0" encoding="utf-8"?>
-<p:properties xmlns:p="http://schemas.microsoft.com/office/2006/metadata/properties" xmlns:xsi="http://www.w3.org/2001/XMLSchema-instance" xmlns:pc="http://schemas.microsoft.com/office/infopath/2007/PartnerControls">
-  <documentManagement/>
-</p:properties>
-</file>
-
-<file path=customXml/item4.xml><?xml version="1.0" encoding="utf-8"?>
 <ct:contentTypeSchema xmlns:ct="http://schemas.microsoft.com/office/2006/metadata/contentType" xmlns:ma="http://schemas.microsoft.com/office/2006/metadata/properties/metaAttributes" ct:_="" ma:_="" ma:contentTypeName="Документ" ma:contentTypeID="0x01010021698D4302690741995ED0272D61D6A5" ma:contentTypeVersion="4" ma:contentTypeDescription="Создание документа." ma:contentTypeScope="" ma:versionID="5d42c33a528a295821b7d1e09411c3b0">
   <xsd:schema xmlns:xsd="http://www.w3.org/2001/XMLSchema" xmlns:xs="http://www.w3.org/2001/XMLSchema" xmlns:p="http://schemas.microsoft.com/office/2006/metadata/properties" xmlns:ns3="2b26d3b0-318c-4054-b3c0-e49a30e61c3c" targetNamespace="http://schemas.microsoft.com/office/2006/metadata/properties" ma:root="true" ma:fieldsID="9edb61012c44167b33a21135b3a34432" ns3:_="">
     <xsd:import namespace="2b26d3b0-318c-4054-b3c0-e49a30e61c3c"/>
@@ -10411,32 +11322,26 @@
 </ct:contentTypeSchema>
 </file>
 
-<file path=customXml/itemProps1.xml><?xml version="1.0" encoding="utf-8"?>
-<ds:datastoreItem xmlns:ds="http://schemas.openxmlformats.org/officeDocument/2006/customXml" ds:itemID="{2FC2C40F-08CA-48D1-A1B7-377C4BBABFA7}">
-  <ds:schemaRefs>
-    <ds:schemaRef ds:uri="http://schemas.microsoft.com/sharepoint/v3/contenttype/forms"/>
-  </ds:schemaRefs>
-</ds:datastoreItem>
+<file path=customXml/item2.xml><?xml version="1.0" encoding="utf-8"?>
+<p:properties xmlns:p="http://schemas.microsoft.com/office/2006/metadata/properties" xmlns:xsi="http://www.w3.org/2001/XMLSchema-instance" xmlns:pc="http://schemas.microsoft.com/office/infopath/2007/PartnerControls">
+  <documentManagement/>
+</p:properties>
 </file>
 
-<file path=customXml/itemProps2.xml><?xml version="1.0" encoding="utf-8"?>
-<ds:datastoreItem xmlns:ds="http://schemas.openxmlformats.org/officeDocument/2006/customXml" ds:itemID="{630EFC73-8405-45A3-8918-9BBCB8E889E1}">
-  <ds:schemaRefs>
-    <ds:schemaRef ds:uri="http://schemas.openxmlformats.org/officeDocument/2006/bibliography"/>
-  </ds:schemaRefs>
-</ds:datastoreItem>
+<file path=customXml/item3.xml><?xml version="1.0" encoding="utf-8"?>
+<b:Sources xmlns:b="http://schemas.openxmlformats.org/officeDocument/2006/bibliography" xmlns="http://schemas.openxmlformats.org/officeDocument/2006/bibliography" SelectedStyle="\APASixthEditionOfficeOnline.xsl" StyleName="APA" Version="6"/>
 </file>
 
-<file path=customXml/itemProps3.xml><?xml version="1.0" encoding="utf-8"?>
-<ds:datastoreItem xmlns:ds="http://schemas.openxmlformats.org/officeDocument/2006/customXml" ds:itemID="{CAB1A6A3-1E58-4D8B-ACE3-663681D3520B}">
-  <ds:schemaRefs>
-    <ds:schemaRef ds:uri="http://schemas.microsoft.com/office/2006/metadata/properties"/>
-    <ds:schemaRef ds:uri="http://schemas.microsoft.com/office/infopath/2007/PartnerControls"/>
-  </ds:schemaRefs>
-</ds:datastoreItem>
+<file path=customXml/item4.xml><?xml version="1.0" encoding="utf-8"?>
+<?mso-contentType ?>
+<FormTemplates xmlns="http://schemas.microsoft.com/sharepoint/v3/contenttype/forms">
+  <Display>DocumentLibraryForm</Display>
+  <Edit>DocumentLibraryForm</Edit>
+  <New>DocumentLibraryForm</New>
+</FormTemplates>
 </file>
 
-<file path=customXml/itemProps4.xml><?xml version="1.0" encoding="utf-8"?>
+<file path=customXml/itemProps1.xml><?xml version="1.0" encoding="utf-8"?>
 <ds:datastoreItem xmlns:ds="http://schemas.openxmlformats.org/officeDocument/2006/customXml" ds:itemID="{CFD667C5-4FBE-4D41-B47B-D95956BBCCF4}">
   <ds:schemaRefs>
     <ds:schemaRef ds:uri="http://schemas.microsoft.com/office/2006/metadata/contentType"/>
@@ -10452,4 +11357,29 @@
     <ds:schemaRef ds:uri="http://schemas.microsoft.com/internal/obd"/>
   </ds:schemaRefs>
 </ds:datastoreItem>
+</file>
+
+<file path=customXml/itemProps2.xml><?xml version="1.0" encoding="utf-8"?>
+<ds:datastoreItem xmlns:ds="http://schemas.openxmlformats.org/officeDocument/2006/customXml" ds:itemID="{CAB1A6A3-1E58-4D8B-ACE3-663681D3520B}">
+  <ds:schemaRefs>
+    <ds:schemaRef ds:uri="http://schemas.microsoft.com/office/2006/metadata/properties"/>
+    <ds:schemaRef ds:uri="http://schemas.microsoft.com/office/infopath/2007/PartnerControls"/>
+  </ds:schemaRefs>
+</ds:datastoreItem>
+</file>
+
+<file path=customXml/itemProps3.xml><?xml version="1.0" encoding="utf-8"?>
+<ds:datastoreItem xmlns:ds="http://schemas.openxmlformats.org/officeDocument/2006/customXml" ds:itemID="{630EFC73-8405-45A3-8918-9BBCB8E889E1}">
+  <ds:schemaRefs>
+    <ds:schemaRef ds:uri="http://schemas.openxmlformats.org/officeDocument/2006/bibliography"/>
+  </ds:schemaRefs>
+</ds:datastoreItem>
+</file>
+
+<file path=customXml/itemProps4.xml><?xml version="1.0" encoding="utf-8"?>
+<ds:datastoreItem xmlns:ds="http://schemas.openxmlformats.org/officeDocument/2006/customXml" ds:itemID="{2FC2C40F-08CA-48D1-A1B7-377C4BBABFA7}">
+  <ds:schemaRefs>
+    <ds:schemaRef ds:uri="http://schemas.microsoft.com/sharepoint/v3/contenttype/forms"/>
+  </ds:schemaRefs>
+</ds:datastoreItem>
 </file>
</xml_diff>

<commit_message>
fixed a few things, need to do tracing
</commit_message>
<xml_diff>
--- a/OPD/lab2/lab2.docx
+++ b/OPD/lab2/lab2.docx
@@ -1116,13 +1116,21 @@
         <w:jc w:val="center"/>
         <w:rPr>
           <w:rFonts w:cs="Times New Roman"/>
+          <w:lang w:val="en-US"/>
         </w:rPr>
       </w:pPr>
       <w:r>
         <w:rPr>
           <w:rFonts w:cs="Times New Roman"/>
         </w:rPr>
-        <w:t>Санкт-Петербург, 2021</w:t>
+        <w:t>Санкт-Петербург, 202</w:t>
+      </w:r>
+      <w:r>
+        <w:rPr>
+          <w:rFonts w:cs="Times New Roman"/>
+          <w:lang w:val="en-US"/>
+        </w:rPr>
+        <w:t>2</w:t>
       </w:r>
     </w:p>
     <w:p>
@@ -1185,7 +1193,7 @@
           <w:r>
             <w:fldChar w:fldCharType="separate"/>
           </w:r>
-          <w:hyperlink w:anchor="_Toc96615816" w:history="1">
+          <w:hyperlink w:anchor="_Toc97727742" w:history="1">
             <w:r>
               <w:rPr>
                 <w:rStyle w:val="a7"/>
@@ -1212,7 +1220,7 @@
                 <w:noProof/>
                 <w:webHidden/>
               </w:rPr>
-              <w:instrText xml:space="preserve"> PAGEREF _Toc96615816 \h </w:instrText>
+              <w:instrText xml:space="preserve"> PAGEREF _Toc97727742 \h </w:instrText>
             </w:r>
             <w:r>
               <w:rPr>
@@ -1256,13 +1264,13 @@
               <w:lang w:eastAsia="ru-RU"/>
             </w:rPr>
           </w:pPr>
-          <w:hyperlink w:anchor="_Toc96615817" w:history="1">
+          <w:hyperlink w:anchor="_Toc97727743" w:history="1">
             <w:r>
               <w:rPr>
                 <w:rStyle w:val="a7"/>
                 <w:noProof/>
               </w:rPr>
-              <w:t>Ход работы</w:t>
+              <w:t>Текст исходной программы</w:t>
             </w:r>
             <w:r>
               <w:rPr>
@@ -1283,7 +1291,78 @@
                 <w:noProof/>
                 <w:webHidden/>
               </w:rPr>
-              <w:instrText xml:space="preserve"> PAGEREF _Toc96615817 \h </w:instrText>
+              <w:instrText xml:space="preserve"> PAGEREF _Toc97727743 \h </w:instrText>
+            </w:r>
+            <w:r>
+              <w:rPr>
+                <w:noProof/>
+                <w:webHidden/>
+              </w:rPr>
+            </w:r>
+            <w:r>
+              <w:rPr>
+                <w:noProof/>
+                <w:webHidden/>
+              </w:rPr>
+              <w:fldChar w:fldCharType="separate"/>
+            </w:r>
+            <w:r>
+              <w:rPr>
+                <w:noProof/>
+                <w:webHidden/>
+              </w:rPr>
+              <w:t>3</w:t>
+            </w:r>
+            <w:r>
+              <w:rPr>
+                <w:noProof/>
+                <w:webHidden/>
+              </w:rPr>
+              <w:fldChar w:fldCharType="end"/>
+            </w:r>
+          </w:hyperlink>
+        </w:p>
+        <w:p>
+          <w:pPr>
+            <w:pStyle w:val="11"/>
+            <w:tabs>
+              <w:tab w:val="right" w:leader="dot" w:pos="9350"/>
+            </w:tabs>
+            <w:rPr>
+              <w:rFonts w:asciiTheme="minorHAnsi" w:eastAsiaTheme="minorEastAsia" w:hAnsiTheme="minorHAnsi"/>
+              <w:noProof/>
+              <w:sz w:val="22"/>
+              <w:lang w:eastAsia="ru-RU"/>
+            </w:rPr>
+          </w:pPr>
+          <w:hyperlink w:anchor="_Toc97727744" w:history="1">
+            <w:r>
+              <w:rPr>
+                <w:rStyle w:val="a7"/>
+                <w:noProof/>
+              </w:rPr>
+              <w:t>Описание программы</w:t>
+            </w:r>
+            <w:r>
+              <w:rPr>
+                <w:noProof/>
+                <w:webHidden/>
+              </w:rPr>
+              <w:tab/>
+            </w:r>
+            <w:r>
+              <w:rPr>
+                <w:noProof/>
+                <w:webHidden/>
+              </w:rPr>
+              <w:fldChar w:fldCharType="begin"/>
+            </w:r>
+            <w:r>
+              <w:rPr>
+                <w:noProof/>
+                <w:webHidden/>
+              </w:rPr>
+              <w:instrText xml:space="preserve"> PAGEREF _Toc97727744 \h </w:instrText>
             </w:r>
             <w:r>
               <w:rPr>
@@ -1327,13 +1406,13 @@
               <w:lang w:eastAsia="ru-RU"/>
             </w:rPr>
           </w:pPr>
-          <w:hyperlink w:anchor="_Toc96615818" w:history="1">
+          <w:hyperlink w:anchor="_Toc97727745" w:history="1">
             <w:r>
               <w:rPr>
                 <w:rStyle w:val="a7"/>
                 <w:noProof/>
               </w:rPr>
-              <w:t>Текст исходной программы</w:t>
+              <w:t>Назначение и реализуемая функция</w:t>
             </w:r>
             <w:r>
               <w:rPr>
@@ -1354,7 +1433,7 @@
                 <w:noProof/>
                 <w:webHidden/>
               </w:rPr>
-              <w:instrText xml:space="preserve"> PAGEREF _Toc96615818 \h </w:instrText>
+              <w:instrText xml:space="preserve"> PAGEREF _Toc97727745 \h </w:instrText>
             </w:r>
             <w:r>
               <w:rPr>
@@ -1398,13 +1477,13 @@
               <w:lang w:eastAsia="ru-RU"/>
             </w:rPr>
           </w:pPr>
-          <w:hyperlink w:anchor="_Toc96615819" w:history="1">
+          <w:hyperlink w:anchor="_Toc97727746" w:history="1">
             <w:r>
               <w:rPr>
                 <w:rStyle w:val="a7"/>
                 <w:noProof/>
               </w:rPr>
-              <w:t>Описание программы</w:t>
+              <w:t>Область представления</w:t>
             </w:r>
             <w:r>
               <w:rPr>
@@ -1425,7 +1504,7 @@
                 <w:noProof/>
                 <w:webHidden/>
               </w:rPr>
-              <w:instrText xml:space="preserve"> PAGEREF _Toc96615819 \h </w:instrText>
+              <w:instrText xml:space="preserve"> PAGEREF _Toc97727746 \h </w:instrText>
             </w:r>
             <w:r>
               <w:rPr>
@@ -1446,361 +1525,6 @@
                 <w:webHidden/>
               </w:rPr>
               <w:t>3</w:t>
-            </w:r>
-            <w:r>
-              <w:rPr>
-                <w:noProof/>
-                <w:webHidden/>
-              </w:rPr>
-              <w:fldChar w:fldCharType="end"/>
-            </w:r>
-          </w:hyperlink>
-        </w:p>
-        <w:p>
-          <w:pPr>
-            <w:pStyle w:val="31"/>
-            <w:tabs>
-              <w:tab w:val="right" w:leader="dot" w:pos="9350"/>
-            </w:tabs>
-            <w:rPr>
-              <w:rFonts w:asciiTheme="minorHAnsi" w:eastAsiaTheme="minorEastAsia" w:hAnsiTheme="minorHAnsi"/>
-              <w:noProof/>
-              <w:sz w:val="22"/>
-              <w:lang w:eastAsia="ru-RU"/>
-            </w:rPr>
-          </w:pPr>
-          <w:hyperlink w:anchor="_Toc96615820" w:history="1">
-            <w:r>
-              <w:rPr>
-                <w:rStyle w:val="a7"/>
-                <w:noProof/>
-              </w:rPr>
-              <w:t>Назначение и реализуемая функция</w:t>
-            </w:r>
-            <w:r>
-              <w:rPr>
-                <w:noProof/>
-                <w:webHidden/>
-              </w:rPr>
-              <w:tab/>
-            </w:r>
-            <w:r>
-              <w:rPr>
-                <w:noProof/>
-                <w:webHidden/>
-              </w:rPr>
-              <w:fldChar w:fldCharType="begin"/>
-            </w:r>
-            <w:r>
-              <w:rPr>
-                <w:noProof/>
-                <w:webHidden/>
-              </w:rPr>
-              <w:instrText xml:space="preserve"> PAGEREF _Toc96615820 \h </w:instrText>
-            </w:r>
-            <w:r>
-              <w:rPr>
-                <w:noProof/>
-                <w:webHidden/>
-              </w:rPr>
-            </w:r>
-            <w:r>
-              <w:rPr>
-                <w:noProof/>
-                <w:webHidden/>
-              </w:rPr>
-              <w:fldChar w:fldCharType="separate"/>
-            </w:r>
-            <w:r>
-              <w:rPr>
-                <w:noProof/>
-                <w:webHidden/>
-              </w:rPr>
-              <w:t>3</w:t>
-            </w:r>
-            <w:r>
-              <w:rPr>
-                <w:noProof/>
-                <w:webHidden/>
-              </w:rPr>
-              <w:fldChar w:fldCharType="end"/>
-            </w:r>
-          </w:hyperlink>
-        </w:p>
-        <w:p>
-          <w:pPr>
-            <w:pStyle w:val="31"/>
-            <w:tabs>
-              <w:tab w:val="right" w:leader="dot" w:pos="9350"/>
-            </w:tabs>
-            <w:rPr>
-              <w:rFonts w:asciiTheme="minorHAnsi" w:eastAsiaTheme="minorEastAsia" w:hAnsiTheme="minorHAnsi"/>
-              <w:noProof/>
-              <w:sz w:val="22"/>
-              <w:lang w:eastAsia="ru-RU"/>
-            </w:rPr>
-          </w:pPr>
-          <w:hyperlink w:anchor="_Toc96615821" w:history="1">
-            <w:r>
-              <w:rPr>
-                <w:rStyle w:val="a7"/>
-                <w:noProof/>
-              </w:rPr>
-              <w:t>Область представления</w:t>
-            </w:r>
-            <w:r>
-              <w:rPr>
-                <w:noProof/>
-                <w:webHidden/>
-              </w:rPr>
-              <w:tab/>
-            </w:r>
-            <w:r>
-              <w:rPr>
-                <w:noProof/>
-                <w:webHidden/>
-              </w:rPr>
-              <w:fldChar w:fldCharType="begin"/>
-            </w:r>
-            <w:r>
-              <w:rPr>
-                <w:noProof/>
-                <w:webHidden/>
-              </w:rPr>
-              <w:instrText xml:space="preserve"> PAGEREF _Toc96615821 \h </w:instrText>
-            </w:r>
-            <w:r>
-              <w:rPr>
-                <w:noProof/>
-                <w:webHidden/>
-              </w:rPr>
-            </w:r>
-            <w:r>
-              <w:rPr>
-                <w:noProof/>
-                <w:webHidden/>
-              </w:rPr>
-              <w:fldChar w:fldCharType="separate"/>
-            </w:r>
-            <w:r>
-              <w:rPr>
-                <w:noProof/>
-                <w:webHidden/>
-              </w:rPr>
-              <w:t>3</w:t>
-            </w:r>
-            <w:r>
-              <w:rPr>
-                <w:noProof/>
-                <w:webHidden/>
-              </w:rPr>
-              <w:fldChar w:fldCharType="end"/>
-            </w:r>
-          </w:hyperlink>
-        </w:p>
-        <w:p>
-          <w:pPr>
-            <w:pStyle w:val="31"/>
-            <w:tabs>
-              <w:tab w:val="right" w:leader="dot" w:pos="9350"/>
-            </w:tabs>
-            <w:rPr>
-              <w:rFonts w:asciiTheme="minorHAnsi" w:eastAsiaTheme="minorEastAsia" w:hAnsiTheme="minorHAnsi"/>
-              <w:noProof/>
-              <w:sz w:val="22"/>
-              <w:lang w:eastAsia="ru-RU"/>
-            </w:rPr>
-          </w:pPr>
-          <w:hyperlink w:anchor="_Toc96615822" w:history="1">
-            <w:r>
-              <w:rPr>
-                <w:rStyle w:val="a7"/>
-                <w:noProof/>
-              </w:rPr>
-              <w:t>Область допустимых значений</w:t>
-            </w:r>
-            <w:r>
-              <w:rPr>
-                <w:noProof/>
-                <w:webHidden/>
-              </w:rPr>
-              <w:tab/>
-            </w:r>
-            <w:r>
-              <w:rPr>
-                <w:noProof/>
-                <w:webHidden/>
-              </w:rPr>
-              <w:fldChar w:fldCharType="begin"/>
-            </w:r>
-            <w:r>
-              <w:rPr>
-                <w:noProof/>
-                <w:webHidden/>
-              </w:rPr>
-              <w:instrText xml:space="preserve"> PAGEREF _Toc96615822 \h </w:instrText>
-            </w:r>
-            <w:r>
-              <w:rPr>
-                <w:noProof/>
-                <w:webHidden/>
-              </w:rPr>
-            </w:r>
-            <w:r>
-              <w:rPr>
-                <w:noProof/>
-                <w:webHidden/>
-              </w:rPr>
-              <w:fldChar w:fldCharType="separate"/>
-            </w:r>
-            <w:r>
-              <w:rPr>
-                <w:noProof/>
-                <w:webHidden/>
-              </w:rPr>
-              <w:t>4</w:t>
-            </w:r>
-            <w:r>
-              <w:rPr>
-                <w:noProof/>
-                <w:webHidden/>
-              </w:rPr>
-              <w:fldChar w:fldCharType="end"/>
-            </w:r>
-          </w:hyperlink>
-        </w:p>
-        <w:p>
-          <w:pPr>
-            <w:pStyle w:val="31"/>
-            <w:tabs>
-              <w:tab w:val="right" w:leader="dot" w:pos="9350"/>
-            </w:tabs>
-            <w:rPr>
-              <w:rFonts w:asciiTheme="minorHAnsi" w:eastAsiaTheme="minorEastAsia" w:hAnsiTheme="minorHAnsi"/>
-              <w:noProof/>
-              <w:sz w:val="22"/>
-              <w:lang w:eastAsia="ru-RU"/>
-            </w:rPr>
-          </w:pPr>
-          <w:hyperlink w:anchor="_Toc96615823" w:history="1">
-            <w:r>
-              <w:rPr>
-                <w:rStyle w:val="a7"/>
-                <w:noProof/>
-              </w:rPr>
-              <w:t>Расположение программы в памяти</w:t>
-            </w:r>
-            <w:r>
-              <w:rPr>
-                <w:noProof/>
-                <w:webHidden/>
-              </w:rPr>
-              <w:tab/>
-            </w:r>
-            <w:r>
-              <w:rPr>
-                <w:noProof/>
-                <w:webHidden/>
-              </w:rPr>
-              <w:fldChar w:fldCharType="begin"/>
-            </w:r>
-            <w:r>
-              <w:rPr>
-                <w:noProof/>
-                <w:webHidden/>
-              </w:rPr>
-              <w:instrText xml:space="preserve"> PAGEREF _Toc96615823 \h </w:instrText>
-            </w:r>
-            <w:r>
-              <w:rPr>
-                <w:noProof/>
-                <w:webHidden/>
-              </w:rPr>
-            </w:r>
-            <w:r>
-              <w:rPr>
-                <w:noProof/>
-                <w:webHidden/>
-              </w:rPr>
-              <w:fldChar w:fldCharType="separate"/>
-            </w:r>
-            <w:r>
-              <w:rPr>
-                <w:noProof/>
-                <w:webHidden/>
-              </w:rPr>
-              <w:t>4</w:t>
-            </w:r>
-            <w:r>
-              <w:rPr>
-                <w:noProof/>
-                <w:webHidden/>
-              </w:rPr>
-              <w:fldChar w:fldCharType="end"/>
-            </w:r>
-          </w:hyperlink>
-        </w:p>
-        <w:p>
-          <w:pPr>
-            <w:pStyle w:val="31"/>
-            <w:tabs>
-              <w:tab w:val="right" w:leader="dot" w:pos="9350"/>
-            </w:tabs>
-            <w:rPr>
-              <w:rFonts w:asciiTheme="minorHAnsi" w:eastAsiaTheme="minorEastAsia" w:hAnsiTheme="minorHAnsi"/>
-              <w:noProof/>
-              <w:sz w:val="22"/>
-              <w:lang w:eastAsia="ru-RU"/>
-            </w:rPr>
-          </w:pPr>
-          <w:hyperlink w:anchor="_Toc96615824" w:history="1">
-            <w:r>
-              <w:rPr>
-                <w:rStyle w:val="a7"/>
-                <w:noProof/>
-              </w:rPr>
-              <w:t>Адреса первой и последней команды программы</w:t>
-            </w:r>
-            <w:r>
-              <w:rPr>
-                <w:noProof/>
-                <w:webHidden/>
-              </w:rPr>
-              <w:tab/>
-            </w:r>
-            <w:r>
-              <w:rPr>
-                <w:noProof/>
-                <w:webHidden/>
-              </w:rPr>
-              <w:fldChar w:fldCharType="begin"/>
-            </w:r>
-            <w:r>
-              <w:rPr>
-                <w:noProof/>
-                <w:webHidden/>
-              </w:rPr>
-              <w:instrText xml:space="preserve"> PAGEREF _Toc96615824 \h </w:instrText>
-            </w:r>
-            <w:r>
-              <w:rPr>
-                <w:noProof/>
-                <w:webHidden/>
-              </w:rPr>
-            </w:r>
-            <w:r>
-              <w:rPr>
-                <w:noProof/>
-                <w:webHidden/>
-              </w:rPr>
-              <w:fldChar w:fldCharType="separate"/>
-            </w:r>
-            <w:r>
-              <w:rPr>
-                <w:noProof/>
-                <w:webHidden/>
-              </w:rPr>
-              <w:t>4</w:t>
             </w:r>
             <w:r>
               <w:rPr>
@@ -1824,13 +1548,13 @@
               <w:lang w:eastAsia="ru-RU"/>
             </w:rPr>
           </w:pPr>
-          <w:hyperlink w:anchor="_Toc96615825" w:history="1">
+          <w:hyperlink w:anchor="_Toc97727747" w:history="1">
             <w:r>
               <w:rPr>
                 <w:rStyle w:val="a7"/>
                 <w:noProof/>
               </w:rPr>
-              <w:t>Таблица трассировки</w:t>
+              <w:t>Область допустимых значений</w:t>
             </w:r>
             <w:r>
               <w:rPr>
@@ -1851,7 +1575,7 @@
                 <w:noProof/>
                 <w:webHidden/>
               </w:rPr>
-              <w:instrText xml:space="preserve"> PAGEREF _Toc96615825 \h </w:instrText>
+              <w:instrText xml:space="preserve"> PAGEREF _Toc97727747 \h </w:instrText>
             </w:r>
             <w:r>
               <w:rPr>
@@ -1872,6 +1596,219 @@
                 <w:webHidden/>
               </w:rPr>
               <w:t>4</w:t>
+            </w:r>
+            <w:r>
+              <w:rPr>
+                <w:noProof/>
+                <w:webHidden/>
+              </w:rPr>
+              <w:fldChar w:fldCharType="end"/>
+            </w:r>
+          </w:hyperlink>
+        </w:p>
+        <w:p>
+          <w:pPr>
+            <w:pStyle w:val="21"/>
+            <w:tabs>
+              <w:tab w:val="right" w:leader="dot" w:pos="9350"/>
+            </w:tabs>
+            <w:rPr>
+              <w:rFonts w:asciiTheme="minorHAnsi" w:eastAsiaTheme="minorEastAsia" w:hAnsiTheme="minorHAnsi"/>
+              <w:noProof/>
+              <w:sz w:val="22"/>
+              <w:lang w:eastAsia="ru-RU"/>
+            </w:rPr>
+          </w:pPr>
+          <w:hyperlink w:anchor="_Toc97727748" w:history="1">
+            <w:r>
+              <w:rPr>
+                <w:rStyle w:val="a7"/>
+                <w:noProof/>
+              </w:rPr>
+              <w:t>Расположение программы в памяти</w:t>
+            </w:r>
+            <w:r>
+              <w:rPr>
+                <w:noProof/>
+                <w:webHidden/>
+              </w:rPr>
+              <w:tab/>
+            </w:r>
+            <w:r>
+              <w:rPr>
+                <w:noProof/>
+                <w:webHidden/>
+              </w:rPr>
+              <w:fldChar w:fldCharType="begin"/>
+            </w:r>
+            <w:r>
+              <w:rPr>
+                <w:noProof/>
+                <w:webHidden/>
+              </w:rPr>
+              <w:instrText xml:space="preserve"> PAGEREF _Toc97727748 \h </w:instrText>
+            </w:r>
+            <w:r>
+              <w:rPr>
+                <w:noProof/>
+                <w:webHidden/>
+              </w:rPr>
+            </w:r>
+            <w:r>
+              <w:rPr>
+                <w:noProof/>
+                <w:webHidden/>
+              </w:rPr>
+              <w:fldChar w:fldCharType="separate"/>
+            </w:r>
+            <w:r>
+              <w:rPr>
+                <w:noProof/>
+                <w:webHidden/>
+              </w:rPr>
+              <w:t>4</w:t>
+            </w:r>
+            <w:r>
+              <w:rPr>
+                <w:noProof/>
+                <w:webHidden/>
+              </w:rPr>
+              <w:fldChar w:fldCharType="end"/>
+            </w:r>
+          </w:hyperlink>
+        </w:p>
+        <w:p>
+          <w:pPr>
+            <w:pStyle w:val="21"/>
+            <w:tabs>
+              <w:tab w:val="right" w:leader="dot" w:pos="9350"/>
+            </w:tabs>
+            <w:rPr>
+              <w:rFonts w:asciiTheme="minorHAnsi" w:eastAsiaTheme="minorEastAsia" w:hAnsiTheme="minorHAnsi"/>
+              <w:noProof/>
+              <w:sz w:val="22"/>
+              <w:lang w:eastAsia="ru-RU"/>
+            </w:rPr>
+          </w:pPr>
+          <w:hyperlink w:anchor="_Toc97727749" w:history="1">
+            <w:r>
+              <w:rPr>
+                <w:rStyle w:val="a7"/>
+                <w:noProof/>
+              </w:rPr>
+              <w:t>Адреса первой и последней команды программы</w:t>
+            </w:r>
+            <w:r>
+              <w:rPr>
+                <w:noProof/>
+                <w:webHidden/>
+              </w:rPr>
+              <w:tab/>
+            </w:r>
+            <w:r>
+              <w:rPr>
+                <w:noProof/>
+                <w:webHidden/>
+              </w:rPr>
+              <w:fldChar w:fldCharType="begin"/>
+            </w:r>
+            <w:r>
+              <w:rPr>
+                <w:noProof/>
+                <w:webHidden/>
+              </w:rPr>
+              <w:instrText xml:space="preserve"> PAGEREF _Toc97727749 \h </w:instrText>
+            </w:r>
+            <w:r>
+              <w:rPr>
+                <w:noProof/>
+                <w:webHidden/>
+              </w:rPr>
+            </w:r>
+            <w:r>
+              <w:rPr>
+                <w:noProof/>
+                <w:webHidden/>
+              </w:rPr>
+              <w:fldChar w:fldCharType="separate"/>
+            </w:r>
+            <w:r>
+              <w:rPr>
+                <w:noProof/>
+                <w:webHidden/>
+              </w:rPr>
+              <w:t>4</w:t>
+            </w:r>
+            <w:r>
+              <w:rPr>
+                <w:noProof/>
+                <w:webHidden/>
+              </w:rPr>
+              <w:fldChar w:fldCharType="end"/>
+            </w:r>
+          </w:hyperlink>
+        </w:p>
+        <w:p>
+          <w:pPr>
+            <w:pStyle w:val="11"/>
+            <w:tabs>
+              <w:tab w:val="right" w:leader="dot" w:pos="9350"/>
+            </w:tabs>
+            <w:rPr>
+              <w:rFonts w:asciiTheme="minorHAnsi" w:eastAsiaTheme="minorEastAsia" w:hAnsiTheme="minorHAnsi"/>
+              <w:noProof/>
+              <w:sz w:val="22"/>
+              <w:lang w:eastAsia="ru-RU"/>
+            </w:rPr>
+          </w:pPr>
+          <w:hyperlink w:anchor="_Toc97727750" w:history="1">
+            <w:r>
+              <w:rPr>
+                <w:rStyle w:val="a7"/>
+                <w:noProof/>
+              </w:rPr>
+              <w:t>Таблица трассировки</w:t>
+            </w:r>
+            <w:r>
+              <w:rPr>
+                <w:noProof/>
+                <w:webHidden/>
+              </w:rPr>
+              <w:tab/>
+            </w:r>
+            <w:r>
+              <w:rPr>
+                <w:noProof/>
+                <w:webHidden/>
+              </w:rPr>
+              <w:fldChar w:fldCharType="begin"/>
+            </w:r>
+            <w:r>
+              <w:rPr>
+                <w:noProof/>
+                <w:webHidden/>
+              </w:rPr>
+              <w:instrText xml:space="preserve"> PAGEREF _Toc97727750 \h </w:instrText>
+            </w:r>
+            <w:r>
+              <w:rPr>
+                <w:noProof/>
+                <w:webHidden/>
+              </w:rPr>
+            </w:r>
+            <w:r>
+              <w:rPr>
+                <w:noProof/>
+                <w:webHidden/>
+              </w:rPr>
+              <w:fldChar w:fldCharType="separate"/>
+            </w:r>
+            <w:r>
+              <w:rPr>
+                <w:noProof/>
+                <w:webHidden/>
+              </w:rPr>
+              <w:t>5</w:t>
             </w:r>
             <w:r>
               <w:rPr>
@@ -1897,7 +1834,7 @@
       <w:pPr>
         <w:pStyle w:val="1"/>
       </w:pPr>
-      <w:bookmarkStart w:id="0" w:name="_Toc96615816"/>
+      <w:bookmarkStart w:id="0" w:name="_Toc97727742"/>
       <w:r>
         <w:t>Задание</w:t>
       </w:r>
@@ -1962,28 +1899,24 @@
         </w:drawing>
       </w:r>
     </w:p>
-    <w:p/>
-    <w:p/>
+    <w:p>
+      <w:pPr>
+        <w:suppressAutoHyphens w:val="0"/>
+      </w:pPr>
+      <w:r>
+        <w:br w:type="page"/>
+      </w:r>
+    </w:p>
     <w:p>
       <w:pPr>
         <w:pStyle w:val="1"/>
       </w:pPr>
-      <w:bookmarkStart w:id="1" w:name="_Toc96615817"/>
+      <w:bookmarkStart w:id="1" w:name="_Toc97727743"/>
       <w:r>
         <w:lastRenderedPageBreak/>
-        <w:t>Ход работы</w:t>
+        <w:t>Текст исходной программы</w:t>
       </w:r>
       <w:bookmarkEnd w:id="1"/>
-    </w:p>
-    <w:p>
-      <w:pPr>
-        <w:pStyle w:val="2"/>
-      </w:pPr>
-      <w:bookmarkStart w:id="2" w:name="_Toc96615818"/>
-      <w:r>
-        <w:t>Текст исходной программы</w:t>
-      </w:r>
-      <w:bookmarkEnd w:id="2"/>
     </w:p>
     <w:tbl>
       <w:tblPr>
@@ -2090,313 +2023,21 @@
       <w:tr>
         <w:trPr>
           <w:cantSplit/>
-          <w:trHeight w:val="255"/>
-        </w:trPr>
-        <w:tc>
-          <w:tcPr>
-            <w:tcW w:w="983" w:type="dxa"/>
-          </w:tcPr>
-          <w:p>
-            <w:pPr>
-              <w:jc w:val="center"/>
-              <w:rPr>
-                <w:lang w:val="en-US"/>
-              </w:rPr>
-            </w:pPr>
-            <w:r>
-              <w:rPr>
-                <w:lang w:val="en-US"/>
-              </w:rPr>
-              <w:t>4A3</w:t>
-            </w:r>
-          </w:p>
-        </w:tc>
-        <w:tc>
-          <w:tcPr>
-            <w:tcW w:w="1205" w:type="dxa"/>
-          </w:tcPr>
-          <w:p>
-            <w:pPr>
-              <w:jc w:val="center"/>
-              <w:rPr>
-                <w:lang w:val="en-US"/>
-              </w:rPr>
-            </w:pPr>
-            <w:r>
-              <w:rPr>
-                <w:lang w:val="en-US"/>
-              </w:rPr>
-              <w:t>04B5</w:t>
-            </w:r>
-          </w:p>
-        </w:tc>
-        <w:tc>
-          <w:tcPr>
-            <w:tcW w:w="1558" w:type="dxa"/>
-          </w:tcPr>
-          <w:p>
-            <w:pPr>
-              <w:jc w:val="center"/>
-              <w:rPr>
-                <w:lang w:val="en-US"/>
-              </w:rPr>
-            </w:pPr>
-            <w:r>
-              <w:rPr>
-                <w:lang w:val="en-US"/>
-              </w:rPr>
-              <w:t>S</w:t>
-            </w:r>
-          </w:p>
-        </w:tc>
-        <w:tc>
-          <w:tcPr>
-            <w:tcW w:w="5604" w:type="dxa"/>
-          </w:tcPr>
-          <w:p>
-            <w:r>
-              <w:t>Адрес начала массива</w:t>
-            </w:r>
-          </w:p>
-        </w:tc>
-      </w:tr>
-      <w:tr>
-        <w:trPr>
-          <w:cantSplit/>
-          <w:trHeight w:val="255"/>
-        </w:trPr>
-        <w:tc>
-          <w:tcPr>
-            <w:tcW w:w="983" w:type="dxa"/>
-          </w:tcPr>
-          <w:p>
-            <w:pPr>
-              <w:jc w:val="center"/>
-              <w:rPr>
-                <w:lang w:val="en-US"/>
-              </w:rPr>
-            </w:pPr>
-            <w:r>
-              <w:rPr>
-                <w:lang w:val="en-US"/>
-              </w:rPr>
-              <w:t>4A4</w:t>
-            </w:r>
-          </w:p>
-        </w:tc>
-        <w:tc>
-          <w:tcPr>
-            <w:tcW w:w="1205" w:type="dxa"/>
-          </w:tcPr>
-          <w:p>
-            <w:pPr>
-              <w:jc w:val="center"/>
-              <w:rPr>
-                <w:lang w:val="en-US"/>
-              </w:rPr>
-            </w:pPr>
-            <w:r>
-              <w:rPr>
-                <w:lang w:val="en-US"/>
-              </w:rPr>
-              <w:t>0200</w:t>
-            </w:r>
-          </w:p>
-        </w:tc>
-        <w:tc>
-          <w:tcPr>
-            <w:tcW w:w="1558" w:type="dxa"/>
-          </w:tcPr>
-          <w:p>
-            <w:pPr>
-              <w:jc w:val="center"/>
-              <w:rPr>
-                <w:lang w:val="en-US"/>
-              </w:rPr>
-            </w:pPr>
-            <w:r>
-              <w:rPr>
-                <w:lang w:val="en-US"/>
-              </w:rPr>
-              <w:t>P</w:t>
-            </w:r>
-          </w:p>
-        </w:tc>
-        <w:tc>
-          <w:tcPr>
-            <w:tcW w:w="5604" w:type="dxa"/>
-          </w:tcPr>
-          <w:p>
-            <w:r>
-              <w:t>Указатель массива</w:t>
-            </w:r>
-          </w:p>
-        </w:tc>
-      </w:tr>
-      <w:tr>
-        <w:trPr>
-          <w:cantSplit/>
-          <w:trHeight w:val="255"/>
-        </w:trPr>
-        <w:tc>
-          <w:tcPr>
-            <w:tcW w:w="983" w:type="dxa"/>
-          </w:tcPr>
-          <w:p>
-            <w:pPr>
-              <w:jc w:val="center"/>
-              <w:rPr>
-                <w:lang w:val="en-US"/>
-              </w:rPr>
-            </w:pPr>
-            <w:r>
-              <w:rPr>
-                <w:lang w:val="en-US"/>
-              </w:rPr>
-              <w:t>4A5</w:t>
-            </w:r>
-          </w:p>
-        </w:tc>
-        <w:tc>
-          <w:tcPr>
-            <w:tcW w:w="1205" w:type="dxa"/>
-          </w:tcPr>
-          <w:p>
-            <w:pPr>
-              <w:jc w:val="center"/>
-              <w:rPr>
-                <w:lang w:val="en-US"/>
-              </w:rPr>
-            </w:pPr>
-            <w:r>
-              <w:rPr>
-                <w:lang w:val="en-US"/>
-              </w:rPr>
-              <w:t>E000</w:t>
-            </w:r>
-          </w:p>
-        </w:tc>
-        <w:tc>
-          <w:tcPr>
-            <w:tcW w:w="1558" w:type="dxa"/>
-          </w:tcPr>
-          <w:p>
-            <w:pPr>
-              <w:jc w:val="center"/>
-              <w:rPr>
-                <w:lang w:val="en-US"/>
-              </w:rPr>
-            </w:pPr>
-            <w:r>
-              <w:rPr>
-                <w:lang w:val="en-US"/>
-              </w:rPr>
-              <w:t>L</w:t>
-            </w:r>
-          </w:p>
-        </w:tc>
-        <w:tc>
-          <w:tcPr>
-            <w:tcW w:w="5604" w:type="dxa"/>
-          </w:tcPr>
-          <w:p>
-            <w:r>
-              <w:t>Размер массива</w:t>
-            </w:r>
-          </w:p>
-        </w:tc>
-      </w:tr>
-      <w:tr>
-        <w:trPr>
-          <w:cantSplit/>
-          <w:trHeight w:val="255"/>
-        </w:trPr>
-        <w:tc>
-          <w:tcPr>
-            <w:tcW w:w="983" w:type="dxa"/>
-          </w:tcPr>
-          <w:p>
-            <w:pPr>
-              <w:jc w:val="center"/>
-              <w:rPr>
-                <w:lang w:val="en-US"/>
-              </w:rPr>
-            </w:pPr>
-            <w:r>
-              <w:rPr>
-                <w:lang w:val="en-US"/>
-              </w:rPr>
-              <w:t>4A6</w:t>
-            </w:r>
-          </w:p>
-        </w:tc>
-        <w:tc>
-          <w:tcPr>
-            <w:tcW w:w="1205" w:type="dxa"/>
-          </w:tcPr>
-          <w:p>
-            <w:pPr>
-              <w:jc w:val="center"/>
-              <w:rPr>
-                <w:lang w:val="en-US"/>
-              </w:rPr>
-            </w:pPr>
-            <w:r>
-              <w:rPr>
-                <w:lang w:val="en-US"/>
-              </w:rPr>
-              <w:t>0200</w:t>
-            </w:r>
-          </w:p>
-        </w:tc>
-        <w:tc>
-          <w:tcPr>
-            <w:tcW w:w="1558" w:type="dxa"/>
-          </w:tcPr>
-          <w:p>
-            <w:pPr>
-              <w:jc w:val="center"/>
-              <w:rPr>
-                <w:lang w:val="en-US"/>
-              </w:rPr>
-            </w:pPr>
-            <w:r>
-              <w:rPr>
-                <w:lang w:val="en-US"/>
-              </w:rPr>
-              <w:t>D</w:t>
-            </w:r>
-          </w:p>
-        </w:tc>
-        <w:tc>
-          <w:tcPr>
-            <w:tcW w:w="5604" w:type="dxa"/>
-          </w:tcPr>
-          <w:p>
-            <w:r>
-              <w:t>Результат</w:t>
-            </w:r>
-          </w:p>
-        </w:tc>
-      </w:tr>
-      <w:tr>
-        <w:trPr>
-          <w:cantSplit/>
           <w:trHeight w:val="274"/>
         </w:trPr>
         <w:tc>
           <w:tcPr>
             <w:tcW w:w="983" w:type="dxa"/>
-            <w:shd w:val="clear" w:color="auto" w:fill="00B050"/>
-          </w:tcPr>
-          <w:p>
-            <w:pPr>
-              <w:jc w:val="center"/>
-              <w:rPr>
-                <w:lang w:val="en-US"/>
-              </w:rPr>
-            </w:pPr>
-            <w:bookmarkStart w:id="3" w:name="_Hlk92325866"/>
+            <w:shd w:val="clear" w:color="auto" w:fill="E2EFD9" w:themeFill="accent6" w:themeFillTint="33"/>
+          </w:tcPr>
+          <w:p>
+            <w:pPr>
+              <w:jc w:val="center"/>
+              <w:rPr>
+                <w:lang w:val="en-US"/>
+              </w:rPr>
+            </w:pPr>
+            <w:bookmarkStart w:id="2" w:name="_Hlk92325866"/>
             <w:r>
               <w:rPr>
                 <w:lang w:val="en-US"/>
@@ -2408,7 +2049,7 @@
         <w:tc>
           <w:tcPr>
             <w:tcW w:w="1205" w:type="dxa"/>
-            <w:shd w:val="clear" w:color="auto" w:fill="00B050"/>
+            <w:shd w:val="clear" w:color="auto" w:fill="E2EFD9" w:themeFill="accent6" w:themeFillTint="33"/>
           </w:tcPr>
           <w:p>
             <w:pPr>
@@ -2428,7 +2069,7 @@
         <w:tc>
           <w:tcPr>
             <w:tcW w:w="1558" w:type="dxa"/>
-            <w:shd w:val="clear" w:color="auto" w:fill="00B050"/>
+            <w:shd w:val="clear" w:color="auto" w:fill="E2EFD9" w:themeFill="accent6" w:themeFillTint="33"/>
           </w:tcPr>
           <w:p>
             <w:pPr>
@@ -2448,7 +2089,7 @@
         <w:tc>
           <w:tcPr>
             <w:tcW w:w="5604" w:type="dxa"/>
-            <w:shd w:val="clear" w:color="auto" w:fill="00B050"/>
+            <w:shd w:val="clear" w:color="auto" w:fill="E2EFD9" w:themeFill="accent6" w:themeFillTint="33"/>
           </w:tcPr>
           <w:p>
             <w:r>
@@ -3062,7 +2703,19 @@
               <w:rPr>
                 <w:lang w:val="en-US"/>
               </w:rPr>
-              <w:t xml:space="preserve"> 03</w:t>
+              <w:t xml:space="preserve"> </w:t>
+            </w:r>
+            <w:r>
+              <w:rPr>
+                <w:lang w:val="en-US"/>
+              </w:rPr>
+              <w:t xml:space="preserve">IP + </w:t>
+            </w:r>
+            <w:r>
+              <w:rPr>
+                <w:lang w:val="en-US"/>
+              </w:rPr>
+              <w:t>3</w:t>
             </w:r>
           </w:p>
         </w:tc>
@@ -3528,11 +3181,13 @@
             <w:pPr>
               <w:jc w:val="center"/>
               <w:rPr>
-                <w:lang w:val="en-US"/>
-              </w:rPr>
-            </w:pPr>
-            <w:r>
-              <w:rPr>
+                <w:color w:val="FFFFFF" w:themeColor="background1"/>
+                <w:lang w:val="en-US"/>
+              </w:rPr>
+            </w:pPr>
+            <w:r>
+              <w:rPr>
+                <w:color w:val="FFFFFF" w:themeColor="background1"/>
                 <w:lang w:val="en-US"/>
               </w:rPr>
               <w:t>4B4</w:t>
@@ -3548,11 +3203,13 @@
             <w:pPr>
               <w:jc w:val="center"/>
               <w:rPr>
-                <w:lang w:val="en-US"/>
-              </w:rPr>
-            </w:pPr>
-            <w:r>
-              <w:rPr>
+                <w:color w:val="FFFFFF" w:themeColor="background1"/>
+                <w:lang w:val="en-US"/>
+              </w:rPr>
+            </w:pPr>
+            <w:r>
+              <w:rPr>
+                <w:color w:val="FFFFFF" w:themeColor="background1"/>
                 <w:lang w:val="en-US"/>
               </w:rPr>
               <w:t>0100</w:t>
@@ -3568,11 +3225,13 @@
             <w:pPr>
               <w:jc w:val="center"/>
               <w:rPr>
-                <w:lang w:val="en-US"/>
-              </w:rPr>
-            </w:pPr>
-            <w:r>
-              <w:rPr>
+                <w:color w:val="FFFFFF" w:themeColor="background1"/>
+                <w:lang w:val="en-US"/>
+              </w:rPr>
+            </w:pPr>
+            <w:r>
+              <w:rPr>
+                <w:color w:val="FFFFFF" w:themeColor="background1"/>
                 <w:lang w:val="en-US"/>
               </w:rPr>
               <w:t>HLT</w:t>
@@ -3585,398 +3244,78 @@
             <w:shd w:val="clear" w:color="auto" w:fill="FF0000"/>
           </w:tcPr>
           <w:p>
-            <w:r>
+            <w:pPr>
+              <w:rPr>
+                <w:color w:val="FFFFFF" w:themeColor="background1"/>
+              </w:rPr>
+            </w:pPr>
+            <w:r>
+              <w:rPr>
+                <w:color w:val="FFFFFF" w:themeColor="background1"/>
+              </w:rPr>
               <w:t>Остановить выполнение программы</w:t>
             </w:r>
           </w:p>
         </w:tc>
       </w:tr>
-      <w:tr>
-        <w:trPr>
-          <w:cantSplit/>
-          <w:trHeight w:val="182"/>
-        </w:trPr>
-        <w:tc>
-          <w:tcPr>
-            <w:tcW w:w="983" w:type="dxa"/>
-            <w:shd w:val="clear" w:color="auto" w:fill="auto"/>
-          </w:tcPr>
-          <w:p>
-            <w:pPr>
-              <w:jc w:val="center"/>
-              <w:rPr>
-                <w:lang w:val="en-US"/>
-              </w:rPr>
-            </w:pPr>
-            <w:r>
-              <w:t>4</w:t>
-            </w:r>
-            <w:r>
-              <w:rPr>
-                <w:lang w:val="en-US"/>
-              </w:rPr>
-              <w:t>B5</w:t>
-            </w:r>
-          </w:p>
-        </w:tc>
-        <w:tc>
-          <w:tcPr>
-            <w:tcW w:w="1205" w:type="dxa"/>
-            <w:shd w:val="clear" w:color="auto" w:fill="auto"/>
-          </w:tcPr>
-          <w:p>
-            <w:pPr>
-              <w:jc w:val="center"/>
-              <w:rPr>
-                <w:lang w:val="en-US"/>
-              </w:rPr>
-            </w:pPr>
-            <w:r>
-              <w:rPr>
-                <w:lang w:val="en-US"/>
-              </w:rPr>
-              <w:t>0700</w:t>
-            </w:r>
-          </w:p>
-        </w:tc>
-        <w:tc>
-          <w:tcPr>
-            <w:tcW w:w="1558" w:type="dxa"/>
-            <w:shd w:val="clear" w:color="auto" w:fill="auto"/>
-          </w:tcPr>
-          <w:p>
-            <w:pPr>
-              <w:jc w:val="center"/>
-              <w:rPr>
-                <w:lang w:val="en-US"/>
-              </w:rPr>
-            </w:pPr>
-            <w:proofErr w:type="gramStart"/>
-            <w:r>
-              <w:rPr>
-                <w:lang w:val="en-US"/>
-              </w:rPr>
-              <w:t>A[</w:t>
-            </w:r>
-            <w:proofErr w:type="gramEnd"/>
-            <w:r>
-              <w:rPr>
-                <w:lang w:val="en-US"/>
-              </w:rPr>
-              <w:t>0]</w:t>
-            </w:r>
-          </w:p>
-        </w:tc>
-        <w:tc>
-          <w:tcPr>
-            <w:tcW w:w="5604" w:type="dxa"/>
-            <w:vMerge w:val="restart"/>
-            <w:shd w:val="clear" w:color="auto" w:fill="auto"/>
-          </w:tcPr>
-          <w:p>
-            <w:r>
-              <w:t>Элементы массива</w:t>
-            </w:r>
-          </w:p>
-        </w:tc>
-      </w:tr>
-      <w:tr>
-        <w:trPr>
-          <w:cantSplit/>
-          <w:trHeight w:val="182"/>
-        </w:trPr>
-        <w:tc>
-          <w:tcPr>
-            <w:tcW w:w="983" w:type="dxa"/>
-            <w:shd w:val="clear" w:color="auto" w:fill="auto"/>
-          </w:tcPr>
-          <w:p>
-            <w:pPr>
-              <w:jc w:val="center"/>
-              <w:rPr>
-                <w:lang w:val="en-US"/>
-              </w:rPr>
-            </w:pPr>
-            <w:r>
-              <w:rPr>
-                <w:lang w:val="en-US"/>
-              </w:rPr>
-              <w:t>4B6</w:t>
-            </w:r>
-          </w:p>
-        </w:tc>
-        <w:tc>
-          <w:tcPr>
-            <w:tcW w:w="1205" w:type="dxa"/>
-            <w:shd w:val="clear" w:color="auto" w:fill="auto"/>
-          </w:tcPr>
-          <w:p>
-            <w:pPr>
-              <w:jc w:val="center"/>
-              <w:rPr>
-                <w:lang w:val="en-US"/>
-              </w:rPr>
-            </w:pPr>
-            <w:r>
-              <w:rPr>
-                <w:lang w:val="en-US"/>
-              </w:rPr>
-              <w:t>14B3</w:t>
-            </w:r>
-          </w:p>
-        </w:tc>
-        <w:tc>
-          <w:tcPr>
-            <w:tcW w:w="1558" w:type="dxa"/>
-            <w:shd w:val="clear" w:color="auto" w:fill="auto"/>
-          </w:tcPr>
-          <w:p>
-            <w:pPr>
-              <w:jc w:val="center"/>
-              <w:rPr>
-                <w:lang w:val="en-US"/>
-              </w:rPr>
-            </w:pPr>
-            <w:proofErr w:type="gramStart"/>
-            <w:r>
-              <w:rPr>
-                <w:lang w:val="en-US"/>
-              </w:rPr>
-              <w:t>A[</w:t>
-            </w:r>
-            <w:proofErr w:type="gramEnd"/>
-            <w:r>
-              <w:rPr>
-                <w:lang w:val="en-US"/>
-              </w:rPr>
-              <w:t>1]</w:t>
-            </w:r>
-          </w:p>
-        </w:tc>
-        <w:tc>
-          <w:tcPr>
-            <w:tcW w:w="5604" w:type="dxa"/>
-            <w:vMerge/>
-            <w:shd w:val="clear" w:color="auto" w:fill="auto"/>
-          </w:tcPr>
-          <w:p/>
-        </w:tc>
-      </w:tr>
-      <w:tr>
-        <w:trPr>
-          <w:cantSplit/>
-          <w:trHeight w:val="182"/>
-        </w:trPr>
-        <w:tc>
-          <w:tcPr>
-            <w:tcW w:w="983" w:type="dxa"/>
-            <w:shd w:val="clear" w:color="auto" w:fill="auto"/>
-          </w:tcPr>
-          <w:p>
-            <w:pPr>
-              <w:jc w:val="center"/>
-              <w:rPr>
-                <w:lang w:val="en-US"/>
-              </w:rPr>
-            </w:pPr>
-            <w:r>
-              <w:rPr>
-                <w:lang w:val="en-US"/>
-              </w:rPr>
-              <w:t>4B7</w:t>
-            </w:r>
-          </w:p>
-        </w:tc>
-        <w:tc>
-          <w:tcPr>
-            <w:tcW w:w="1205" w:type="dxa"/>
-            <w:shd w:val="clear" w:color="auto" w:fill="auto"/>
-          </w:tcPr>
-          <w:p>
-            <w:pPr>
-              <w:jc w:val="center"/>
-              <w:rPr>
-                <w:lang w:val="en-US"/>
-              </w:rPr>
-            </w:pPr>
-            <w:r>
-              <w:rPr>
-                <w:lang w:val="en-US"/>
-              </w:rPr>
-              <w:t>54A5</w:t>
-            </w:r>
-          </w:p>
-        </w:tc>
-        <w:tc>
-          <w:tcPr>
-            <w:tcW w:w="1558" w:type="dxa"/>
-            <w:shd w:val="clear" w:color="auto" w:fill="auto"/>
-          </w:tcPr>
-          <w:p>
-            <w:pPr>
-              <w:jc w:val="center"/>
-              <w:rPr>
-                <w:lang w:val="en-US"/>
-              </w:rPr>
-            </w:pPr>
-            <w:proofErr w:type="gramStart"/>
-            <w:r>
-              <w:rPr>
-                <w:lang w:val="en-US"/>
-              </w:rPr>
-              <w:t>A[</w:t>
-            </w:r>
-            <w:proofErr w:type="gramEnd"/>
-            <w:r>
-              <w:rPr>
-                <w:lang w:val="en-US"/>
-              </w:rPr>
-              <w:t>2]</w:t>
-            </w:r>
-          </w:p>
-        </w:tc>
-        <w:tc>
-          <w:tcPr>
-            <w:tcW w:w="5604" w:type="dxa"/>
-            <w:vMerge/>
-            <w:shd w:val="clear" w:color="auto" w:fill="auto"/>
-          </w:tcPr>
-          <w:p/>
-        </w:tc>
-      </w:tr>
-      <w:tr>
-        <w:trPr>
-          <w:cantSplit/>
-          <w:trHeight w:val="182"/>
-        </w:trPr>
-        <w:tc>
-          <w:tcPr>
-            <w:tcW w:w="983" w:type="dxa"/>
-            <w:shd w:val="clear" w:color="auto" w:fill="auto"/>
-          </w:tcPr>
-          <w:p>
-            <w:pPr>
-              <w:jc w:val="center"/>
-              <w:rPr>
-                <w:lang w:val="en-US"/>
-              </w:rPr>
-            </w:pPr>
-            <w:r>
-              <w:rPr>
-                <w:lang w:val="en-US"/>
-              </w:rPr>
-              <w:t>4B8</w:t>
-            </w:r>
-          </w:p>
-        </w:tc>
-        <w:tc>
-          <w:tcPr>
-            <w:tcW w:w="1205" w:type="dxa"/>
-            <w:shd w:val="clear" w:color="auto" w:fill="auto"/>
-          </w:tcPr>
-          <w:p>
-            <w:pPr>
-              <w:jc w:val="center"/>
-              <w:rPr>
-                <w:lang w:val="en-US"/>
-              </w:rPr>
-            </w:pPr>
-            <w:r>
-              <w:rPr>
-                <w:lang w:val="en-US"/>
-              </w:rPr>
-              <w:t>F900</w:t>
-            </w:r>
-          </w:p>
-        </w:tc>
-        <w:tc>
-          <w:tcPr>
-            <w:tcW w:w="1558" w:type="dxa"/>
-            <w:shd w:val="clear" w:color="auto" w:fill="auto"/>
-          </w:tcPr>
-          <w:p>
-            <w:pPr>
-              <w:jc w:val="center"/>
-              <w:rPr>
-                <w:lang w:val="en-US"/>
-              </w:rPr>
-            </w:pPr>
-            <w:proofErr w:type="gramStart"/>
-            <w:r>
-              <w:rPr>
-                <w:lang w:val="en-US"/>
-              </w:rPr>
-              <w:t>A[</w:t>
-            </w:r>
-            <w:proofErr w:type="gramEnd"/>
-            <w:r>
-              <w:rPr>
-                <w:lang w:val="en-US"/>
-              </w:rPr>
-              <w:t>3]</w:t>
-            </w:r>
-          </w:p>
-        </w:tc>
-        <w:tc>
-          <w:tcPr>
-            <w:tcW w:w="5604" w:type="dxa"/>
-            <w:vMerge/>
-            <w:shd w:val="clear" w:color="auto" w:fill="auto"/>
-          </w:tcPr>
-          <w:p/>
-        </w:tc>
-      </w:tr>
-      <w:bookmarkEnd w:id="3"/>
+      <w:bookmarkEnd w:id="2"/>
     </w:tbl>
     <w:p/>
-    <w:p/>
-    <w:p/>
-    <w:p/>
-    <w:p/>
-    <w:p/>
-    <w:p/>
-    <w:p/>
+    <w:p>
+      <w:pPr>
+        <w:pStyle w:val="1"/>
+      </w:pPr>
+      <w:bookmarkStart w:id="3" w:name="_Toc97727744"/>
+      <w:r>
+        <w:t>Описание программы</w:t>
+      </w:r>
+      <w:bookmarkEnd w:id="3"/>
+    </w:p>
     <w:p>
       <w:pPr>
         <w:pStyle w:val="2"/>
       </w:pPr>
-      <w:bookmarkStart w:id="4" w:name="_Toc96615819"/>
-      <w:r>
-        <w:lastRenderedPageBreak/>
-        <w:t>Описание программы</w:t>
-      </w:r>
-      <w:bookmarkEnd w:id="4"/>
-    </w:p>
-    <w:p>
-      <w:pPr>
-        <w:pStyle w:val="3"/>
-      </w:pPr>
-      <w:bookmarkStart w:id="5" w:name="_Toc96615820"/>
+      <w:bookmarkStart w:id="4" w:name="_Toc97727745"/>
       <w:r>
         <w:t>Назначение и реализуемая функция</w:t>
       </w:r>
-      <w:bookmarkEnd w:id="5"/>
+      <w:bookmarkEnd w:id="4"/>
     </w:p>
     <w:p>
       <w:r>
         <w:t xml:space="preserve">Данная программа находит количество </w:t>
       </w:r>
       <w:r>
-        <w:t>положительных</w:t>
+        <w:t>неотрицательных</w:t>
       </w:r>
       <w:r>
-        <w:t xml:space="preserve"> элементов массива.</w:t>
+        <w:t xml:space="preserve"> элементов</w:t>
+      </w:r>
+      <w:r>
+        <w:t xml:space="preserve"> одномерного</w:t>
+      </w:r>
+      <w:r>
+        <w:t xml:space="preserve"> массива</w:t>
+      </w:r>
+      <w:r>
+        <w:t xml:space="preserve"> </w:t>
+      </w:r>
+      <w:r>
+        <w:t>из четырех элементов</w:t>
+      </w:r>
+      <w:r>
+        <w:t>.</w:t>
       </w:r>
     </w:p>
     <w:p>
       <w:pPr>
-        <w:pStyle w:val="3"/>
+        <w:pStyle w:val="2"/>
       </w:pPr>
-      <w:bookmarkStart w:id="6" w:name="_Toc96615821"/>
+      <w:bookmarkStart w:id="5" w:name="_Toc97727746"/>
       <w:r>
         <w:t>Область представления</w:t>
       </w:r>
-      <w:bookmarkEnd w:id="6"/>
+      <w:bookmarkEnd w:id="5"/>
     </w:p>
     <w:tbl>
       <w:tblPr>
@@ -3985,14 +3324,15 @@
         <w:tblLook w:val="04A0" w:firstRow="1" w:lastRow="0" w:firstColumn="1" w:lastColumn="0" w:noHBand="0" w:noVBand="1"/>
       </w:tblPr>
       <w:tblGrid>
-        <w:gridCol w:w="1123"/>
+        <w:gridCol w:w="1073"/>
         <w:gridCol w:w="1506"/>
-        <w:gridCol w:w="6721"/>
+        <w:gridCol w:w="1854"/>
+        <w:gridCol w:w="4917"/>
       </w:tblGrid>
       <w:tr>
         <w:tc>
           <w:tcPr>
-            <w:tcW w:w="1123" w:type="dxa"/>
+            <w:tcW w:w="1073" w:type="dxa"/>
           </w:tcPr>
           <w:p>
             <w:pPr>
@@ -4032,7 +3372,27 @@
         </w:tc>
         <w:tc>
           <w:tcPr>
-            <w:tcW w:w="6721" w:type="dxa"/>
+            <w:tcW w:w="1854" w:type="dxa"/>
+          </w:tcPr>
+          <w:p>
+            <w:pPr>
+              <w:rPr>
+                <w:b/>
+                <w:bCs/>
+              </w:rPr>
+            </w:pPr>
+            <w:r>
+              <w:rPr>
+                <w:b/>
+                <w:bCs/>
+              </w:rPr>
+              <w:t>Назначение</w:t>
+            </w:r>
+          </w:p>
+        </w:tc>
+        <w:tc>
+          <w:tcPr>
+            <w:tcW w:w="4917" w:type="dxa"/>
           </w:tcPr>
           <w:p>
             <w:pPr>
@@ -4057,7 +3417,7 @@
         </w:trPr>
         <w:tc>
           <w:tcPr>
-            <w:tcW w:w="1123" w:type="dxa"/>
+            <w:tcW w:w="1073" w:type="dxa"/>
           </w:tcPr>
           <w:p>
             <w:pPr>
@@ -4078,11 +3438,6 @@
             <w:tcW w:w="1506" w:type="dxa"/>
           </w:tcPr>
           <w:p>
-            <w:pPr>
-              <w:rPr>
-                <w:lang w:val="en-US"/>
-              </w:rPr>
-            </w:pPr>
             <w:r>
               <w:rPr>
                 <w:lang w:val="en-US"/>
@@ -4093,57 +3448,98 @@
         </w:tc>
         <w:tc>
           <w:tcPr>
-            <w:tcW w:w="6721" w:type="dxa"/>
+            <w:tcW w:w="1854" w:type="dxa"/>
+          </w:tcPr>
+          <w:p>
+            <w:r>
+              <w:t>Адрес начала массива</w:t>
+            </w:r>
+          </w:p>
+        </w:tc>
+        <w:tc>
+          <w:tcPr>
+            <w:tcW w:w="4917" w:type="dxa"/>
             <w:vMerge w:val="restart"/>
             <w:vAlign w:val="center"/>
           </w:tcPr>
           <w:p>
             <w:r>
-              <w:t>З</w:t>
-            </w:r>
-            <w:r>
-              <w:t>наковое, 16-разрядное число</w:t>
-            </w:r>
-          </w:p>
-          <w:p>
-            <w:pPr>
-              <w:rPr>
-                <w:lang w:val="en-US"/>
-              </w:rPr>
-            </w:pPr>
-            <w:r>
-              <w:rPr>
-                <w:lang w:val="en-US"/>
-              </w:rPr>
-              <w:t>[-2</w:t>
-            </w:r>
-            <w:r>
-              <w:rPr>
-                <w:vertAlign w:val="superscript"/>
-                <w:lang w:val="en-US"/>
-              </w:rPr>
-              <w:t>15</w:t>
-            </w:r>
-            <w:r>
-              <w:rPr>
-                <w:lang w:val="en-US"/>
-              </w:rPr>
-              <w:t>; 2</w:t>
-            </w:r>
-            <w:r>
-              <w:rPr>
-                <w:vertAlign w:val="superscript"/>
-                <w:lang w:val="en-US"/>
-              </w:rPr>
-              <w:t>15</w:t>
-            </w:r>
-            <w:r>
-              <w:rPr>
-                <w:lang w:val="en-US"/>
-              </w:rPr>
-              <w:t xml:space="preserve"> – 1]</w:t>
-            </w:r>
-          </w:p>
+              <w:t>Адрес ячейки в памяти</w:t>
+            </w:r>
+          </w:p>
+          <w:p>
+            <w:r>
+              <w:t>[000; 7</w:t>
+            </w:r>
+            <w:r>
+              <w:rPr>
+                <w:lang w:val="en-US"/>
+              </w:rPr>
+              <w:t>FF]</w:t>
+            </w:r>
+          </w:p>
+        </w:tc>
+      </w:tr>
+      <w:tr>
+        <w:trPr>
+          <w:trHeight w:val="63"/>
+        </w:trPr>
+        <w:tc>
+          <w:tcPr>
+            <w:tcW w:w="1073" w:type="dxa"/>
+          </w:tcPr>
+          <w:p>
+            <w:pPr>
+              <w:rPr>
+                <w:lang w:val="en-US"/>
+              </w:rPr>
+            </w:pPr>
+            <w:r>
+              <w:t>4</w:t>
+            </w:r>
+            <w:r>
+              <w:rPr>
+                <w:lang w:val="en-US"/>
+              </w:rPr>
+              <w:t>A4</w:t>
+            </w:r>
+          </w:p>
+        </w:tc>
+        <w:tc>
+          <w:tcPr>
+            <w:tcW w:w="1506" w:type="dxa"/>
+          </w:tcPr>
+          <w:p>
+            <w:pPr>
+              <w:rPr>
+                <w:lang w:val="en-US"/>
+              </w:rPr>
+            </w:pPr>
+            <w:r>
+              <w:rPr>
+                <w:lang w:val="en-US"/>
+              </w:rPr>
+              <w:t>P</w:t>
+            </w:r>
+          </w:p>
+        </w:tc>
+        <w:tc>
+          <w:tcPr>
+            <w:tcW w:w="1854" w:type="dxa"/>
+          </w:tcPr>
+          <w:p>
+            <w:r>
+              <w:t>Указатель</w:t>
+            </w:r>
+          </w:p>
+        </w:tc>
+        <w:tc>
+          <w:tcPr>
+            <w:tcW w:w="4917" w:type="dxa"/>
+            <w:vMerge/>
+            <w:vAlign w:val="center"/>
+          </w:tcPr>
+          <w:p/>
         </w:tc>
       </w:tr>
       <w:tr>
@@ -4152,7 +3548,7 @@
         </w:trPr>
         <w:tc>
           <w:tcPr>
-            <w:tcW w:w="1123" w:type="dxa"/>
+            <w:tcW w:w="1073" w:type="dxa"/>
           </w:tcPr>
           <w:p>
             <w:pPr>
@@ -4167,7 +3563,7 @@
               <w:rPr>
                 <w:lang w:val="en-US"/>
               </w:rPr>
-              <w:t>A4</w:t>
+              <w:t>A5</w:t>
             </w:r>
           </w:p>
         </w:tc>
@@ -4185,16 +3581,79 @@
               <w:rPr>
                 <w:lang w:val="en-US"/>
               </w:rPr>
-              <w:t>P</w:t>
-            </w:r>
-          </w:p>
-        </w:tc>
-        <w:tc>
-          <w:tcPr>
-            <w:tcW w:w="6721" w:type="dxa"/>
-            <w:vMerge/>
-          </w:tcPr>
-          <w:p/>
+              <w:t>L</w:t>
+            </w:r>
+          </w:p>
+        </w:tc>
+        <w:tc>
+          <w:tcPr>
+            <w:tcW w:w="1854" w:type="dxa"/>
+          </w:tcPr>
+          <w:p>
+            <w:r>
+              <w:t>Размер</w:t>
+            </w:r>
+            <w:r>
+              <w:rPr>
+                <w:lang w:val="en-US"/>
+              </w:rPr>
+              <w:t>/</w:t>
+            </w:r>
+            <w:r>
+              <w:t>Счетчик</w:t>
+            </w:r>
+          </w:p>
+        </w:tc>
+        <w:tc>
+          <w:tcPr>
+            <w:tcW w:w="4917" w:type="dxa"/>
+            <w:vMerge w:val="restart"/>
+            <w:vAlign w:val="center"/>
+          </w:tcPr>
+          <w:p>
+            <w:r>
+              <w:t>Безз</w:t>
+            </w:r>
+            <w:r>
+              <w:t>наковое, 16-разрядное число</w:t>
+            </w:r>
+          </w:p>
+          <w:p>
+            <w:r>
+              <w:rPr>
+                <w:lang w:val="en-US"/>
+              </w:rPr>
+              <w:t>[</w:t>
+            </w:r>
+            <w:r>
+              <w:t>0</w:t>
+            </w:r>
+            <w:r>
+              <w:rPr>
+                <w:lang w:val="en-US"/>
+              </w:rPr>
+              <w:t>; 2</w:t>
+            </w:r>
+            <w:r>
+              <w:rPr>
+                <w:vertAlign w:val="superscript"/>
+                <w:lang w:val="en-US"/>
+              </w:rPr>
+              <w:t>1</w:t>
+            </w:r>
+            <w:r>
+              <w:rPr>
+                <w:vertAlign w:val="superscript"/>
+              </w:rPr>
+              <w:t>6</w:t>
+            </w:r>
+            <w:r>
+              <w:rPr>
+                <w:lang w:val="en-US"/>
+              </w:rPr>
+              <w:t xml:space="preserve"> – 1]</w:t>
+            </w:r>
+          </w:p>
         </w:tc>
       </w:tr>
       <w:tr>
@@ -4203,22 +3662,19 @@
         </w:trPr>
         <w:tc>
           <w:tcPr>
-            <w:tcW w:w="1123" w:type="dxa"/>
-          </w:tcPr>
-          <w:p>
-            <w:pPr>
-              <w:rPr>
-                <w:lang w:val="en-US"/>
-              </w:rPr>
-            </w:pPr>
-            <w:r>
-              <w:t>4</w:t>
-            </w:r>
-            <w:r>
-              <w:rPr>
-                <w:lang w:val="en-US"/>
-              </w:rPr>
-              <w:t>A5</w:t>
+            <w:tcW w:w="1073" w:type="dxa"/>
+          </w:tcPr>
+          <w:p>
+            <w:pPr>
+              <w:rPr>
+                <w:lang w:val="en-US"/>
+              </w:rPr>
+            </w:pPr>
+            <w:r>
+              <w:rPr>
+                <w:lang w:val="en-US"/>
+              </w:rPr>
+              <w:t>4A6</w:t>
             </w:r>
           </w:p>
         </w:tc>
@@ -4236,13 +3692,23 @@
               <w:rPr>
                 <w:lang w:val="en-US"/>
               </w:rPr>
-              <w:t>L</w:t>
-            </w:r>
-          </w:p>
-        </w:tc>
-        <w:tc>
-          <w:tcPr>
-            <w:tcW w:w="6721" w:type="dxa"/>
+              <w:t>R</w:t>
+            </w:r>
+          </w:p>
+        </w:tc>
+        <w:tc>
+          <w:tcPr>
+            <w:tcW w:w="1854" w:type="dxa"/>
+          </w:tcPr>
+          <w:p>
+            <w:r>
+              <w:t>Результат</w:t>
+            </w:r>
+          </w:p>
+        </w:tc>
+        <w:tc>
+          <w:tcPr>
+            <w:tcW w:w="4917" w:type="dxa"/>
             <w:vMerge/>
           </w:tcPr>
           <w:p/>
@@ -4254,19 +3720,22 @@
         </w:trPr>
         <w:tc>
           <w:tcPr>
-            <w:tcW w:w="1123" w:type="dxa"/>
-          </w:tcPr>
-          <w:p>
-            <w:pPr>
-              <w:rPr>
-                <w:lang w:val="en-US"/>
-              </w:rPr>
-            </w:pPr>
-            <w:r>
-              <w:rPr>
-                <w:lang w:val="en-US"/>
-              </w:rPr>
-              <w:t>4A6</w:t>
+            <w:tcW w:w="1073" w:type="dxa"/>
+          </w:tcPr>
+          <w:p>
+            <w:pPr>
+              <w:rPr>
+                <w:lang w:val="en-US"/>
+              </w:rPr>
+            </w:pPr>
+            <w:r>
+              <w:t>4</w:t>
+            </w:r>
+            <w:r>
+              <w:rPr>
+                <w:lang w:val="en-US"/>
+              </w:rPr>
+              <w:t>B5</w:t>
             </w:r>
           </w:p>
         </w:tc>
@@ -4284,16 +3753,70 @@
               <w:rPr>
                 <w:lang w:val="en-US"/>
               </w:rPr>
-              <w:t>D</w:t>
-            </w:r>
-          </w:p>
-        </w:tc>
-        <w:tc>
-          <w:tcPr>
-            <w:tcW w:w="6721" w:type="dxa"/>
-            <w:vMerge/>
-          </w:tcPr>
-          <w:p/>
+              <w:t>A[0]</w:t>
+            </w:r>
+          </w:p>
+        </w:tc>
+        <w:tc>
+          <w:tcPr>
+            <w:tcW w:w="1854" w:type="dxa"/>
+            <w:vMerge w:val="restart"/>
+            <w:vAlign w:val="center"/>
+          </w:tcPr>
+          <w:p>
+            <w:r>
+              <w:t>Элемент массива</w:t>
+            </w:r>
+          </w:p>
+        </w:tc>
+        <w:tc>
+          <w:tcPr>
+            <w:tcW w:w="4917" w:type="dxa"/>
+            <w:vMerge w:val="restart"/>
+            <w:vAlign w:val="center"/>
+          </w:tcPr>
+          <w:p>
+            <w:r>
+              <w:t>З</w:t>
+            </w:r>
+            <w:r>
+              <w:t>наковое, 16-разрядное число</w:t>
+            </w:r>
+          </w:p>
+          <w:p>
+            <w:r>
+              <w:rPr>
+                <w:lang w:val="en-US"/>
+              </w:rPr>
+              <w:t>[-2</w:t>
+            </w:r>
+            <w:r>
+              <w:rPr>
+                <w:vertAlign w:val="superscript"/>
+                <w:lang w:val="en-US"/>
+              </w:rPr>
+              <w:t>15</w:t>
+            </w:r>
+            <w:r>
+              <w:rPr>
+                <w:lang w:val="en-US"/>
+              </w:rPr>
+              <w:t>; 2</w:t>
+            </w:r>
+            <w:r>
+              <w:rPr>
+                <w:vertAlign w:val="superscript"/>
+                <w:lang w:val="en-US"/>
+              </w:rPr>
+              <w:t>15</w:t>
+            </w:r>
+            <w:r>
+              <w:rPr>
+                <w:lang w:val="en-US"/>
+              </w:rPr>
+              <w:t xml:space="preserve"> – 1]</w:t>
+            </w:r>
+          </w:p>
         </w:tc>
       </w:tr>
       <w:tr>
@@ -4302,22 +3825,14 @@
         </w:trPr>
         <w:tc>
           <w:tcPr>
-            <w:tcW w:w="1123" w:type="dxa"/>
-          </w:tcPr>
-          <w:p>
-            <w:pPr>
-              <w:rPr>
-                <w:lang w:val="en-US"/>
-              </w:rPr>
-            </w:pPr>
-            <w:r>
-              <w:t>4</w:t>
-            </w:r>
-            <w:r>
-              <w:rPr>
-                <w:lang w:val="en-US"/>
-              </w:rPr>
-              <w:t>B5</w:t>
+            <w:tcW w:w="1073" w:type="dxa"/>
+          </w:tcPr>
+          <w:p>
+            <w:r>
+              <w:rPr>
+                <w:lang w:val="en-US"/>
+              </w:rPr>
+              <w:t>4B6</w:t>
             </w:r>
           </w:p>
         </w:tc>
@@ -4331,25 +3846,24 @@
                 <w:lang w:val="en-US"/>
               </w:rPr>
             </w:pPr>
-            <w:proofErr w:type="gramStart"/>
-            <w:r>
-              <w:rPr>
-                <w:lang w:val="en-US"/>
-              </w:rPr>
-              <w:t>A[</w:t>
-            </w:r>
-            <w:proofErr w:type="gramEnd"/>
-            <w:r>
-              <w:rPr>
-                <w:lang w:val="en-US"/>
-              </w:rPr>
-              <w:t>0]</w:t>
-            </w:r>
-          </w:p>
-        </w:tc>
-        <w:tc>
-          <w:tcPr>
-            <w:tcW w:w="6721" w:type="dxa"/>
+            <w:r>
+              <w:rPr>
+                <w:lang w:val="en-US"/>
+              </w:rPr>
+              <w:t>A[1]</w:t>
+            </w:r>
+          </w:p>
+        </w:tc>
+        <w:tc>
+          <w:tcPr>
+            <w:tcW w:w="1854" w:type="dxa"/>
+            <w:vMerge/>
+          </w:tcPr>
+          <w:p/>
+        </w:tc>
+        <w:tc>
+          <w:tcPr>
+            <w:tcW w:w="4917" w:type="dxa"/>
             <w:vMerge/>
           </w:tcPr>
           <w:p/>
@@ -4361,14 +3875,14 @@
         </w:trPr>
         <w:tc>
           <w:tcPr>
-            <w:tcW w:w="1123" w:type="dxa"/>
-          </w:tcPr>
-          <w:p>
-            <w:r>
-              <w:rPr>
-                <w:lang w:val="en-US"/>
-              </w:rPr>
-              <w:t>4B6</w:t>
+            <w:tcW w:w="1073" w:type="dxa"/>
+          </w:tcPr>
+          <w:p>
+            <w:r>
+              <w:rPr>
+                <w:lang w:val="en-US"/>
+              </w:rPr>
+              <w:t>4B7</w:t>
             </w:r>
           </w:p>
         </w:tc>
@@ -4382,25 +3896,24 @@
                 <w:lang w:val="en-US"/>
               </w:rPr>
             </w:pPr>
-            <w:proofErr w:type="gramStart"/>
-            <w:r>
-              <w:rPr>
-                <w:lang w:val="en-US"/>
-              </w:rPr>
-              <w:t>A[</w:t>
-            </w:r>
-            <w:proofErr w:type="gramEnd"/>
-            <w:r>
-              <w:rPr>
-                <w:lang w:val="en-US"/>
-              </w:rPr>
-              <w:t>1]</w:t>
-            </w:r>
-          </w:p>
-        </w:tc>
-        <w:tc>
-          <w:tcPr>
-            <w:tcW w:w="6721" w:type="dxa"/>
+            <w:r>
+              <w:rPr>
+                <w:lang w:val="en-US"/>
+              </w:rPr>
+              <w:t>A[2]</w:t>
+            </w:r>
+          </w:p>
+        </w:tc>
+        <w:tc>
+          <w:tcPr>
+            <w:tcW w:w="1854" w:type="dxa"/>
+            <w:vMerge/>
+          </w:tcPr>
+          <w:p/>
+        </w:tc>
+        <w:tc>
+          <w:tcPr>
+            <w:tcW w:w="4917" w:type="dxa"/>
             <w:vMerge/>
           </w:tcPr>
           <w:p/>
@@ -4412,14 +3925,14 @@
         </w:trPr>
         <w:tc>
           <w:tcPr>
-            <w:tcW w:w="1123" w:type="dxa"/>
-          </w:tcPr>
-          <w:p>
-            <w:r>
-              <w:rPr>
-                <w:lang w:val="en-US"/>
-              </w:rPr>
-              <w:t>4B7</w:t>
+            <w:tcW w:w="1073" w:type="dxa"/>
+          </w:tcPr>
+          <w:p>
+            <w:r>
+              <w:rPr>
+                <w:lang w:val="en-US"/>
+              </w:rPr>
+              <w:t>4B8</w:t>
             </w:r>
           </w:p>
         </w:tc>
@@ -4433,76 +3946,24 @@
                 <w:lang w:val="en-US"/>
               </w:rPr>
             </w:pPr>
-            <w:proofErr w:type="gramStart"/>
-            <w:r>
-              <w:rPr>
-                <w:lang w:val="en-US"/>
-              </w:rPr>
-              <w:t>A[</w:t>
-            </w:r>
-            <w:proofErr w:type="gramEnd"/>
-            <w:r>
-              <w:rPr>
-                <w:lang w:val="en-US"/>
-              </w:rPr>
-              <w:t>2]</w:t>
-            </w:r>
-          </w:p>
-        </w:tc>
-        <w:tc>
-          <w:tcPr>
-            <w:tcW w:w="6721" w:type="dxa"/>
+            <w:r>
+              <w:rPr>
+                <w:lang w:val="en-US"/>
+              </w:rPr>
+              <w:t>A[3]</w:t>
+            </w:r>
+          </w:p>
+        </w:tc>
+        <w:tc>
+          <w:tcPr>
+            <w:tcW w:w="1854" w:type="dxa"/>
             <w:vMerge/>
           </w:tcPr>
           <w:p/>
         </w:tc>
-      </w:tr>
-      <w:tr>
-        <w:trPr>
-          <w:trHeight w:val="278"/>
-        </w:trPr>
-        <w:tc>
-          <w:tcPr>
-            <w:tcW w:w="1123" w:type="dxa"/>
-          </w:tcPr>
-          <w:p>
-            <w:r>
-              <w:rPr>
-                <w:lang w:val="en-US"/>
-              </w:rPr>
-              <w:t>4B8</w:t>
-            </w:r>
-          </w:p>
-        </w:tc>
-        <w:tc>
-          <w:tcPr>
-            <w:tcW w:w="1506" w:type="dxa"/>
-          </w:tcPr>
-          <w:p>
-            <w:pPr>
-              <w:rPr>
-                <w:lang w:val="en-US"/>
-              </w:rPr>
-            </w:pPr>
-            <w:proofErr w:type="gramStart"/>
-            <w:r>
-              <w:rPr>
-                <w:lang w:val="en-US"/>
-              </w:rPr>
-              <w:t>A[</w:t>
-            </w:r>
-            <w:proofErr w:type="gramEnd"/>
-            <w:r>
-              <w:rPr>
-                <w:lang w:val="en-US"/>
-              </w:rPr>
-              <w:t>3]</w:t>
-            </w:r>
-          </w:p>
-        </w:tc>
-        <w:tc>
-          <w:tcPr>
-            <w:tcW w:w="6721" w:type="dxa"/>
+        <w:tc>
+          <w:tcPr>
+            <w:tcW w:w="4917" w:type="dxa"/>
             <w:vMerge/>
           </w:tcPr>
           <w:p/>
@@ -4512,21 +3973,41 @@
     <w:p/>
     <w:p>
       <w:pPr>
-        <w:pStyle w:val="3"/>
+        <w:suppressAutoHyphens w:val="0"/>
+        <w:rPr>
+          <w:rFonts w:eastAsiaTheme="majorEastAsia" w:cstheme="majorBidi"/>
+          <w:color w:val="1F3763" w:themeColor="accent1" w:themeShade="7F"/>
+          <w:szCs w:val="24"/>
+        </w:rPr>
       </w:pPr>
-      <w:bookmarkStart w:id="7" w:name="_Toc96615822"/>
       <w:r>
+        <w:br w:type="page"/>
+      </w:r>
+    </w:p>
+    <w:p>
+      <w:pPr>
+        <w:pStyle w:val="2"/>
+      </w:pPr>
+      <w:bookmarkStart w:id="6" w:name="_Toc97727747"/>
+      <w:r>
+        <w:lastRenderedPageBreak/>
         <w:t>Область допустимых значений</w:t>
       </w:r>
-      <w:bookmarkEnd w:id="7"/>
+      <w:bookmarkEnd w:id="6"/>
     </w:p>
-    <w:p/>
-    <w:commentRangeStart w:id="8"/>
+    <w:p>
+      <w:pPr>
+        <w:rPr>
+          <w:lang w:val="en-US"/>
+        </w:rPr>
+      </w:pPr>
+    </w:p>
     <w:p>
       <w:pPr>
         <w:rPr>
           <w:rStyle w:val="qv3wpe"/>
           <w:rFonts w:ascii="Cambria Math" w:hAnsi="Cambria Math" w:cs="Times New Roman"/>
+          <w:lang w:val="en-US"/>
         </w:rPr>
       </w:pPr>
       <w:r>
@@ -4657,7 +4138,7 @@
           <w:rStyle w:val="qv3wpe"/>
           <w:rFonts w:ascii="Cambria Math" w:hAnsi="Cambria Math" w:cs="Times New Roman"/>
         </w:rPr>
-        <w:t xml:space="preserve"> 40</w:t>
+        <w:t xml:space="preserve"> 4</w:t>
       </w:r>
       <w:r>
         <w:rPr>
@@ -4665,7 +4146,7 @@
           <w:rFonts w:ascii="Cambria Math" w:hAnsi="Cambria Math" w:cs="Times New Roman"/>
           <w:lang w:val="en-US"/>
         </w:rPr>
-        <w:t>F</w:t>
+        <w:t>A2</w:t>
       </w:r>
     </w:p>
     <w:p>
@@ -4673,6 +4154,7 @@
         <w:rPr>
           <w:rStyle w:val="qv3wpe"/>
           <w:rFonts w:ascii="Cambria Math" w:hAnsi="Cambria Math" w:cs="Times New Roman"/>
+          <w:lang w:val="en-US"/>
         </w:rPr>
       </w:pPr>
       <w:r>
@@ -4745,26 +4227,123 @@
         </w:rPr>
         <w:t>FB</w:t>
       </w:r>
-      <w:commentRangeEnd w:id="8"/>
-      <w:r>
-        <w:rPr>
-          <w:rStyle w:val="af2"/>
-        </w:rPr>
-        <w:commentReference w:id="8"/>
-      </w:r>
     </w:p>
     <w:p>
       <w:pPr>
         <w:rPr>
           <w:rStyle w:val="qv3wpe"/>
+          <w:rFonts w:ascii="Cambria Math" w:hAnsi="Cambria Math" w:cs="Times New Roman"/>
           <w:lang w:val="en-US"/>
         </w:rPr>
       </w:pPr>
-      <w:commentRangeStart w:id="9"/>
+      <w:r>
+        <w:rPr>
+          <w:noProof/>
+        </w:rPr>
+        <mc:AlternateContent>
+          <mc:Choice Requires="wps">
+            <w:drawing>
+              <wp:anchor distT="0" distB="0" distL="114300" distR="114300" simplePos="0" relativeHeight="251661312" behindDoc="0" locked="0" layoutInCell="1" allowOverlap="1" wp14:anchorId="6EF0DB8D" wp14:editId="29239899">
+                <wp:simplePos x="0" y="0"/>
+                <wp:positionH relativeFrom="column">
+                  <wp:posOffset>57150</wp:posOffset>
+                </wp:positionH>
+                <wp:positionV relativeFrom="paragraph">
+                  <wp:posOffset>-58843</wp:posOffset>
+                </wp:positionV>
+                <wp:extent cx="45085" cy="567055"/>
+                <wp:effectExtent l="133350" t="0" r="12065" b="23495"/>
+                <wp:wrapNone/>
+                <wp:docPr id="4" name="Соединитель: уступ 4"/>
+                <wp:cNvGraphicFramePr/>
+                <a:graphic xmlns:a="http://schemas.openxmlformats.org/drawingml/2006/main">
+                  <a:graphicData uri="http://schemas.microsoft.com/office/word/2010/wordprocessingShape">
+                    <wps:wsp>
+                      <wps:cNvCnPr/>
+                      <wps:spPr>
+                        <a:xfrm>
+                          <a:off x="0" y="0"/>
+                          <a:ext cx="45085" cy="567055"/>
+                        </a:xfrm>
+                        <a:prstGeom prst="bentConnector3">
+                          <a:avLst>
+                            <a:gd name="adj1" fmla="val -291879"/>
+                          </a:avLst>
+                        </a:prstGeom>
+                      </wps:spPr>
+                      <wps:style>
+                        <a:lnRef idx="1">
+                          <a:schemeClr val="dk1"/>
+                        </a:lnRef>
+                        <a:fillRef idx="0">
+                          <a:schemeClr val="dk1"/>
+                        </a:fillRef>
+                        <a:effectRef idx="0">
+                          <a:schemeClr val="dk1"/>
+                        </a:effectRef>
+                        <a:fontRef idx="minor">
+                          <a:schemeClr val="tx1"/>
+                        </a:fontRef>
+                      </wps:style>
+                      <wps:bodyPr/>
+                    </wps:wsp>
+                  </a:graphicData>
+                </a:graphic>
+                <wp14:sizeRelH relativeFrom="margin">
+                  <wp14:pctWidth>0</wp14:pctWidth>
+                </wp14:sizeRelH>
+                <wp14:sizeRelV relativeFrom="margin">
+                  <wp14:pctHeight>0</wp14:pctHeight>
+                </wp14:sizeRelV>
+              </wp:anchor>
+            </w:drawing>
+          </mc:Choice>
+          <mc:Fallback>
+            <w:pict>
+              <v:shapetype w14:anchorId="72172CD3" id="_x0000_t34" coordsize="21600,21600" o:spt="34" o:oned="t" adj="10800" path="m,l@0,0@0,21600,21600,21600e" filled="f">
+                <v:stroke joinstyle="miter"/>
+                <v:formulas>
+                  <v:f eqn="val #0"/>
+                </v:formulas>
+                <v:path arrowok="t" fillok="f" o:connecttype="none"/>
+                <v:handles>
+                  <v:h position="#0,center"/>
+                </v:handles>
+                <o:lock v:ext="edit" shapetype="t"/>
+              </v:shapetype>
+              <v:shape id="Соединитель: уступ 4" o:spid="_x0000_s1026" type="#_x0000_t34" style="position:absolute;margin-left:4.5pt;margin-top:-4.65pt;width:3.55pt;height:44.65pt;z-index:251661312;visibility:visible;mso-wrap-style:square;mso-width-percent:0;mso-height-percent:0;mso-wrap-distance-left:9pt;mso-wrap-distance-top:0;mso-wrap-distance-right:9pt;mso-wrap-distance-bottom:0;mso-position-horizontal:absolute;mso-position-horizontal-relative:text;mso-position-vertical:absolute;mso-position-vertical-relative:text;mso-width-percent:0;mso-height-percent:0;mso-width-relative:margin;mso-height-relative:margin" o:gfxdata="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" adj="-63046" strokecolor="black [3200]" strokeweight=".5pt"/>
+            </w:pict>
+          </mc:Fallback>
+        </mc:AlternateContent>
+      </w:r>
+      <w:r>
+        <w:rPr>
+          <w:rStyle w:val="qv3wpe"/>
+          <w:rFonts w:cs="Times New Roman"/>
+          <w:lang w:val="en-US"/>
+        </w:rPr>
+        <w:t xml:space="preserve">000 </w:t>
+      </w:r>
       <w:r>
         <w:rPr>
           <w:rStyle w:val="qv3wpe"/>
           <w:rFonts w:ascii="Cambria Math" w:hAnsi="Cambria Math" w:cs="Times New Roman"/>
+          <w:lang w:val="en-US"/>
+        </w:rPr>
+        <w:t>≤</w:t>
+      </w:r>
+      <w:r>
+        <w:rPr>
+          <w:rStyle w:val="qv3wpe"/>
+          <w:rFonts w:cs="Times New Roman"/>
+          <w:lang w:val="en-US"/>
+        </w:rPr>
+        <w:t xml:space="preserve"> </w:t>
+      </w:r>
+      <w:r>
+        <w:rPr>
+          <w:rStyle w:val="qv3wpe"/>
+          <w:rFonts w:cs="Times New Roman"/>
           <w:lang w:val="en-US"/>
         </w:rPr>
         <w:t>P</w:t>
@@ -4772,9 +4351,158 @@
       <w:r>
         <w:rPr>
           <w:rStyle w:val="qv3wpe"/>
+          <w:rFonts w:cs="Times New Roman"/>
+          <w:lang w:val="en-US"/>
+        </w:rPr>
+        <w:t xml:space="preserve"> </w:t>
+      </w:r>
+      <w:r>
+        <w:rPr>
+          <w:rStyle w:val="qv3wpe"/>
           <w:rFonts w:ascii="Cambria Math" w:hAnsi="Cambria Math" w:cs="Times New Roman"/>
+          <w:lang w:val="en-US"/>
         </w:rPr>
-        <w:t xml:space="preserve">, </w:t>
+        <w:t>≤ 4</w:t>
+      </w:r>
+      <w:r>
+        <w:rPr>
+          <w:rStyle w:val="qv3wpe"/>
+          <w:rFonts w:ascii="Cambria Math" w:hAnsi="Cambria Math" w:cs="Times New Roman"/>
+          <w:lang w:val="en-US"/>
+        </w:rPr>
+        <w:t>A</w:t>
+      </w:r>
+      <w:r>
+        <w:rPr>
+          <w:rStyle w:val="qv3wpe"/>
+          <w:rFonts w:ascii="Cambria Math" w:hAnsi="Cambria Math" w:cs="Times New Roman"/>
+          <w:lang w:val="en-US"/>
+        </w:rPr>
+        <w:t>6</w:t>
+      </w:r>
+    </w:p>
+    <w:p>
+      <w:pPr>
+        <w:rPr>
+          <w:rStyle w:val="qv3wpe"/>
+          <w:rFonts w:ascii="Cambria Math" w:hAnsi="Cambria Math" w:cs="Times New Roman"/>
+          <w:lang w:val="en-US"/>
+        </w:rPr>
+      </w:pPr>
+      <w:r>
+        <w:rPr>
+          <w:lang w:val="en-US"/>
+        </w:rPr>
+        <w:t>4</w:t>
+      </w:r>
+      <w:r>
+        <w:rPr>
+          <w:lang w:val="en-US"/>
+        </w:rPr>
+        <w:t>B</w:t>
+      </w:r>
+      <w:r>
+        <w:rPr>
+          <w:lang w:val="en-US"/>
+        </w:rPr>
+        <w:t>5</w:t>
+      </w:r>
+      <w:r>
+        <w:rPr>
+          <w:rStyle w:val="qv3wpe"/>
+          <w:rFonts w:cs="Times New Roman"/>
+          <w:lang w:val="en-US"/>
+        </w:rPr>
+        <w:t xml:space="preserve"> </w:t>
+      </w:r>
+      <w:r>
+        <w:rPr>
+          <w:rStyle w:val="qv3wpe"/>
+          <w:rFonts w:ascii="Cambria Math" w:hAnsi="Cambria Math" w:cs="Times New Roman"/>
+          <w:lang w:val="en-US"/>
+        </w:rPr>
+        <w:t>≤</w:t>
+      </w:r>
+      <w:r>
+        <w:rPr>
+          <w:rStyle w:val="qv3wpe"/>
+          <w:rFonts w:cs="Times New Roman"/>
+          <w:lang w:val="en-US"/>
+        </w:rPr>
+        <w:t xml:space="preserve"> </w:t>
+      </w:r>
+      <w:r>
+        <w:rPr>
+          <w:rStyle w:val="qv3wpe"/>
+          <w:rFonts w:cs="Times New Roman"/>
+          <w:lang w:val="en-US"/>
+        </w:rPr>
+        <w:t>P</w:t>
+      </w:r>
+      <w:r>
+        <w:rPr>
+          <w:rStyle w:val="qv3wpe"/>
+          <w:rFonts w:cs="Times New Roman"/>
+          <w:lang w:val="en-US"/>
+        </w:rPr>
+        <w:t xml:space="preserve"> </w:t>
+      </w:r>
+      <w:r>
+        <w:rPr>
+          <w:rStyle w:val="qv3wpe"/>
+          <w:rFonts w:ascii="Cambria Math" w:hAnsi="Cambria Math" w:cs="Times New Roman"/>
+          <w:lang w:val="en-US"/>
+        </w:rPr>
+        <w:t>≤ 7</w:t>
+      </w:r>
+      <w:r>
+        <w:rPr>
+          <w:rStyle w:val="qv3wpe"/>
+          <w:rFonts w:ascii="Cambria Math" w:hAnsi="Cambria Math" w:cs="Times New Roman"/>
+          <w:lang w:val="en-US"/>
+        </w:rPr>
+        <w:t>F</w:t>
+      </w:r>
+      <w:r>
+        <w:rPr>
+          <w:rStyle w:val="qv3wpe"/>
+          <w:rFonts w:ascii="Cambria Math" w:hAnsi="Cambria Math" w:cs="Times New Roman"/>
+          <w:lang w:val="en-US"/>
+        </w:rPr>
+        <w:t>F</w:t>
+      </w:r>
+    </w:p>
+    <w:p>
+      <w:pPr>
+        <w:rPr>
+          <w:rStyle w:val="qv3wpe"/>
+          <w:rFonts w:ascii="Cambria Math" w:hAnsi="Cambria Math" w:cs="Times New Roman"/>
+          <w:lang w:val="en-US"/>
+        </w:rPr>
+      </w:pPr>
+      <w:r>
+        <w:rPr>
+          <w:rStyle w:val="qv3wpe"/>
+          <w:rFonts w:ascii="Cambria Math" w:hAnsi="Cambria Math" w:cs="Times New Roman"/>
+          <w:lang w:val="en-US"/>
+        </w:rPr>
+        <w:t xml:space="preserve">0 </w:t>
+      </w:r>
+      <w:r>
+        <w:rPr>
+          <w:rStyle w:val="qv3wpe"/>
+          <w:rFonts w:ascii="Cambria Math" w:hAnsi="Cambria Math" w:cs="Times New Roman"/>
+          <w:lang w:val="en-US"/>
+        </w:rPr>
+        <w:t>≤</w:t>
+      </w:r>
+      <w:r>
+        <w:rPr>
+          <w:rStyle w:val="qv3wpe"/>
+          <w:rFonts w:ascii="Cambria Math" w:hAnsi="Cambria Math" w:cs="Times New Roman"/>
+          <w:lang w:val="en-US"/>
+        </w:rPr>
+        <w:t xml:space="preserve"> </w:t>
       </w:r>
       <w:r>
         <w:rPr>
@@ -4788,6 +4516,7 @@
         <w:rPr>
           <w:rStyle w:val="qv3wpe"/>
           <w:rFonts w:ascii="Cambria Math" w:hAnsi="Cambria Math" w:cs="Times New Roman"/>
+          <w:lang w:val="en-US"/>
         </w:rPr>
         <w:t xml:space="preserve">, </w:t>
       </w:r>
@@ -4797,21 +4526,7 @@
           <w:rFonts w:ascii="Cambria Math" w:hAnsi="Cambria Math" w:cs="Times New Roman"/>
           <w:lang w:val="en-US"/>
         </w:rPr>
-        <w:t>D</w:t>
-      </w:r>
-      <w:commentRangeEnd w:id="9"/>
-      <w:r>
-        <w:rPr>
-          <w:rStyle w:val="af2"/>
-        </w:rPr>
-        <w:commentReference w:id="9"/>
-      </w:r>
-      <w:r>
-        <w:rPr>
-          <w:rStyle w:val="qv3wpe"/>
-          <w:rFonts w:ascii="Cambria Math" w:hAnsi="Cambria Math" w:cs="Times New Roman"/>
-        </w:rPr>
-        <w:t>,</w:t>
+        <w:t>R</w:t>
       </w:r>
       <w:r>
         <w:rPr>
@@ -4821,70 +4536,88 @@
         </w:rPr>
         <w:t xml:space="preserve"> </w:t>
       </w:r>
-      <w:commentRangeStart w:id="10"/>
-      <w:proofErr w:type="gramStart"/>
       <w:r>
         <w:rPr>
           <w:rStyle w:val="qv3wpe"/>
           <w:rFonts w:ascii="Cambria Math" w:hAnsi="Cambria Math" w:cs="Times New Roman"/>
           <w:lang w:val="en-US"/>
         </w:rPr>
-        <w:t>A[</w:t>
+        <w:t>≤</w:t>
       </w:r>
-      <w:proofErr w:type="gramEnd"/>
       <w:r>
         <w:rPr>
           <w:rStyle w:val="qv3wpe"/>
           <w:rFonts w:ascii="Cambria Math" w:hAnsi="Cambria Math" w:cs="Times New Roman"/>
           <w:lang w:val="en-US"/>
         </w:rPr>
-        <w:t>0], A[1], A[2], A[3]</w:t>
+        <w:t xml:space="preserve"> 4</w:t>
       </w:r>
-      <w:commentRangeEnd w:id="10"/>
+    </w:p>
+    <w:p>
+      <w:pPr>
+        <w:rPr>
+          <w:rStyle w:val="qv3wpe"/>
+          <w:lang w:val="en-US"/>
+        </w:rPr>
+      </w:pPr>
       <w:r>
         <w:rPr>
-          <w:rStyle w:val="af2"/>
+          <w:rStyle w:val="qv3wpe"/>
+          <w:rFonts w:ascii="Cambria Math" w:hAnsi="Cambria Math" w:cs="Times New Roman"/>
+          <w:lang w:val="en-US"/>
         </w:rPr>
-        <w:commentReference w:id="10"/>
+        <w:t>A[0], A[1], A[2], A[3]</w:t>
       </w:r>
       <w:r>
         <w:rPr>
           <w:rStyle w:val="qv3wpe"/>
           <w:rFonts w:ascii="Cambria Math" w:hAnsi="Cambria Math" w:cs="Times New Roman"/>
+          <w:lang w:val="en-US"/>
         </w:rPr>
         <w:t xml:space="preserve"> ∈ </w:t>
       </w:r>
       <w:r>
+        <w:rPr>
+          <w:lang w:val="en-US"/>
+        </w:rPr>
         <w:t>[-2</w:t>
       </w:r>
       <w:r>
         <w:rPr>
           <w:vertAlign w:val="superscript"/>
+          <w:lang w:val="en-US"/>
         </w:rPr>
         <w:t>15</w:t>
       </w:r>
       <w:r>
+        <w:rPr>
+          <w:lang w:val="en-US"/>
+        </w:rPr>
         <w:t>; 2</w:t>
       </w:r>
       <w:r>
         <w:rPr>
           <w:vertAlign w:val="superscript"/>
+          <w:lang w:val="en-US"/>
         </w:rPr>
         <w:t>15</w:t>
       </w:r>
       <w:r>
+        <w:rPr>
+          <w:lang w:val="en-US"/>
+        </w:rPr>
         <w:t xml:space="preserve"> – 1] </w:t>
       </w:r>
     </w:p>
     <w:p>
       <w:pPr>
-        <w:pStyle w:val="3"/>
+        <w:pStyle w:val="2"/>
       </w:pPr>
-      <w:bookmarkStart w:id="11" w:name="_Toc96615823"/>
+      <w:bookmarkStart w:id="7" w:name="_Toc97727748"/>
       <w:r>
         <w:t>Расположение программы в памяти</w:t>
       </w:r>
-      <w:bookmarkEnd w:id="11"/>
+      <w:bookmarkEnd w:id="7"/>
     </w:p>
     <w:tbl>
       <w:tblPr>
@@ -5283,13 +5016,13 @@
     </w:p>
     <w:p>
       <w:pPr>
-        <w:pStyle w:val="3"/>
+        <w:pStyle w:val="2"/>
       </w:pPr>
-      <w:bookmarkStart w:id="12" w:name="_Toc96615824"/>
+      <w:bookmarkStart w:id="8" w:name="_Toc97727749"/>
       <w:r>
         <w:t>Адреса первой и последней команды программы</w:t>
       </w:r>
-      <w:bookmarkEnd w:id="12"/>
+      <w:bookmarkEnd w:id="8"/>
     </w:p>
     <w:tbl>
       <w:tblPr>
@@ -5412,10 +5145,28 @@
     </w:p>
     <w:p>
       <w:pPr>
+        <w:suppressAutoHyphens w:val="0"/>
         <w:rPr>
-          <w:lang w:val="en-US"/>
+          <w:rFonts w:eastAsiaTheme="majorEastAsia" w:cstheme="majorBidi"/>
+          <w:color w:val="2F5496" w:themeColor="accent1" w:themeShade="BF"/>
+          <w:sz w:val="26"/>
+          <w:szCs w:val="26"/>
         </w:rPr>
       </w:pPr>
+      <w:r>
+        <w:br w:type="page"/>
+      </w:r>
+    </w:p>
+    <w:p>
+      <w:pPr>
+        <w:pStyle w:val="1"/>
+      </w:pPr>
+      <w:bookmarkStart w:id="9" w:name="_Toc97727750"/>
+      <w:r>
+        <w:lastRenderedPageBreak/>
+        <w:t>Таблица трассировки</w:t>
+      </w:r>
+      <w:bookmarkEnd w:id="9"/>
     </w:p>
     <w:p>
       <w:pPr>
@@ -5423,6 +5174,15 @@
           <w:lang w:val="en-US"/>
         </w:rPr>
       </w:pPr>
+      <w:r>
+        <w:t>Новые данные для трассировки</w:t>
+      </w:r>
+      <w:r>
+        <w:rPr>
+          <w:lang w:val="en-US"/>
+        </w:rPr>
+        <w:t>:</w:t>
+      </w:r>
     </w:p>
     <w:p>
       <w:pPr>
@@ -5430,6 +5190,81 @@
           <w:lang w:val="en-US"/>
         </w:rPr>
       </w:pPr>
+      <w:r>
+        <w:rPr>
+          <w:lang w:val="en-US"/>
+        </w:rPr>
+        <w:t>A[1] = 25000</w:t>
+      </w:r>
+      <w:r>
+        <w:rPr>
+          <w:vertAlign w:val="subscript"/>
+          <w:lang w:val="en-US"/>
+        </w:rPr>
+        <w:t>10</w:t>
+      </w:r>
+      <w:r>
+        <w:rPr>
+          <w:lang w:val="en-US"/>
+        </w:rPr>
+        <w:t xml:space="preserve"> = </w:t>
+      </w:r>
+      <w:r>
+        <w:rPr>
+          <w:lang w:val="en-US"/>
+        </w:rPr>
+        <w:t>0</w:t>
+      </w:r>
+      <w:r>
+        <w:t>110</w:t>
+      </w:r>
+      <w:r>
+        <w:rPr>
+          <w:lang w:val="en-US"/>
+        </w:rPr>
+        <w:t xml:space="preserve"> </w:t>
+      </w:r>
+      <w:r>
+        <w:t>0001</w:t>
+      </w:r>
+      <w:r>
+        <w:rPr>
+          <w:lang w:val="en-US"/>
+        </w:rPr>
+        <w:t xml:space="preserve"> </w:t>
+      </w:r>
+      <w:r>
+        <w:t>1010</w:t>
+      </w:r>
+      <w:r>
+        <w:rPr>
+          <w:lang w:val="en-US"/>
+        </w:rPr>
+        <w:t xml:space="preserve"> </w:t>
+      </w:r>
+      <w:r>
+        <w:t>1000</w:t>
+      </w:r>
+      <w:r>
+        <w:rPr>
+          <w:vertAlign w:val="subscript"/>
+          <w:lang w:val="en-US"/>
+        </w:rPr>
+        <w:t>2</w:t>
+      </w:r>
+      <w:r>
+        <w:rPr>
+          <w:lang w:val="en-US"/>
+        </w:rPr>
+        <w:t xml:space="preserve"> = 61A8</w:t>
+      </w:r>
+      <w:r>
+        <w:rPr>
+          <w:vertAlign w:val="subscript"/>
+          <w:lang w:val="en-US"/>
+        </w:rPr>
+        <w:t>16</w:t>
+      </w:r>
     </w:p>
     <w:p>
       <w:pPr>
@@ -5437,6 +5272,45 @@
           <w:lang w:val="en-US"/>
         </w:rPr>
       </w:pPr>
+      <w:r>
+        <w:rPr>
+          <w:lang w:val="en-US"/>
+        </w:rPr>
+        <w:t>A[2] = 3</w:t>
+      </w:r>
+      <w:r>
+        <w:rPr>
+          <w:vertAlign w:val="subscript"/>
+          <w:lang w:val="en-US"/>
+        </w:rPr>
+        <w:t>10</w:t>
+      </w:r>
+      <w:r>
+        <w:rPr>
+          <w:lang w:val="en-US"/>
+        </w:rPr>
+        <w:t xml:space="preserve"> = 0000 0000 0000 0011</w:t>
+      </w:r>
+      <w:r>
+        <w:rPr>
+          <w:vertAlign w:val="subscript"/>
+          <w:lang w:val="en-US"/>
+        </w:rPr>
+        <w:t>2</w:t>
+      </w:r>
+      <w:r>
+        <w:rPr>
+          <w:lang w:val="en-US"/>
+        </w:rPr>
+        <w:t xml:space="preserve"> = 0003</w:t>
+      </w:r>
+      <w:r>
+        <w:rPr>
+          <w:vertAlign w:val="subscript"/>
+          <w:lang w:val="en-US"/>
+        </w:rPr>
+        <w:t>16</w:t>
+      </w:r>
     </w:p>
     <w:p>
       <w:pPr>
@@ -5444,16 +5318,83 @@
           <w:lang w:val="en-US"/>
         </w:rPr>
       </w:pPr>
+      <w:r>
+        <w:rPr>
+          <w:lang w:val="en-US"/>
+        </w:rPr>
+        <w:t>A[3] = -3469</w:t>
+      </w:r>
+      <w:r>
+        <w:rPr>
+          <w:vertAlign w:val="subscript"/>
+          <w:lang w:val="en-US"/>
+        </w:rPr>
+        <w:t>10</w:t>
+      </w:r>
+      <w:r>
+        <w:rPr>
+          <w:lang w:val="en-US"/>
+        </w:rPr>
+        <w:t xml:space="preserve"> = </w:t>
+      </w:r>
+      <w:r>
+        <w:rPr>
+          <w:lang w:val="en-US"/>
+        </w:rPr>
+        <w:t>1111 0010 0111 0011</w:t>
+      </w:r>
+      <w:r>
+        <w:rPr>
+          <w:vertAlign w:val="subscript"/>
+          <w:lang w:val="en-US"/>
+        </w:rPr>
+        <w:t>2</w:t>
+      </w:r>
+      <w:r>
+        <w:rPr>
+          <w:lang w:val="en-US"/>
+        </w:rPr>
+        <w:t xml:space="preserve"> = F273</w:t>
+      </w:r>
+      <w:r>
+        <w:rPr>
+          <w:vertAlign w:val="subscript"/>
+          <w:lang w:val="en-US"/>
+        </w:rPr>
+        <w:t>16</w:t>
+      </w:r>
     </w:p>
     <w:p>
       <w:pPr>
-        <w:pStyle w:val="2"/>
+        <w:rPr>
+          <w:lang w:val="en-US"/>
+        </w:rPr>
       </w:pPr>
-      <w:bookmarkStart w:id="13" w:name="_Toc96615825"/>
       <w:r>
-        <w:t>Таблица трассировки</w:t>
+        <w:rPr>
+          <w:lang w:val="en-US"/>
+        </w:rPr>
+        <w:t xml:space="preserve">A[4] = </w:t>
       </w:r>
-      <w:bookmarkEnd w:id="13"/>
+      <w:r>
+        <w:rPr>
+          <w:lang w:val="en-US"/>
+        </w:rPr>
+        <w:t>Ø</w:t>
+      </w:r>
+      <w:r>
+        <w:rPr>
+          <w:lang w:val="en-US"/>
+        </w:rPr>
+        <w:t xml:space="preserve"> = 0000</w:t>
+      </w:r>
+      <w:r>
+        <w:rPr>
+          <w:vertAlign w:val="subscript"/>
+          <w:lang w:val="en-US"/>
+        </w:rPr>
+        <w:t>16</w:t>
+      </w:r>
     </w:p>
     <w:tbl>
       <w:tblPr>
@@ -15424,7 +15365,7 @@
     </w:tbl>
     <w:p/>
     <w:sectPr>
-      <w:footerReference w:type="default" r:id="rId17"/>
+      <w:footerReference w:type="default" r:id="rId13"/>
       <w:pgSz w:w="12240" w:h="15840"/>
       <w:pgMar w:top="1440" w:right="1440" w:bottom="1440" w:left="1440" w:header="720" w:footer="720" w:gutter="0"/>
       <w:cols w:space="720"/>
@@ -15433,98 +15374,6 @@
     </w:sectPr>
   </w:body>
 </w:document>
-</file>
-
-<file path=word/comments.xml><?xml version="1.0" encoding="utf-8"?>
-<w:comments xmlns:wpc="http://schemas.microsoft.com/office/word/2010/wordprocessingCanvas" xmlns:cx="http://schemas.microsoft.com/office/drawing/2014/chartex" xmlns:cx1="http://schemas.microsoft.com/office/drawing/2015/9/8/chartex" xmlns:cx2="http://schemas.microsoft.com/office/drawing/2015/10/21/chartex" xmlns:cx3="http://schemas.microsoft.com/office/drawing/2016/5/9/chartex" xmlns:cx4="http://schemas.microsoft.com/office/drawing/2016/5/10/chartex" xmlns:cx5="http://schemas.microsoft.com/office/drawing/2016/5/11/chartex" xmlns:cx6="http://schemas.microsoft.com/office/drawing/2016/5/12/chartex" xmlns:cx7="http://schemas.microsoft.com/office/drawing/2016/5/13/chartex" xmlns:cx8="http://schemas.microsoft.com/office/drawing/2016/5/14/chartex" xmlns:mc="http://schemas.openxmlformats.org/markup-compatibility/2006" xmlns:aink="http://schemas.microsoft.com/office/drawing/2016/ink" xmlns:am3d="http://schemas.microsoft.com/office/drawing/2017/model3d" xmlns:o="urn:schemas-microsoft-com:office:office" xmlns:r="http://schemas.openxmlformats.org/officeDocument/2006/relationships" xmlns:m="http://schemas.openxmlformats.org/officeDocument/2006/math" xmlns:v="urn:schemas-microsoft-com:vml" xmlns:wp14="http://schemas.microsoft.com/office/word/2010/wordprocessingDrawing" xmlns:wp="http://schemas.openxmlformats.org/drawingml/2006/wordprocessingDrawing" xmlns:w10="urn:schemas-microsoft-com:office:word" xmlns:w="http://schemas.openxmlformats.org/wordprocessingml/2006/main" xmlns:w14="http://schemas.microsoft.com/office/word/2010/wordml" xmlns:w15="http://schemas.microsoft.com/office/word/2012/wordml" xmlns:w16cex="http://schemas.microsoft.com/office/word/2018/wordml/cex" xmlns:w16cid="http://schemas.microsoft.com/office/word/2016/wordml/cid" xmlns:w16="http://schemas.microsoft.com/office/word/2018/wordml" xmlns:w16sdtdh="http://schemas.microsoft.com/office/word/2020/wordml/sdtdatahash" xmlns:w16se="http://schemas.microsoft.com/office/word/2015/wordml/symex" xmlns:wpg="http://schemas.microsoft.com/office/word/2010/wordprocessingGroup" xmlns:wpi="http://schemas.microsoft.com/office/word/2010/wordprocessingInk" xmlns:wne="http://schemas.microsoft.com/office/word/2006/wordml" xmlns:wps="http://schemas.microsoft.com/office/word/2010/wordprocessingShape" mc:Ignorable="w14 w15 w16se w16cid w16 w16cex w16sdtdh wp14">
-  <w:comment w:id="8" w:author="Суханкин Дмитрий Юрьевич" w:date="2022-02-25T17:21:00Z" w:initials="СДЮ">
-    <w:p>
-      <w:pPr>
-        <w:pStyle w:val="af3"/>
-      </w:pPr>
-      <w:r>
-        <w:rPr>
-          <w:rStyle w:val="af2"/>
-        </w:rPr>
-        <w:annotationRef/>
-      </w:r>
-      <w:r>
-        <w:t>Главное, что впереди было 4 ячейки, которые ничем важным не заняты</w:t>
-      </w:r>
-    </w:p>
-  </w:comment>
-  <w:comment w:id="9" w:author="Суханкин Дмитрий Юрьевич" w:date="2022-02-25T17:22:00Z" w:initials="СДЮ">
-    <w:p>
-      <w:pPr>
-        <w:pStyle w:val="af3"/>
-      </w:pPr>
-      <w:r>
-        <w:rPr>
-          <w:rStyle w:val="af2"/>
-        </w:rPr>
-        <w:annotationRef/>
-      </w:r>
-      <w:r>
-        <w:rPr>
-          <w:lang w:val="en-US"/>
-        </w:rPr>
-        <w:t>P, L</w:t>
-      </w:r>
-      <w:r>
-        <w:t xml:space="preserve"> и </w:t>
-      </w:r>
-      <w:r>
-        <w:rPr>
-          <w:lang w:val="en-US"/>
-        </w:rPr>
-        <w:t xml:space="preserve">D </w:t>
-      </w:r>
-      <w:r>
-        <w:t>устанавливаются в ходе программы.</w:t>
-      </w:r>
-    </w:p>
-  </w:comment>
-  <w:comment w:id="10" w:author="Суханкин Дмитрий Юрьевич" w:date="2022-02-25T17:24:00Z" w:initials="СДЮ">
-    <w:p>
-      <w:pPr>
-        <w:pStyle w:val="af3"/>
-      </w:pPr>
-      <w:r>
-        <w:rPr>
-          <w:rStyle w:val="af2"/>
-        </w:rPr>
-        <w:annotationRef/>
-      </w:r>
-      <w:r>
-        <w:t>Никаких операций над элементами массива не производится</w:t>
-      </w:r>
-    </w:p>
-  </w:comment>
-</w:comments>
-</file>
-
-<file path=word/commentsExtended.xml><?xml version="1.0" encoding="utf-8"?>
-<w15:commentsEx xmlns:wpc="http://schemas.microsoft.com/office/word/2010/wordprocessingCanvas" xmlns:cx="http://schemas.microsoft.com/office/drawing/2014/chartex" xmlns:cx1="http://schemas.microsoft.com/office/drawing/2015/9/8/chartex" xmlns:cx2="http://schemas.microsoft.com/office/drawing/2015/10/21/chartex" xmlns:cx3="http://schemas.microsoft.com/office/drawing/2016/5/9/chartex" xmlns:cx4="http://schemas.microsoft.com/office/drawing/2016/5/10/chartex" xmlns:cx5="http://schemas.microsoft.com/office/drawing/2016/5/11/chartex" xmlns:cx6="http://schemas.microsoft.com/office/drawing/2016/5/12/chartex" xmlns:cx7="http://schemas.microsoft.com/office/drawing/2016/5/13/chartex" xmlns:cx8="http://schemas.microsoft.com/office/drawing/2016/5/14/chartex" xmlns:mc="http://schemas.openxmlformats.org/markup-compatibility/2006" xmlns:aink="http://schemas.microsoft.com/office/drawing/2016/ink" xmlns:am3d="http://schemas.microsoft.com/office/drawing/2017/model3d" xmlns:o="urn:schemas-microsoft-com:office:office" xmlns:r="http://schemas.openxmlformats.org/officeDocument/2006/relationships" xmlns:m="http://schemas.openxmlformats.org/officeDocument/2006/math" xmlns:v="urn:schemas-microsoft-com:vml" xmlns:wp14="http://schemas.microsoft.com/office/word/2010/wordprocessingDrawing" xmlns:wp="http://schemas.openxmlformats.org/drawingml/2006/wordprocessingDrawing" xmlns:w10="urn:schemas-microsoft-com:office:word" xmlns:w="http://schemas.openxmlformats.org/wordprocessingml/2006/main" xmlns:w14="http://schemas.microsoft.com/office/word/2010/wordml" xmlns:w15="http://schemas.microsoft.com/office/word/2012/wordml" xmlns:w16cex="http://schemas.microsoft.com/office/word/2018/wordml/cex" xmlns:w16cid="http://schemas.microsoft.com/office/word/2016/wordml/cid" xmlns:w16="http://schemas.microsoft.com/office/word/2018/wordml" xmlns:w16sdtdh="http://schemas.microsoft.com/office/word/2020/wordml/sdtdatahash" xmlns:w16se="http://schemas.microsoft.com/office/word/2015/wordml/symex" xmlns:wpg="http://schemas.microsoft.com/office/word/2010/wordprocessingGroup" xmlns:wpi="http://schemas.microsoft.com/office/word/2010/wordprocessingInk" xmlns:wne="http://schemas.microsoft.com/office/word/2006/wordml" xmlns:wps="http://schemas.microsoft.com/office/word/2010/wordprocessingShape" mc:Ignorable="w14 w15 w16se w16cid w16 w16cex w16sdtdh wp14">
-  <w15:commentEx w15:paraId="1C3B766D" w15:done="0"/>
-  <w15:commentEx w15:paraId="23210A43" w15:done="0"/>
-  <w15:commentEx w15:paraId="5C3BA3AE" w15:done="0"/>
-</w15:commentsEx>
-</file>
-
-<file path=word/commentsExtensible.xml><?xml version="1.0" encoding="utf-8"?>
-<w16cex:commentsExtensible xmlns:wpc="http://schemas.microsoft.com/office/word/2010/wordprocessingCanvas" xmlns:cx="http://schemas.microsoft.com/office/drawing/2014/chartex" xmlns:cx1="http://schemas.microsoft.com/office/drawing/2015/9/8/chartex" xmlns:cx2="http://schemas.microsoft.com/office/drawing/2015/10/21/chartex" xmlns:cx3="http://schemas.microsoft.com/office/drawing/2016/5/9/chartex" xmlns:cx4="http://schemas.microsoft.com/office/drawing/2016/5/10/chartex" xmlns:cx5="http://schemas.microsoft.com/office/drawing/2016/5/11/chartex" xmlns:cx6="http://schemas.microsoft.com/office/drawing/2016/5/12/chartex" xmlns:cx7="http://schemas.microsoft.com/office/drawing/2016/5/13/chartex" xmlns:cx8="http://schemas.microsoft.com/office/drawing/2016/5/14/chartex" xmlns:mc="http://schemas.openxmlformats.org/markup-compatibility/2006" xmlns:aink="http://schemas.microsoft.com/office/drawing/2016/ink" xmlns:am3d="http://schemas.microsoft.com/office/drawing/2017/model3d" xmlns:o="urn:schemas-microsoft-com:office:office" xmlns:r="http://schemas.openxmlformats.org/officeDocument/2006/relationships" xmlns:m="http://schemas.openxmlformats.org/officeDocument/2006/math" xmlns:v="urn:schemas-microsoft-com:vml" xmlns:wp14="http://schemas.microsoft.com/office/word/2010/wordprocessingDrawing" xmlns:wp="http://schemas.openxmlformats.org/drawingml/2006/wordprocessingDrawing" xmlns:w10="urn:schemas-microsoft-com:office:word" xmlns:w="http://schemas.openxmlformats.org/wordprocessingml/2006/main" xmlns:w14="http://schemas.microsoft.com/office/word/2010/wordml" xmlns:w15="http://schemas.microsoft.com/office/word/2012/wordml" xmlns:w16cex="http://schemas.microsoft.com/office/word/2018/wordml/cex" xmlns:w16cid="http://schemas.microsoft.com/office/word/2016/wordml/cid" xmlns:w16="http://schemas.microsoft.com/office/word/2018/wordml" xmlns:w16sdtdh="http://schemas.microsoft.com/office/word/2020/wordml/sdtdatahash" xmlns:w16se="http://schemas.microsoft.com/office/word/2015/wordml/symex" xmlns:wpg="http://schemas.microsoft.com/office/word/2010/wordprocessingGroup" xmlns:wpi="http://schemas.microsoft.com/office/word/2010/wordprocessingInk" xmlns:wne="http://schemas.microsoft.com/office/word/2006/wordml" xmlns:wps="http://schemas.microsoft.com/office/word/2010/wordprocessingShape" mc:Ignorable="w14 w15 w16se w16cid w16 w16cex w16sdtdh wp14">
-  <w16cex:commentExtensible w16cex:durableId="25C38E95" w16cex:dateUtc="2022-02-25T14:21:00Z"/>
-  <w16cex:commentExtensible w16cex:durableId="25C38EC6" w16cex:dateUtc="2022-02-25T14:22:00Z"/>
-  <w16cex:commentExtensible w16cex:durableId="25C38F40" w16cex:dateUtc="2022-02-25T14:24:00Z"/>
-</w16cex:commentsExtensible>
-</file>
-
-<file path=word/commentsIds.xml><?xml version="1.0" encoding="utf-8"?>
-<w16cid:commentsIds xmlns:wpc="http://schemas.microsoft.com/office/word/2010/wordprocessingCanvas" xmlns:cx="http://schemas.microsoft.com/office/drawing/2014/chartex" xmlns:cx1="http://schemas.microsoft.com/office/drawing/2015/9/8/chartex" xmlns:cx2="http://schemas.microsoft.com/office/drawing/2015/10/21/chartex" xmlns:cx3="http://schemas.microsoft.com/office/drawing/2016/5/9/chartex" xmlns:cx4="http://schemas.microsoft.com/office/drawing/2016/5/10/chartex" xmlns:cx5="http://schemas.microsoft.com/office/drawing/2016/5/11/chartex" xmlns:cx6="http://schemas.microsoft.com/office/drawing/2016/5/12/chartex" xmlns:cx7="http://schemas.microsoft.com/office/drawing/2016/5/13/chartex" xmlns:cx8="http://schemas.microsoft.com/office/drawing/2016/5/14/chartex" xmlns:mc="http://schemas.openxmlformats.org/markup-compatibility/2006" xmlns:aink="http://schemas.microsoft.com/office/drawing/2016/ink" xmlns:am3d="http://schemas.microsoft.com/office/drawing/2017/model3d" xmlns:o="urn:schemas-microsoft-com:office:office" xmlns:r="http://schemas.openxmlformats.org/officeDocument/2006/relationships" xmlns:m="http://schemas.openxmlformats.org/officeDocument/2006/math" xmlns:v="urn:schemas-microsoft-com:vml" xmlns:wp14="http://schemas.microsoft.com/office/word/2010/wordprocessingDrawing" xmlns:wp="http://schemas.openxmlformats.org/drawingml/2006/wordprocessingDrawing" xmlns:w10="urn:schemas-microsoft-com:office:word" xmlns:w="http://schemas.openxmlformats.org/wordprocessingml/2006/main" xmlns:w14="http://schemas.microsoft.com/office/word/2010/wordml" xmlns:w15="http://schemas.microsoft.com/office/word/2012/wordml" xmlns:w16cex="http://schemas.microsoft.com/office/word/2018/wordml/cex" xmlns:w16cid="http://schemas.microsoft.com/office/word/2016/wordml/cid" xmlns:w16="http://schemas.microsoft.com/office/word/2018/wordml" xmlns:w16sdtdh="http://schemas.microsoft.com/office/word/2020/wordml/sdtdatahash" xmlns:w16se="http://schemas.microsoft.com/office/word/2015/wordml/symex" xmlns:wpg="http://schemas.microsoft.com/office/word/2010/wordprocessingGroup" xmlns:wpi="http://schemas.microsoft.com/office/word/2010/wordprocessingInk" xmlns:wne="http://schemas.microsoft.com/office/word/2006/wordml" xmlns:wps="http://schemas.microsoft.com/office/word/2010/wordprocessingShape" mc:Ignorable="w14 w15 w16se w16cid w16 w16cex w16sdtdh wp14">
-  <w16cid:commentId w16cid:paraId="1C3B766D" w16cid:durableId="25C38E95"/>
-  <w16cid:commentId w16cid:paraId="23210A43" w16cid:durableId="25C38EC6"/>
-  <w16cid:commentId w16cid:paraId="5C3BA3AE" w16cid:durableId="25C38F40"/>
-</w16cid:commentsIds>
 </file>
 
 <file path=word/endnotes.xml><?xml version="1.0" encoding="utf-8"?>
@@ -16905,14 +16754,6 @@
 </w:numbering>
 </file>
 
-<file path=word/people.xml><?xml version="1.0" encoding="utf-8"?>
-<w15:people xmlns:wpc="http://schemas.microsoft.com/office/word/2010/wordprocessingCanvas" xmlns:cx="http://schemas.microsoft.com/office/drawing/2014/chartex" xmlns:cx1="http://schemas.microsoft.com/office/drawing/2015/9/8/chartex" xmlns:cx2="http://schemas.microsoft.com/office/drawing/2015/10/21/chartex" xmlns:cx3="http://schemas.microsoft.com/office/drawing/2016/5/9/chartex" xmlns:cx4="http://schemas.microsoft.com/office/drawing/2016/5/10/chartex" xmlns:cx5="http://schemas.microsoft.com/office/drawing/2016/5/11/chartex" xmlns:cx6="http://schemas.microsoft.com/office/drawing/2016/5/12/chartex" xmlns:cx7="http://schemas.microsoft.com/office/drawing/2016/5/13/chartex" xmlns:cx8="http://schemas.microsoft.com/office/drawing/2016/5/14/chartex" xmlns:mc="http://schemas.openxmlformats.org/markup-compatibility/2006" xmlns:aink="http://schemas.microsoft.com/office/drawing/2016/ink" xmlns:am3d="http://schemas.microsoft.com/office/drawing/2017/model3d" xmlns:o="urn:schemas-microsoft-com:office:office" xmlns:r="http://schemas.openxmlformats.org/officeDocument/2006/relationships" xmlns:m="http://schemas.openxmlformats.org/officeDocument/2006/math" xmlns:v="urn:schemas-microsoft-com:vml" xmlns:wp14="http://schemas.microsoft.com/office/word/2010/wordprocessingDrawing" xmlns:wp="http://schemas.openxmlformats.org/drawingml/2006/wordprocessingDrawing" xmlns:w10="urn:schemas-microsoft-com:office:word" xmlns:w="http://schemas.openxmlformats.org/wordprocessingml/2006/main" xmlns:w14="http://schemas.microsoft.com/office/word/2010/wordml" xmlns:w15="http://schemas.microsoft.com/office/word/2012/wordml" xmlns:w16cex="http://schemas.microsoft.com/office/word/2018/wordml/cex" xmlns:w16cid="http://schemas.microsoft.com/office/word/2016/wordml/cid" xmlns:w16="http://schemas.microsoft.com/office/word/2018/wordml" xmlns:w16sdtdh="http://schemas.microsoft.com/office/word/2020/wordml/sdtdatahash" xmlns:w16se="http://schemas.microsoft.com/office/word/2015/wordml/symex" xmlns:wpg="http://schemas.microsoft.com/office/word/2010/wordprocessingGroup" xmlns:wpi="http://schemas.microsoft.com/office/word/2010/wordprocessingInk" xmlns:wne="http://schemas.microsoft.com/office/word/2006/wordml" xmlns:wps="http://schemas.microsoft.com/office/word/2010/wordprocessingShape" mc:Ignorable="w14 w15 w16se w16cid w16 w16cex w16sdtdh wp14">
-  <w15:person w15:author="Суханкин Дмитрий Юрьевич">
-    <w15:presenceInfo w15:providerId="None" w15:userId="Суханкин Дмитрий Юрьевич"/>
-  </w15:person>
-</w15:people>
-</file>
-
 <file path=word/styles.xml><?xml version="1.0" encoding="utf-8"?>
 <w:styles xmlns:mc="http://schemas.openxmlformats.org/markup-compatibility/2006" xmlns:r="http://schemas.openxmlformats.org/officeDocument/2006/relationships" xmlns:w="http://schemas.openxmlformats.org/wordprocessingml/2006/main" xmlns:w14="http://schemas.microsoft.com/office/word/2010/wordml" xmlns:w15="http://schemas.microsoft.com/office/word/2012/wordml" xmlns:w16cex="http://schemas.microsoft.com/office/word/2018/wordml/cex" xmlns:w16cid="http://schemas.microsoft.com/office/word/2016/wordml/cid" xmlns:w16="http://schemas.microsoft.com/office/word/2018/wordml" xmlns:w16sdtdh="http://schemas.microsoft.com/office/word/2020/wordml/sdtdatahash" xmlns:w16se="http://schemas.microsoft.com/office/word/2015/wordml/symex" mc:Ignorable="w14 w15 w16se w16cid w16 w16cex w16sdtdh">
   <w:docDefaults>
@@ -18258,25 +18099,6 @@
 </file>
 
 <file path=customXml/item1.xml><?xml version="1.0" encoding="utf-8"?>
-<?mso-contentType ?>
-<FormTemplates xmlns="http://schemas.microsoft.com/sharepoint/v3/contenttype/forms">
-  <Display>DocumentLibraryForm</Display>
-  <Edit>DocumentLibraryForm</Edit>
-  <New>DocumentLibraryForm</New>
-</FormTemplates>
-</file>
-
-<file path=customXml/item2.xml><?xml version="1.0" encoding="utf-8"?>
-<b:Sources xmlns:b="http://schemas.openxmlformats.org/officeDocument/2006/bibliography" xmlns="http://schemas.openxmlformats.org/officeDocument/2006/bibliography" SelectedStyle="\APASixthEditionOfficeOnline.xsl" StyleName="APA" Version="6"/>
-</file>
-
-<file path=customXml/item3.xml><?xml version="1.0" encoding="utf-8"?>
-<p:properties xmlns:p="http://schemas.microsoft.com/office/2006/metadata/properties" xmlns:xsi="http://www.w3.org/2001/XMLSchema-instance" xmlns:pc="http://schemas.microsoft.com/office/infopath/2007/PartnerControls">
-  <documentManagement/>
-</p:properties>
-</file>
-
-<file path=customXml/item4.xml><?xml version="1.0" encoding="utf-8"?>
 <ct:contentTypeSchema xmlns:ct="http://schemas.microsoft.com/office/2006/metadata/contentType" xmlns:ma="http://schemas.microsoft.com/office/2006/metadata/properties/metaAttributes" ct:_="" ma:_="" ma:contentTypeName="Документ" ma:contentTypeID="0x01010021698D4302690741995ED0272D61D6A5" ma:contentTypeVersion="4" ma:contentTypeDescription="Создание документа." ma:contentTypeScope="" ma:versionID="5d42c33a528a295821b7d1e09411c3b0">
   <xsd:schema xmlns:xsd="http://www.w3.org/2001/XMLSchema" xmlns:xs="http://www.w3.org/2001/XMLSchema" xmlns:p="http://schemas.microsoft.com/office/2006/metadata/properties" xmlns:ns3="2b26d3b0-318c-4054-b3c0-e49a30e61c3c" targetNamespace="http://schemas.microsoft.com/office/2006/metadata/properties" ma:root="true" ma:fieldsID="9edb61012c44167b33a21135b3a34432" ns3:_="">
     <xsd:import namespace="2b26d3b0-318c-4054-b3c0-e49a30e61c3c"/>
@@ -18422,32 +18244,26 @@
 </ct:contentTypeSchema>
 </file>
 
-<file path=customXml/itemProps1.xml><?xml version="1.0" encoding="utf-8"?>
-<ds:datastoreItem xmlns:ds="http://schemas.openxmlformats.org/officeDocument/2006/customXml" ds:itemID="{2FC2C40F-08CA-48D1-A1B7-377C4BBABFA7}">
-  <ds:schemaRefs>
-    <ds:schemaRef ds:uri="http://schemas.microsoft.com/sharepoint/v3/contenttype/forms"/>
-  </ds:schemaRefs>
-</ds:datastoreItem>
+<file path=customXml/item2.xml><?xml version="1.0" encoding="utf-8"?>
+<p:properties xmlns:p="http://schemas.microsoft.com/office/2006/metadata/properties" xmlns:xsi="http://www.w3.org/2001/XMLSchema-instance" xmlns:pc="http://schemas.microsoft.com/office/infopath/2007/PartnerControls">
+  <documentManagement/>
+</p:properties>
 </file>
 
-<file path=customXml/itemProps2.xml><?xml version="1.0" encoding="utf-8"?>
-<ds:datastoreItem xmlns:ds="http://schemas.openxmlformats.org/officeDocument/2006/customXml" ds:itemID="{630EFC73-8405-45A3-8918-9BBCB8E889E1}">
-  <ds:schemaRefs>
-    <ds:schemaRef ds:uri="http://schemas.openxmlformats.org/officeDocument/2006/bibliography"/>
-  </ds:schemaRefs>
-</ds:datastoreItem>
+<file path=customXml/item3.xml><?xml version="1.0" encoding="utf-8"?>
+<b:Sources xmlns:b="http://schemas.openxmlformats.org/officeDocument/2006/bibliography" xmlns="http://schemas.openxmlformats.org/officeDocument/2006/bibliography" SelectedStyle="\APASixthEditionOfficeOnline.xsl" StyleName="APA" Version="6"/>
 </file>
 
-<file path=customXml/itemProps3.xml><?xml version="1.0" encoding="utf-8"?>
-<ds:datastoreItem xmlns:ds="http://schemas.openxmlformats.org/officeDocument/2006/customXml" ds:itemID="{CAB1A6A3-1E58-4D8B-ACE3-663681D3520B}">
-  <ds:schemaRefs>
-    <ds:schemaRef ds:uri="http://schemas.microsoft.com/office/2006/metadata/properties"/>
-    <ds:schemaRef ds:uri="http://schemas.microsoft.com/office/infopath/2007/PartnerControls"/>
-  </ds:schemaRefs>
-</ds:datastoreItem>
+<file path=customXml/item4.xml><?xml version="1.0" encoding="utf-8"?>
+<?mso-contentType ?>
+<FormTemplates xmlns="http://schemas.microsoft.com/sharepoint/v3/contenttype/forms">
+  <Display>DocumentLibraryForm</Display>
+  <Edit>DocumentLibraryForm</Edit>
+  <New>DocumentLibraryForm</New>
+</FormTemplates>
 </file>
 
-<file path=customXml/itemProps4.xml><?xml version="1.0" encoding="utf-8"?>
+<file path=customXml/itemProps1.xml><?xml version="1.0" encoding="utf-8"?>
 <ds:datastoreItem xmlns:ds="http://schemas.openxmlformats.org/officeDocument/2006/customXml" ds:itemID="{CFD667C5-4FBE-4D41-B47B-D95956BBCCF4}">
   <ds:schemaRefs>
     <ds:schemaRef ds:uri="http://schemas.microsoft.com/office/2006/metadata/contentType"/>
@@ -18463,4 +18279,29 @@
     <ds:schemaRef ds:uri="http://schemas.microsoft.com/internal/obd"/>
   </ds:schemaRefs>
 </ds:datastoreItem>
+</file>
+
+<file path=customXml/itemProps2.xml><?xml version="1.0" encoding="utf-8"?>
+<ds:datastoreItem xmlns:ds="http://schemas.openxmlformats.org/officeDocument/2006/customXml" ds:itemID="{CAB1A6A3-1E58-4D8B-ACE3-663681D3520B}">
+  <ds:schemaRefs>
+    <ds:schemaRef ds:uri="http://schemas.microsoft.com/office/2006/metadata/properties"/>
+    <ds:schemaRef ds:uri="http://schemas.microsoft.com/office/infopath/2007/PartnerControls"/>
+  </ds:schemaRefs>
+</ds:datastoreItem>
+</file>
+
+<file path=customXml/itemProps3.xml><?xml version="1.0" encoding="utf-8"?>
+<ds:datastoreItem xmlns:ds="http://schemas.openxmlformats.org/officeDocument/2006/customXml" ds:itemID="{630EFC73-8405-45A3-8918-9BBCB8E889E1}">
+  <ds:schemaRefs>
+    <ds:schemaRef ds:uri="http://schemas.openxmlformats.org/officeDocument/2006/bibliography"/>
+  </ds:schemaRefs>
+</ds:datastoreItem>
+</file>
+
+<file path=customXml/itemProps4.xml><?xml version="1.0" encoding="utf-8"?>
+<ds:datastoreItem xmlns:ds="http://schemas.openxmlformats.org/officeDocument/2006/customXml" ds:itemID="{2FC2C40F-08CA-48D1-A1B7-377C4BBABFA7}">
+  <ds:schemaRefs>
+    <ds:schemaRef ds:uri="http://schemas.microsoft.com/sharepoint/v3/contenttype/forms"/>
+  </ds:schemaRefs>
+</ds:datastoreItem>
 </file>
</xml_diff>